<commit_message>
Revert "Updated the Midterm Questions document"
This reverts commit 24eea39cac9f7f2cdbcc47612bb5a570bcea303c.
</commit_message>
<xml_diff>
--- a/Midterm Questions.docx
+++ b/Midterm Questions.docx
@@ -21,20 +21,6 @@
       <w:r>
         <w:t>Design a database to model a cookbook with meal types, recipes, ingredients.</w:t>
       </w:r>
-    </w:p>
-    <w:p>
-      <w:pPr>
-        <w:pStyle w:val="ListParagraph"/>
-        <w:numPr>
-          <w:ilvl w:val="1"/>
-          <w:numId w:val="1"/>
-        </w:numPr>
-      </w:pPr>
-      <w:r>
-        <w:t>You can use paper to document your data model.</w:t>
-      </w:r>
-      <w:bookmarkStart w:id="0" w:name="_GoBack"/>
-      <w:bookmarkEnd w:id="0"/>
     </w:p>
     <w:p>
       <w:pPr>
@@ -1744,7 +1730,6 @@
         </w:numPr>
       </w:pPr>
       <w:r>
-        <w:lastRenderedPageBreak/>
         <w:t>Materialization</w:t>
       </w:r>
     </w:p>
@@ -1757,6 +1742,7 @@
         </w:numPr>
       </w:pPr>
       <w:r>
+        <w:lastRenderedPageBreak/>
         <w:t>Change Tracking</w:t>
       </w:r>
     </w:p>
@@ -1786,6 +1772,692 @@
     </w:p>
     <w:p>
       <w:pPr>
+        <w:shd w:val="clear" w:color="auto" w:fill="F4F4F4"/>
+        <w:tabs>
+          <w:tab w:val="left" w:pos="916"/>
+          <w:tab w:val="left" w:pos="1832"/>
+          <w:tab w:val="left" w:pos="2748"/>
+          <w:tab w:val="left" w:pos="3664"/>
+          <w:tab w:val="left" w:pos="4580"/>
+          <w:tab w:val="left" w:pos="5496"/>
+          <w:tab w:val="left" w:pos="6412"/>
+          <w:tab w:val="left" w:pos="7328"/>
+          <w:tab w:val="left" w:pos="8244"/>
+          <w:tab w:val="left" w:pos="9160"/>
+          <w:tab w:val="left" w:pos="10076"/>
+          <w:tab w:val="left" w:pos="10992"/>
+          <w:tab w:val="left" w:pos="11908"/>
+          <w:tab w:val="left" w:pos="12824"/>
+          <w:tab w:val="left" w:pos="13740"/>
+          <w:tab w:val="left" w:pos="14656"/>
+        </w:tabs>
+        <w:spacing w:after="0" w:line="240" w:lineRule="atLeast"/>
+        <w:rPr>
+          <w:rFonts w:ascii="Courier New" w:eastAsia="Times New Roman" w:hAnsi="Courier New" w:cs="Courier New"/>
+          <w:color w:val="000000"/>
+          <w:sz w:val="16"/>
+          <w:szCs w:val="16"/>
+        </w:rPr>
+      </w:pPr>
+      <w:r>
+        <w:rPr>
+          <w:rFonts w:ascii="Courier New" w:eastAsia="Times New Roman" w:hAnsi="Courier New" w:cs="Courier New"/>
+          <w:color w:val="0000FF"/>
+          <w:sz w:val="16"/>
+          <w:szCs w:val="16"/>
+        </w:rPr>
+        <w:t>namespace</w:t>
+      </w:r>
+      <w:r>
+        <w:rPr>
+          <w:rFonts w:ascii="Courier New" w:eastAsia="Times New Roman" w:hAnsi="Courier New" w:cs="Courier New"/>
+          <w:color w:val="000000"/>
+          <w:sz w:val="16"/>
+          <w:szCs w:val="16"/>
+        </w:rPr>
+        <w:t xml:space="preserve"> </w:t>
+      </w:r>
+      <w:proofErr w:type="spellStart"/>
+      <w:r>
+        <w:rPr>
+          <w:rFonts w:ascii="Courier New" w:eastAsia="Times New Roman" w:hAnsi="Courier New" w:cs="Courier New"/>
+          <w:color w:val="000000"/>
+          <w:sz w:val="16"/>
+          <w:szCs w:val="16"/>
+        </w:rPr>
+        <w:t>EFDemo.Model</w:t>
+      </w:r>
+      <w:proofErr w:type="spellEnd"/>
+      <w:r>
+        <w:rPr>
+          <w:rFonts w:ascii="Courier New" w:eastAsia="Times New Roman" w:hAnsi="Courier New" w:cs="Courier New"/>
+          <w:color w:val="000000"/>
+          <w:sz w:val="16"/>
+          <w:szCs w:val="16"/>
+        </w:rPr>
+        <w:br/>
+        <w:t>{</w:t>
+      </w:r>
+      <w:r>
+        <w:rPr>
+          <w:rFonts w:ascii="Courier New" w:eastAsia="Times New Roman" w:hAnsi="Courier New" w:cs="Courier New"/>
+          <w:color w:val="000000"/>
+          <w:sz w:val="16"/>
+          <w:szCs w:val="16"/>
+        </w:rPr>
+        <w:br/>
+        <w:t xml:space="preserve">    </w:t>
+      </w:r>
+      <w:r>
+        <w:rPr>
+          <w:rFonts w:ascii="Courier New" w:eastAsia="Times New Roman" w:hAnsi="Courier New" w:cs="Courier New"/>
+          <w:color w:val="0000FF"/>
+          <w:sz w:val="16"/>
+          <w:szCs w:val="16"/>
+        </w:rPr>
+        <w:t>public</w:t>
+      </w:r>
+      <w:r>
+        <w:rPr>
+          <w:rFonts w:ascii="Courier New" w:eastAsia="Times New Roman" w:hAnsi="Courier New" w:cs="Courier New"/>
+          <w:color w:val="000000"/>
+          <w:sz w:val="16"/>
+          <w:szCs w:val="16"/>
+        </w:rPr>
+        <w:t xml:space="preserve"> </w:t>
+      </w:r>
+      <w:r>
+        <w:rPr>
+          <w:rFonts w:ascii="Courier New" w:eastAsia="Times New Roman" w:hAnsi="Courier New" w:cs="Courier New"/>
+          <w:color w:val="0000FF"/>
+          <w:sz w:val="16"/>
+          <w:szCs w:val="16"/>
+        </w:rPr>
+        <w:t>class</w:t>
+      </w:r>
+      <w:r>
+        <w:rPr>
+          <w:rFonts w:ascii="Courier New" w:eastAsia="Times New Roman" w:hAnsi="Courier New" w:cs="Courier New"/>
+          <w:color w:val="000000"/>
+          <w:sz w:val="16"/>
+          <w:szCs w:val="16"/>
+        </w:rPr>
+        <w:t xml:space="preserve"> Project</w:t>
+      </w:r>
+      <w:r>
+        <w:rPr>
+          <w:rFonts w:ascii="Courier New" w:eastAsia="Times New Roman" w:hAnsi="Courier New" w:cs="Courier New"/>
+          <w:color w:val="000000"/>
+          <w:sz w:val="16"/>
+          <w:szCs w:val="16"/>
+        </w:rPr>
+        <w:br/>
+        <w:t xml:space="preserve">    {</w:t>
+      </w:r>
+      <w:r>
+        <w:rPr>
+          <w:rFonts w:ascii="Courier New" w:eastAsia="Times New Roman" w:hAnsi="Courier New" w:cs="Courier New"/>
+          <w:color w:val="000000"/>
+          <w:sz w:val="16"/>
+          <w:szCs w:val="16"/>
+        </w:rPr>
+        <w:br/>
+        <w:t xml:space="preserve">        </w:t>
+      </w:r>
+      <w:r>
+        <w:rPr>
+          <w:rFonts w:ascii="Courier New" w:eastAsia="Times New Roman" w:hAnsi="Courier New" w:cs="Courier New"/>
+          <w:color w:val="008000"/>
+          <w:sz w:val="16"/>
+          <w:szCs w:val="16"/>
+        </w:rPr>
+        <w:t>// Code First infers this as the primary key column</w:t>
+      </w:r>
+      <w:r>
+        <w:rPr>
+          <w:rFonts w:ascii="Courier New" w:eastAsia="Times New Roman" w:hAnsi="Courier New" w:cs="Courier New"/>
+          <w:color w:val="000000"/>
+          <w:sz w:val="16"/>
+          <w:szCs w:val="16"/>
+        </w:rPr>
+        <w:br/>
+        <w:t xml:space="preserve">        </w:t>
+      </w:r>
+      <w:r>
+        <w:rPr>
+          <w:rFonts w:ascii="Courier New" w:eastAsia="Times New Roman" w:hAnsi="Courier New" w:cs="Courier New"/>
+          <w:color w:val="0000FF"/>
+          <w:sz w:val="16"/>
+          <w:szCs w:val="16"/>
+        </w:rPr>
+        <w:t>public</w:t>
+      </w:r>
+      <w:r>
+        <w:rPr>
+          <w:rFonts w:ascii="Courier New" w:eastAsia="Times New Roman" w:hAnsi="Courier New" w:cs="Courier New"/>
+          <w:color w:val="000000"/>
+          <w:sz w:val="16"/>
+          <w:szCs w:val="16"/>
+        </w:rPr>
+        <w:t xml:space="preserve"> </w:t>
+      </w:r>
+      <w:proofErr w:type="spellStart"/>
+      <w:r>
+        <w:rPr>
+          <w:rFonts w:ascii="Courier New" w:eastAsia="Times New Roman" w:hAnsi="Courier New" w:cs="Courier New"/>
+          <w:color w:val="0000FF"/>
+          <w:sz w:val="16"/>
+          <w:szCs w:val="16"/>
+        </w:rPr>
+        <w:t>int</w:t>
+      </w:r>
+      <w:proofErr w:type="spellEnd"/>
+      <w:r>
+        <w:rPr>
+          <w:rFonts w:ascii="Courier New" w:eastAsia="Times New Roman" w:hAnsi="Courier New" w:cs="Courier New"/>
+          <w:color w:val="000000"/>
+          <w:sz w:val="16"/>
+          <w:szCs w:val="16"/>
+        </w:rPr>
+        <w:t xml:space="preserve"> Id { get; set; }</w:t>
+      </w:r>
+      <w:r>
+        <w:rPr>
+          <w:rFonts w:ascii="Courier New" w:eastAsia="Times New Roman" w:hAnsi="Courier New" w:cs="Courier New"/>
+          <w:color w:val="000000"/>
+          <w:sz w:val="16"/>
+          <w:szCs w:val="16"/>
+        </w:rPr>
+        <w:br/>
+        <w:t xml:space="preserve">        </w:t>
+      </w:r>
+      <w:r>
+        <w:rPr>
+          <w:rFonts w:ascii="Courier New" w:eastAsia="Times New Roman" w:hAnsi="Courier New" w:cs="Courier New"/>
+          <w:color w:val="008000"/>
+          <w:sz w:val="16"/>
+          <w:szCs w:val="16"/>
+        </w:rPr>
+        <w:t xml:space="preserve">// this becomes a </w:t>
+      </w:r>
+      <w:proofErr w:type="spellStart"/>
+      <w:r>
+        <w:rPr>
+          <w:rFonts w:ascii="Courier New" w:eastAsia="Times New Roman" w:hAnsi="Courier New" w:cs="Courier New"/>
+          <w:color w:val="008000"/>
+          <w:sz w:val="16"/>
+          <w:szCs w:val="16"/>
+        </w:rPr>
+        <w:t>nullable</w:t>
+      </w:r>
+      <w:proofErr w:type="spellEnd"/>
+      <w:r>
+        <w:rPr>
+          <w:rFonts w:ascii="Courier New" w:eastAsia="Times New Roman" w:hAnsi="Courier New" w:cs="Courier New"/>
+          <w:color w:val="008000"/>
+          <w:sz w:val="16"/>
+          <w:szCs w:val="16"/>
+        </w:rPr>
+        <w:t xml:space="preserve"> column</w:t>
+      </w:r>
+      <w:r>
+        <w:rPr>
+          <w:rFonts w:ascii="Courier New" w:eastAsia="Times New Roman" w:hAnsi="Courier New" w:cs="Courier New"/>
+          <w:color w:val="000000"/>
+          <w:sz w:val="16"/>
+          <w:szCs w:val="16"/>
+        </w:rPr>
+        <w:br/>
+        <w:t xml:space="preserve">        </w:t>
+      </w:r>
+      <w:r>
+        <w:rPr>
+          <w:rFonts w:ascii="Courier New" w:eastAsia="Times New Roman" w:hAnsi="Courier New" w:cs="Courier New"/>
+          <w:color w:val="0000FF"/>
+          <w:sz w:val="16"/>
+          <w:szCs w:val="16"/>
+        </w:rPr>
+        <w:t>public</w:t>
+      </w:r>
+      <w:r>
+        <w:rPr>
+          <w:rFonts w:ascii="Courier New" w:eastAsia="Times New Roman" w:hAnsi="Courier New" w:cs="Courier New"/>
+          <w:color w:val="000000"/>
+          <w:sz w:val="16"/>
+          <w:szCs w:val="16"/>
+        </w:rPr>
+        <w:t xml:space="preserve"> </w:t>
+      </w:r>
+      <w:r>
+        <w:rPr>
+          <w:rFonts w:ascii="Courier New" w:eastAsia="Times New Roman" w:hAnsi="Courier New" w:cs="Courier New"/>
+          <w:color w:val="0000FF"/>
+          <w:sz w:val="16"/>
+          <w:szCs w:val="16"/>
+        </w:rPr>
+        <w:t>string</w:t>
+      </w:r>
+      <w:r>
+        <w:rPr>
+          <w:rFonts w:ascii="Courier New" w:eastAsia="Times New Roman" w:hAnsi="Courier New" w:cs="Courier New"/>
+          <w:color w:val="000000"/>
+          <w:sz w:val="16"/>
+          <w:szCs w:val="16"/>
+        </w:rPr>
+        <w:t xml:space="preserve"> Name { get; set; }</w:t>
+      </w:r>
+      <w:r>
+        <w:rPr>
+          <w:rFonts w:ascii="Courier New" w:eastAsia="Times New Roman" w:hAnsi="Courier New" w:cs="Courier New"/>
+          <w:color w:val="000000"/>
+          <w:sz w:val="16"/>
+          <w:szCs w:val="16"/>
+        </w:rPr>
+        <w:br/>
+      </w:r>
+      <w:r>
+        <w:rPr>
+          <w:rFonts w:ascii="Courier New" w:eastAsia="Times New Roman" w:hAnsi="Courier New" w:cs="Courier New"/>
+          <w:color w:val="000000"/>
+          <w:sz w:val="16"/>
+          <w:szCs w:val="16"/>
+        </w:rPr>
+        <w:br/>
+        <w:t xml:space="preserve">        </w:t>
+      </w:r>
+      <w:r>
+        <w:rPr>
+          <w:rFonts w:ascii="Courier New" w:eastAsia="Times New Roman" w:hAnsi="Courier New" w:cs="Courier New"/>
+          <w:color w:val="008000"/>
+          <w:sz w:val="16"/>
+          <w:szCs w:val="16"/>
+        </w:rPr>
+        <w:t>// list of tasks for a project</w:t>
+      </w:r>
+      <w:r>
+        <w:rPr>
+          <w:rFonts w:ascii="Courier New" w:eastAsia="Times New Roman" w:hAnsi="Courier New" w:cs="Courier New"/>
+          <w:color w:val="000000"/>
+          <w:sz w:val="16"/>
+          <w:szCs w:val="16"/>
+        </w:rPr>
+        <w:br/>
+        <w:t xml:space="preserve">        </w:t>
+      </w:r>
+      <w:r>
+        <w:rPr>
+          <w:rFonts w:ascii="Courier New" w:eastAsia="Times New Roman" w:hAnsi="Courier New" w:cs="Courier New"/>
+          <w:color w:val="0000FF"/>
+          <w:sz w:val="16"/>
+          <w:szCs w:val="16"/>
+        </w:rPr>
+        <w:t>public</w:t>
+      </w:r>
+      <w:r>
+        <w:rPr>
+          <w:rFonts w:ascii="Courier New" w:eastAsia="Times New Roman" w:hAnsi="Courier New" w:cs="Courier New"/>
+          <w:color w:val="000000"/>
+          <w:sz w:val="16"/>
+          <w:szCs w:val="16"/>
+        </w:rPr>
+        <w:t xml:space="preserve"> </w:t>
+      </w:r>
+      <w:r>
+        <w:rPr>
+          <w:rFonts w:ascii="Courier New" w:eastAsia="Times New Roman" w:hAnsi="Courier New" w:cs="Courier New"/>
+          <w:color w:val="0000FF"/>
+          <w:sz w:val="16"/>
+          <w:szCs w:val="16"/>
+        </w:rPr>
+        <w:t>virtual</w:t>
+      </w:r>
+      <w:r>
+        <w:rPr>
+          <w:rFonts w:ascii="Courier New" w:eastAsia="Times New Roman" w:hAnsi="Courier New" w:cs="Courier New"/>
+          <w:color w:val="000000"/>
+          <w:sz w:val="16"/>
+          <w:szCs w:val="16"/>
+        </w:rPr>
+        <w:t xml:space="preserve"> List&lt;Task&gt; Tasks { get; set; }</w:t>
+      </w:r>
+      <w:r>
+        <w:rPr>
+          <w:rFonts w:ascii="Courier New" w:eastAsia="Times New Roman" w:hAnsi="Courier New" w:cs="Courier New"/>
+          <w:color w:val="000000"/>
+          <w:sz w:val="16"/>
+          <w:szCs w:val="16"/>
+        </w:rPr>
+        <w:br/>
+        <w:t xml:space="preserve">    }</w:t>
+      </w:r>
+      <w:r>
+        <w:rPr>
+          <w:rFonts w:ascii="Courier New" w:eastAsia="Times New Roman" w:hAnsi="Courier New" w:cs="Courier New"/>
+          <w:color w:val="000000"/>
+          <w:sz w:val="16"/>
+          <w:szCs w:val="16"/>
+        </w:rPr>
+        <w:br/>
+      </w:r>
+      <w:r>
+        <w:rPr>
+          <w:rFonts w:ascii="Courier New" w:eastAsia="Times New Roman" w:hAnsi="Courier New" w:cs="Courier New"/>
+          <w:color w:val="000000"/>
+          <w:sz w:val="16"/>
+          <w:szCs w:val="16"/>
+        </w:rPr>
+        <w:br/>
+        <w:t xml:space="preserve">    </w:t>
+      </w:r>
+      <w:r>
+        <w:rPr>
+          <w:rFonts w:ascii="Courier New" w:eastAsia="Times New Roman" w:hAnsi="Courier New" w:cs="Courier New"/>
+          <w:color w:val="0000FF"/>
+          <w:sz w:val="16"/>
+          <w:szCs w:val="16"/>
+        </w:rPr>
+        <w:t>public</w:t>
+      </w:r>
+      <w:r>
+        <w:rPr>
+          <w:rFonts w:ascii="Courier New" w:eastAsia="Times New Roman" w:hAnsi="Courier New" w:cs="Courier New"/>
+          <w:color w:val="000000"/>
+          <w:sz w:val="16"/>
+          <w:szCs w:val="16"/>
+        </w:rPr>
+        <w:t xml:space="preserve"> </w:t>
+      </w:r>
+      <w:r>
+        <w:rPr>
+          <w:rFonts w:ascii="Courier New" w:eastAsia="Times New Roman" w:hAnsi="Courier New" w:cs="Courier New"/>
+          <w:color w:val="0000FF"/>
+          <w:sz w:val="16"/>
+          <w:szCs w:val="16"/>
+        </w:rPr>
+        <w:t>class</w:t>
+      </w:r>
+      <w:r>
+        <w:rPr>
+          <w:rFonts w:ascii="Courier New" w:eastAsia="Times New Roman" w:hAnsi="Courier New" w:cs="Courier New"/>
+          <w:color w:val="000000"/>
+          <w:sz w:val="16"/>
+          <w:szCs w:val="16"/>
+        </w:rPr>
+        <w:t xml:space="preserve"> Task</w:t>
+      </w:r>
+      <w:r>
+        <w:rPr>
+          <w:rFonts w:ascii="Courier New" w:eastAsia="Times New Roman" w:hAnsi="Courier New" w:cs="Courier New"/>
+          <w:color w:val="000000"/>
+          <w:sz w:val="16"/>
+          <w:szCs w:val="16"/>
+        </w:rPr>
+        <w:br/>
+        <w:t xml:space="preserve">    {</w:t>
+      </w:r>
+      <w:r>
+        <w:rPr>
+          <w:rFonts w:ascii="Courier New" w:eastAsia="Times New Roman" w:hAnsi="Courier New" w:cs="Courier New"/>
+          <w:color w:val="000000"/>
+          <w:sz w:val="16"/>
+          <w:szCs w:val="16"/>
+        </w:rPr>
+        <w:br/>
+        <w:t xml:space="preserve">        </w:t>
+      </w:r>
+      <w:r>
+        <w:rPr>
+          <w:rFonts w:ascii="Courier New" w:eastAsia="Times New Roman" w:hAnsi="Courier New" w:cs="Courier New"/>
+          <w:color w:val="008000"/>
+          <w:sz w:val="16"/>
+          <w:szCs w:val="16"/>
+        </w:rPr>
+        <w:t>// Code First infers this as the primary key column</w:t>
+      </w:r>
+      <w:r>
+        <w:rPr>
+          <w:rFonts w:ascii="Courier New" w:eastAsia="Times New Roman" w:hAnsi="Courier New" w:cs="Courier New"/>
+          <w:color w:val="000000"/>
+          <w:sz w:val="16"/>
+          <w:szCs w:val="16"/>
+        </w:rPr>
+        <w:br/>
+        <w:t xml:space="preserve">        </w:t>
+      </w:r>
+      <w:r>
+        <w:rPr>
+          <w:rFonts w:ascii="Courier New" w:eastAsia="Times New Roman" w:hAnsi="Courier New" w:cs="Courier New"/>
+          <w:color w:val="0000FF"/>
+          <w:sz w:val="16"/>
+          <w:szCs w:val="16"/>
+        </w:rPr>
+        <w:t>public</w:t>
+      </w:r>
+      <w:r>
+        <w:rPr>
+          <w:rFonts w:ascii="Courier New" w:eastAsia="Times New Roman" w:hAnsi="Courier New" w:cs="Courier New"/>
+          <w:color w:val="000000"/>
+          <w:sz w:val="16"/>
+          <w:szCs w:val="16"/>
+        </w:rPr>
+        <w:t xml:space="preserve"> </w:t>
+      </w:r>
+      <w:proofErr w:type="spellStart"/>
+      <w:r>
+        <w:rPr>
+          <w:rFonts w:ascii="Courier New" w:eastAsia="Times New Roman" w:hAnsi="Courier New" w:cs="Courier New"/>
+          <w:color w:val="0000FF"/>
+          <w:sz w:val="16"/>
+          <w:szCs w:val="16"/>
+        </w:rPr>
+        <w:t>int</w:t>
+      </w:r>
+      <w:proofErr w:type="spellEnd"/>
+      <w:r>
+        <w:rPr>
+          <w:rFonts w:ascii="Courier New" w:eastAsia="Times New Roman" w:hAnsi="Courier New" w:cs="Courier New"/>
+          <w:color w:val="000000"/>
+          <w:sz w:val="16"/>
+          <w:szCs w:val="16"/>
+        </w:rPr>
+        <w:t xml:space="preserve"> </w:t>
+      </w:r>
+      <w:proofErr w:type="spellStart"/>
+      <w:r>
+        <w:rPr>
+          <w:rFonts w:ascii="Courier New" w:eastAsia="Times New Roman" w:hAnsi="Courier New" w:cs="Courier New"/>
+          <w:color w:val="000000"/>
+          <w:sz w:val="16"/>
+          <w:szCs w:val="16"/>
+        </w:rPr>
+        <w:t>TaskId</w:t>
+      </w:r>
+      <w:proofErr w:type="spellEnd"/>
+      <w:r>
+        <w:rPr>
+          <w:rFonts w:ascii="Courier New" w:eastAsia="Times New Roman" w:hAnsi="Courier New" w:cs="Courier New"/>
+          <w:color w:val="000000"/>
+          <w:sz w:val="16"/>
+          <w:szCs w:val="16"/>
+        </w:rPr>
+        <w:t xml:space="preserve"> { get; set; }</w:t>
+      </w:r>
+      <w:r>
+        <w:rPr>
+          <w:rFonts w:ascii="Courier New" w:eastAsia="Times New Roman" w:hAnsi="Courier New" w:cs="Courier New"/>
+          <w:color w:val="000000"/>
+          <w:sz w:val="16"/>
+          <w:szCs w:val="16"/>
+        </w:rPr>
+        <w:br/>
+        <w:t xml:space="preserve">        </w:t>
+      </w:r>
+      <w:r>
+        <w:rPr>
+          <w:rFonts w:ascii="Courier New" w:eastAsia="Times New Roman" w:hAnsi="Courier New" w:cs="Courier New"/>
+          <w:color w:val="0000FF"/>
+          <w:sz w:val="16"/>
+          <w:szCs w:val="16"/>
+        </w:rPr>
+        <w:t>public</w:t>
+      </w:r>
+      <w:r>
+        <w:rPr>
+          <w:rFonts w:ascii="Courier New" w:eastAsia="Times New Roman" w:hAnsi="Courier New" w:cs="Courier New"/>
+          <w:color w:val="000000"/>
+          <w:sz w:val="16"/>
+          <w:szCs w:val="16"/>
+        </w:rPr>
+        <w:t xml:space="preserve"> </w:t>
+      </w:r>
+      <w:r>
+        <w:rPr>
+          <w:rFonts w:ascii="Courier New" w:eastAsia="Times New Roman" w:hAnsi="Courier New" w:cs="Courier New"/>
+          <w:color w:val="0000FF"/>
+          <w:sz w:val="16"/>
+          <w:szCs w:val="16"/>
+        </w:rPr>
+        <w:t>string</w:t>
+      </w:r>
+      <w:r>
+        <w:rPr>
+          <w:rFonts w:ascii="Courier New" w:eastAsia="Times New Roman" w:hAnsi="Courier New" w:cs="Courier New"/>
+          <w:color w:val="000000"/>
+          <w:sz w:val="16"/>
+          <w:szCs w:val="16"/>
+        </w:rPr>
+        <w:t xml:space="preserve"> Name { get; set; }</w:t>
+      </w:r>
+      <w:r>
+        <w:rPr>
+          <w:rFonts w:ascii="Courier New" w:eastAsia="Times New Roman" w:hAnsi="Courier New" w:cs="Courier New"/>
+          <w:color w:val="000000"/>
+          <w:sz w:val="16"/>
+          <w:szCs w:val="16"/>
+        </w:rPr>
+        <w:br/>
+      </w:r>
+      <w:r>
+        <w:rPr>
+          <w:rFonts w:ascii="Courier New" w:eastAsia="Times New Roman" w:hAnsi="Courier New" w:cs="Courier New"/>
+          <w:color w:val="000000"/>
+          <w:sz w:val="16"/>
+          <w:szCs w:val="16"/>
+        </w:rPr>
+        <w:br/>
+        <w:t xml:space="preserve">        </w:t>
+      </w:r>
+      <w:r>
+        <w:rPr>
+          <w:rFonts w:ascii="Courier New" w:eastAsia="Times New Roman" w:hAnsi="Courier New" w:cs="Courier New"/>
+          <w:color w:val="008000"/>
+          <w:sz w:val="16"/>
+          <w:szCs w:val="16"/>
+        </w:rPr>
+        <w:t>// this is inferred as Foreign key to project table</w:t>
+      </w:r>
+      <w:r>
+        <w:rPr>
+          <w:rFonts w:ascii="Courier New" w:eastAsia="Times New Roman" w:hAnsi="Courier New" w:cs="Courier New"/>
+          <w:color w:val="000000"/>
+          <w:sz w:val="16"/>
+          <w:szCs w:val="16"/>
+        </w:rPr>
+        <w:br/>
+        <w:t xml:space="preserve">        </w:t>
+      </w:r>
+      <w:r>
+        <w:rPr>
+          <w:rFonts w:ascii="Courier New" w:eastAsia="Times New Roman" w:hAnsi="Courier New" w:cs="Courier New"/>
+          <w:color w:val="0000FF"/>
+          <w:sz w:val="16"/>
+          <w:szCs w:val="16"/>
+        </w:rPr>
+        <w:t>public</w:t>
+      </w:r>
+      <w:r>
+        <w:rPr>
+          <w:rFonts w:ascii="Courier New" w:eastAsia="Times New Roman" w:hAnsi="Courier New" w:cs="Courier New"/>
+          <w:color w:val="000000"/>
+          <w:sz w:val="16"/>
+          <w:szCs w:val="16"/>
+        </w:rPr>
+        <w:t xml:space="preserve"> </w:t>
+      </w:r>
+      <w:proofErr w:type="spellStart"/>
+      <w:r>
+        <w:rPr>
+          <w:rFonts w:ascii="Courier New" w:eastAsia="Times New Roman" w:hAnsi="Courier New" w:cs="Courier New"/>
+          <w:color w:val="0000FF"/>
+          <w:sz w:val="16"/>
+          <w:szCs w:val="16"/>
+        </w:rPr>
+        <w:t>int</w:t>
+      </w:r>
+      <w:proofErr w:type="spellEnd"/>
+      <w:r>
+        <w:rPr>
+          <w:rFonts w:ascii="Courier New" w:eastAsia="Times New Roman" w:hAnsi="Courier New" w:cs="Courier New"/>
+          <w:color w:val="000000"/>
+          <w:sz w:val="16"/>
+          <w:szCs w:val="16"/>
+        </w:rPr>
+        <w:t xml:space="preserve"> </w:t>
+      </w:r>
+      <w:proofErr w:type="spellStart"/>
+      <w:r>
+        <w:rPr>
+          <w:rFonts w:ascii="Courier New" w:eastAsia="Times New Roman" w:hAnsi="Courier New" w:cs="Courier New"/>
+          <w:color w:val="000000"/>
+          <w:sz w:val="16"/>
+          <w:szCs w:val="16"/>
+        </w:rPr>
+        <w:t>ProjectId</w:t>
+      </w:r>
+      <w:proofErr w:type="spellEnd"/>
+      <w:r>
+        <w:rPr>
+          <w:rFonts w:ascii="Courier New" w:eastAsia="Times New Roman" w:hAnsi="Courier New" w:cs="Courier New"/>
+          <w:color w:val="000000"/>
+          <w:sz w:val="16"/>
+          <w:szCs w:val="16"/>
+        </w:rPr>
+        <w:t xml:space="preserve"> { get; set; }</w:t>
+      </w:r>
+      <w:r>
+        <w:rPr>
+          <w:rFonts w:ascii="Courier New" w:eastAsia="Times New Roman" w:hAnsi="Courier New" w:cs="Courier New"/>
+          <w:color w:val="000000"/>
+          <w:sz w:val="16"/>
+          <w:szCs w:val="16"/>
+        </w:rPr>
+        <w:br/>
+        <w:t xml:space="preserve">    }</w:t>
+      </w:r>
+      <w:r>
+        <w:rPr>
+          <w:rFonts w:ascii="Courier New" w:eastAsia="Times New Roman" w:hAnsi="Courier New" w:cs="Courier New"/>
+          <w:color w:val="000000"/>
+          <w:sz w:val="16"/>
+          <w:szCs w:val="16"/>
+        </w:rPr>
+        <w:br/>
+        <w:t xml:space="preserve">     </w:t>
+      </w:r>
+      <w:r>
+        <w:rPr>
+          <w:rFonts w:ascii="Courier New" w:eastAsia="Times New Roman" w:hAnsi="Courier New" w:cs="Courier New"/>
+          <w:color w:val="000000"/>
+          <w:sz w:val="16"/>
+          <w:szCs w:val="16"/>
+        </w:rPr>
+        <w:br/>
+        <w:t>}</w:t>
+      </w:r>
+    </w:p>
+    <w:p/>
+    <w:p>
+      <w:pPr>
         <w:pStyle w:val="Heading1"/>
       </w:pPr>
       <w:r>
@@ -1857,6 +2529,8 @@
       <w:r>
         <w:t>What is abstract class?</w:t>
       </w:r>
+      <w:bookmarkStart w:id="0" w:name="_GoBack"/>
+      <w:bookmarkEnd w:id="0"/>
       <w:r>
         <w:t xml:space="preserve"> </w:t>
       </w:r>
@@ -2191,6 +2865,7 @@
           <w:sz w:val="20"/>
           <w:szCs w:val="20"/>
         </w:rPr>
+        <w:lastRenderedPageBreak/>
         <w:t>         </w:t>
       </w:r>
       <w:proofErr w:type="spellStart"/>
@@ -2437,7 +3112,6 @@
         </w:rPr>
         <w:t>@model </w:t>
       </w:r>
-      <w:proofErr w:type="spellStart"/>
       <w:r>
         <w:rPr>
           <w:rFonts w:ascii="Consolas" w:eastAsia="Times New Roman" w:hAnsi="Consolas" w:cs="Consolas"/>
@@ -2447,7 +3121,6 @@
         </w:rPr>
         <w:t>IEnumerable</w:t>
       </w:r>
-      <w:proofErr w:type="spellEnd"/>
       <w:r>
         <w:rPr>
           <w:rFonts w:ascii="Consolas" w:eastAsia="Times New Roman" w:hAnsi="Consolas" w:cs="Consolas"/>
@@ -3424,7 +4097,6 @@
           <w:sz w:val="20"/>
           <w:szCs w:val="20"/>
         </w:rPr>
-        <w:lastRenderedPageBreak/>
         <w:t>        </w:t>
       </w:r>
       <w:r>
@@ -5278,6 +5950,7 @@
         <w:pStyle w:val="Heading1"/>
       </w:pPr>
       <w:r>
+        <w:lastRenderedPageBreak/>
         <w:t>Programming Exercises</w:t>
       </w:r>
     </w:p>
@@ -5433,7 +6106,6 @@
         </w:numPr>
       </w:pPr>
       <w:r>
-        <w:lastRenderedPageBreak/>
         <w:t xml:space="preserve">Make a new ASP.NET MVC project and add it to the solution. Add a controller called </w:t>
       </w:r>
       <w:proofErr w:type="spellStart"/>

</xml_diff>

<commit_message>
DB questions are done
</commit_message>
<xml_diff>
--- a/Midterm Questions.docx
+++ b/Midterm Questions.docx
@@ -9,8 +9,6 @@
       <w:r>
         <w:t>Odiljon Akhmedov</w:t>
       </w:r>
-      <w:bookmarkStart w:id="0" w:name="_GoBack"/>
-      <w:bookmarkEnd w:id="0"/>
     </w:p>
     <w:p>
       <w:pPr>
@@ -136,6 +134,51 @@
       </w:r>
       <w:r>
         <w:t xml:space="preserve"> = ‘Home Furnishings’;</w:t>
+      </w:r>
+    </w:p>
+    <w:p>
+      <w:pPr>
+        <w:spacing w:line="240" w:lineRule="auto"/>
+        <w:ind w:left="720"/>
+      </w:pPr>
+      <w:r>
+        <w:rPr>
+          <w:u w:val="single"/>
+        </w:rPr>
+        <w:t>Answer:</w:t>
+      </w:r>
+      <w:r>
+        <w:t xml:space="preserve"> CUST is an alias name . So CUST.Customer is represented by NAME. Basically this alias name connects columns from another table CUST. Where </w:t>
+      </w:r>
+      <w:r>
+        <w:rPr>
+          <w:b/>
+        </w:rPr>
+        <w:t>NAME</w:t>
+      </w:r>
+      <w:r>
+        <w:rPr>
+          <w:b/>
+        </w:rPr>
+        <w:t xml:space="preserve"> </w:t>
+      </w:r>
+      <w:r>
+        <w:t>is</w:t>
+      </w:r>
+      <w:r>
+        <w:rPr>
+          <w:b/>
+        </w:rPr>
+        <w:t xml:space="preserve"> CUST.CUSTOMER </w:t>
+      </w:r>
+      <w:r>
+        <w:rPr>
+          <w:b/>
+        </w:rPr>
+        <w:t xml:space="preserve"> </w:t>
+      </w:r>
+      <w:r>
+        <w:t>from that another table.</w:t>
       </w:r>
     </w:p>
     <w:p>
@@ -207,7 +250,6 @@
                 <w:szCs w:val="19"/>
               </w:rPr>
             </w:pPr>
-            <w:proofErr w:type="spellStart"/>
             <w:r>
               <w:rPr>
                 <w:rFonts w:ascii="Verdana" w:eastAsia="Times New Roman" w:hAnsi="Verdana" w:cs="Times New Roman"/>
@@ -219,7 +261,6 @@
               </w:rPr>
               <w:t>OrderID</w:t>
             </w:r>
-            <w:proofErr w:type="spellEnd"/>
           </w:p>
         </w:tc>
         <w:tc>
@@ -252,7 +293,6 @@
                 <w:szCs w:val="19"/>
               </w:rPr>
             </w:pPr>
-            <w:proofErr w:type="spellStart"/>
             <w:r>
               <w:rPr>
                 <w:rFonts w:ascii="Verdana" w:eastAsia="Times New Roman" w:hAnsi="Verdana" w:cs="Times New Roman"/>
@@ -264,7 +304,6 @@
               </w:rPr>
               <w:t>CustomerID</w:t>
             </w:r>
-            <w:proofErr w:type="spellEnd"/>
           </w:p>
         </w:tc>
         <w:tc>
@@ -298,7 +337,6 @@
                 <w:szCs w:val="19"/>
               </w:rPr>
             </w:pPr>
-            <w:proofErr w:type="spellStart"/>
             <w:r>
               <w:rPr>
                 <w:rFonts w:ascii="Verdana" w:eastAsia="Times New Roman" w:hAnsi="Verdana" w:cs="Times New Roman"/>
@@ -310,7 +348,6 @@
               </w:rPr>
               <w:t>OrderDate</w:t>
             </w:r>
-            <w:proofErr w:type="spellEnd"/>
           </w:p>
         </w:tc>
       </w:tr>
@@ -720,7 +757,6 @@
                 <w:szCs w:val="19"/>
               </w:rPr>
             </w:pPr>
-            <w:proofErr w:type="spellStart"/>
             <w:r>
               <w:rPr>
                 <w:rFonts w:ascii="Verdana" w:eastAsia="Times New Roman" w:hAnsi="Verdana" w:cs="Times New Roman"/>
@@ -732,7 +768,6 @@
               </w:rPr>
               <w:t>CustomerID</w:t>
             </w:r>
-            <w:proofErr w:type="spellEnd"/>
           </w:p>
         </w:tc>
         <w:tc>
@@ -766,7 +801,6 @@
                 <w:szCs w:val="19"/>
               </w:rPr>
             </w:pPr>
-            <w:proofErr w:type="spellStart"/>
             <w:r>
               <w:rPr>
                 <w:rFonts w:ascii="Verdana" w:eastAsia="Times New Roman" w:hAnsi="Verdana" w:cs="Times New Roman"/>
@@ -778,7 +812,6 @@
               </w:rPr>
               <w:t>CustomerName</w:t>
             </w:r>
-            <w:proofErr w:type="spellEnd"/>
           </w:p>
         </w:tc>
         <w:tc>
@@ -812,7 +845,6 @@
                 <w:szCs w:val="19"/>
               </w:rPr>
             </w:pPr>
-            <w:proofErr w:type="spellStart"/>
             <w:r>
               <w:rPr>
                 <w:rFonts w:ascii="Verdana" w:eastAsia="Times New Roman" w:hAnsi="Verdana" w:cs="Times New Roman"/>
@@ -824,7 +856,6 @@
               </w:rPr>
               <w:t>ContactName</w:t>
             </w:r>
-            <w:proofErr w:type="spellEnd"/>
           </w:p>
         </w:tc>
         <w:tc>
@@ -940,7 +971,6 @@
                 <w:szCs w:val="19"/>
               </w:rPr>
             </w:pPr>
-            <w:proofErr w:type="spellStart"/>
             <w:r>
               <w:rPr>
                 <w:rFonts w:ascii="Verdana" w:eastAsia="Times New Roman" w:hAnsi="Verdana" w:cs="Times New Roman"/>
@@ -948,29 +978,8 @@
                 <w:sz w:val="19"/>
                 <w:szCs w:val="19"/>
               </w:rPr>
-              <w:t>Alfreds</w:t>
+              <w:t>Alfreds Futterkiste</w:t>
             </w:r>
-            <w:proofErr w:type="spellEnd"/>
-            <w:r>
-              <w:rPr>
-                <w:rFonts w:ascii="Verdana" w:eastAsia="Times New Roman" w:hAnsi="Verdana" w:cs="Times New Roman"/>
-                <w:color w:val="404040"/>
-                <w:sz w:val="19"/>
-                <w:szCs w:val="19"/>
-              </w:rPr>
-              <w:t xml:space="preserve"> </w:t>
-            </w:r>
-            <w:proofErr w:type="spellStart"/>
-            <w:r>
-              <w:rPr>
-                <w:rFonts w:ascii="Verdana" w:eastAsia="Times New Roman" w:hAnsi="Verdana" w:cs="Times New Roman"/>
-                <w:color w:val="404040"/>
-                <w:sz w:val="19"/>
-                <w:szCs w:val="19"/>
-              </w:rPr>
-              <w:t>Futterkiste</w:t>
-            </w:r>
-            <w:proofErr w:type="spellEnd"/>
           </w:p>
         </w:tc>
         <w:tc>
@@ -1129,39 +1138,8 @@
                 <w:sz w:val="19"/>
                 <w:szCs w:val="19"/>
               </w:rPr>
-              <w:t xml:space="preserve">Ana Trujillo </w:t>
+              <w:t>Ana Trujillo Emparedados y helados</w:t>
             </w:r>
-            <w:proofErr w:type="spellStart"/>
-            <w:r>
-              <w:rPr>
-                <w:rFonts w:ascii="Verdana" w:eastAsia="Times New Roman" w:hAnsi="Verdana" w:cs="Times New Roman"/>
-                <w:color w:val="404040"/>
-                <w:sz w:val="19"/>
-                <w:szCs w:val="19"/>
-              </w:rPr>
-              <w:t>Emparedados</w:t>
-            </w:r>
-            <w:proofErr w:type="spellEnd"/>
-            <w:r>
-              <w:rPr>
-                <w:rFonts w:ascii="Verdana" w:eastAsia="Times New Roman" w:hAnsi="Verdana" w:cs="Times New Roman"/>
-                <w:color w:val="404040"/>
-                <w:sz w:val="19"/>
-                <w:szCs w:val="19"/>
-              </w:rPr>
-              <w:t xml:space="preserve"> y </w:t>
-            </w:r>
-            <w:proofErr w:type="spellStart"/>
-            <w:r>
-              <w:rPr>
-                <w:rFonts w:ascii="Verdana" w:eastAsia="Times New Roman" w:hAnsi="Verdana" w:cs="Times New Roman"/>
-                <w:color w:val="404040"/>
-                <w:sz w:val="19"/>
-                <w:szCs w:val="19"/>
-              </w:rPr>
-              <w:t>helados</w:t>
-            </w:r>
-            <w:proofErr w:type="spellEnd"/>
           </w:p>
         </w:tc>
         <w:tc>
@@ -1320,19 +1298,8 @@
                 <w:sz w:val="19"/>
                 <w:szCs w:val="19"/>
               </w:rPr>
-              <w:t xml:space="preserve">Antonio Moreno </w:t>
+              <w:t>Antonio Moreno Taquería</w:t>
             </w:r>
-            <w:proofErr w:type="spellStart"/>
-            <w:r>
-              <w:rPr>
-                <w:rFonts w:ascii="Verdana" w:eastAsia="Times New Roman" w:hAnsi="Verdana" w:cs="Times New Roman"/>
-                <w:color w:val="404040"/>
-                <w:sz w:val="19"/>
-                <w:szCs w:val="19"/>
-              </w:rPr>
-              <w:t>Taquería</w:t>
-            </w:r>
-            <w:proofErr w:type="spellEnd"/>
           </w:p>
         </w:tc>
         <w:tc>
@@ -1441,9 +1408,8 @@
           <w:sz w:val="21"/>
           <w:szCs w:val="21"/>
         </w:rPr>
-        <w:t xml:space="preserve">SELECT </w:t>
-      </w:r>
-      <w:proofErr w:type="spellStart"/>
+        <w:t>SELECT Orders.OrderID, Customers.CustomerName, Orders.OrderDate</w:t>
+      </w:r>
       <w:r>
         <w:rPr>
           <w:rFonts w:ascii="Consolas" w:eastAsia="Times New Roman" w:hAnsi="Consolas" w:cs="Consolas"/>
@@ -1451,9 +1417,9 @@
           <w:sz w:val="21"/>
           <w:szCs w:val="21"/>
         </w:rPr>
-        <w:t>Orders.OrderID</w:t>
-      </w:r>
-      <w:proofErr w:type="spellEnd"/>
+        <w:br/>
+        <w:t>FROM Orders</w:t>
+      </w:r>
       <w:r>
         <w:rPr>
           <w:rFonts w:ascii="Consolas" w:eastAsia="Times New Roman" w:hAnsi="Consolas" w:cs="Consolas"/>
@@ -1461,9 +1427,9 @@
           <w:sz w:val="21"/>
           <w:szCs w:val="21"/>
         </w:rPr>
-        <w:t xml:space="preserve">, </w:t>
-      </w:r>
-      <w:proofErr w:type="spellStart"/>
+        <w:br/>
+        <w:t>INNER JOIN Customers</w:t>
+      </w:r>
       <w:r>
         <w:rPr>
           <w:rFonts w:ascii="Consolas" w:eastAsia="Times New Roman" w:hAnsi="Consolas" w:cs="Consolas"/>
@@ -1471,29 +1437,31 @@
           <w:sz w:val="21"/>
           <w:szCs w:val="21"/>
         </w:rPr>
-        <w:t>Customers.CustomerName</w:t>
-      </w:r>
-      <w:proofErr w:type="spellEnd"/>
-      <w:r>
+        <w:br/>
+        <w:t>ON Orders.CustomerID=Customers.CustomerID;</w:t>
+      </w:r>
+    </w:p>
+    <w:p>
+      <w:pPr>
+        <w:shd w:val="clear" w:color="auto" w:fill="FFFFFF"/>
+        <w:spacing w:after="0" w:line="240" w:lineRule="auto"/>
         <w:rPr>
           <w:rFonts w:ascii="Consolas" w:eastAsia="Times New Roman" w:hAnsi="Consolas" w:cs="Consolas"/>
           <w:color w:val="000000"/>
           <w:sz w:val="21"/>
           <w:szCs w:val="21"/>
         </w:rPr>
-        <w:t xml:space="preserve">, </w:t>
-      </w:r>
-      <w:proofErr w:type="spellStart"/>
+      </w:pPr>
       <w:r>
         <w:rPr>
           <w:rFonts w:ascii="Consolas" w:eastAsia="Times New Roman" w:hAnsi="Consolas" w:cs="Consolas"/>
           <w:color w:val="000000"/>
           <w:sz w:val="21"/>
           <w:szCs w:val="21"/>
-        </w:rPr>
-        <w:t>Orders.OrderDate</w:t>
-      </w:r>
-      <w:proofErr w:type="spellEnd"/>
+          <w:u w:val="single"/>
+        </w:rPr>
+        <w:t>Answer:</w:t>
+      </w:r>
       <w:r>
         <w:rPr>
           <w:rFonts w:ascii="Consolas" w:eastAsia="Times New Roman" w:hAnsi="Consolas" w:cs="Consolas"/>
@@ -1501,6 +1469,171 @@
           <w:sz w:val="21"/>
           <w:szCs w:val="21"/>
         </w:rPr>
+        <w:t xml:space="preserve"> These query selects orderID and orderdate from Orders table, Customername from Customers table. Since these two tables has the same column of CustomerI</w:t>
+      </w:r>
+      <w:r>
+        <w:rPr>
+          <w:rFonts w:ascii="Consolas" w:eastAsia="Times New Roman" w:hAnsi="Consolas" w:cs="Consolas"/>
+          <w:color w:val="000000"/>
+          <w:sz w:val="21"/>
+          <w:szCs w:val="21"/>
+        </w:rPr>
+        <w:t>D, so the query will return</w:t>
+      </w:r>
+      <w:r>
+        <w:rPr>
+          <w:rFonts w:ascii="Consolas" w:eastAsia="Times New Roman" w:hAnsi="Consolas" w:cs="Consolas"/>
+          <w:b/>
+          <w:color w:val="000000"/>
+          <w:sz w:val="21"/>
+          <w:szCs w:val="21"/>
+        </w:rPr>
+        <w:t xml:space="preserve"> O</w:t>
+      </w:r>
+      <w:r>
+        <w:rPr>
+          <w:rFonts w:ascii="Consolas" w:eastAsia="Times New Roman" w:hAnsi="Consolas" w:cs="Consolas"/>
+          <w:b/>
+          <w:color w:val="000000"/>
+          <w:sz w:val="21"/>
+          <w:szCs w:val="21"/>
+        </w:rPr>
+        <w:t>N</w:t>
+      </w:r>
+      <w:r>
+        <w:rPr>
+          <w:rFonts w:ascii="Consolas" w:eastAsia="Times New Roman" w:hAnsi="Consolas" w:cs="Consolas"/>
+          <w:b/>
+          <w:color w:val="000000"/>
+          <w:sz w:val="21"/>
+          <w:szCs w:val="21"/>
+        </w:rPr>
+        <w:t xml:space="preserve">LY </w:t>
+      </w:r>
+      <w:r>
+        <w:rPr>
+          <w:rFonts w:ascii="Consolas" w:eastAsia="Times New Roman" w:hAnsi="Consolas" w:cs="Consolas"/>
+          <w:color w:val="000000"/>
+          <w:sz w:val="21"/>
+          <w:szCs w:val="21"/>
+        </w:rPr>
+        <w:t xml:space="preserve">those </w:t>
+      </w:r>
+      <w:r>
+        <w:rPr>
+          <w:rFonts w:ascii="Consolas" w:eastAsia="Times New Roman" w:hAnsi="Consolas" w:cs="Consolas"/>
+          <w:color w:val="000000"/>
+          <w:sz w:val="21"/>
+          <w:szCs w:val="21"/>
+        </w:rPr>
+        <w:t>orderID</w:t>
+      </w:r>
+      <w:r>
+        <w:rPr>
+          <w:rFonts w:ascii="Consolas" w:eastAsia="Times New Roman" w:hAnsi="Consolas" w:cs="Consolas"/>
+          <w:color w:val="000000"/>
+          <w:sz w:val="21"/>
+          <w:szCs w:val="21"/>
+        </w:rPr>
+        <w:t>,</w:t>
+      </w:r>
+      <w:r>
+        <w:rPr>
+          <w:rFonts w:ascii="Consolas" w:eastAsia="Times New Roman" w:hAnsi="Consolas" w:cs="Consolas"/>
+          <w:color w:val="000000"/>
+          <w:sz w:val="21"/>
+          <w:szCs w:val="21"/>
+        </w:rPr>
+        <w:t xml:space="preserve"> orderdate</w:t>
+      </w:r>
+      <w:r>
+        <w:rPr>
+          <w:rFonts w:ascii="Consolas" w:eastAsia="Times New Roman" w:hAnsi="Consolas" w:cs="Consolas"/>
+          <w:color w:val="000000"/>
+          <w:sz w:val="21"/>
+          <w:szCs w:val="21"/>
+        </w:rPr>
+        <w:t>,</w:t>
+      </w:r>
+      <w:r>
+        <w:rPr>
+          <w:rFonts w:ascii="Consolas" w:eastAsia="Times New Roman" w:hAnsi="Consolas" w:cs="Consolas"/>
+          <w:color w:val="000000"/>
+          <w:sz w:val="21"/>
+          <w:szCs w:val="21"/>
+        </w:rPr>
+        <w:t xml:space="preserve"> </w:t>
+      </w:r>
+      <w:r>
+        <w:rPr>
+          <w:rFonts w:ascii="Consolas" w:eastAsia="Times New Roman" w:hAnsi="Consolas" w:cs="Consolas"/>
+          <w:color w:val="000000"/>
+          <w:sz w:val="21"/>
+          <w:szCs w:val="21"/>
+        </w:rPr>
+        <w:t xml:space="preserve">and </w:t>
+      </w:r>
+      <w:r>
+        <w:rPr>
+          <w:rFonts w:ascii="Consolas" w:eastAsia="Times New Roman" w:hAnsi="Consolas" w:cs="Consolas"/>
+          <w:color w:val="000000"/>
+          <w:sz w:val="21"/>
+          <w:szCs w:val="21"/>
+        </w:rPr>
+        <w:t>Customername</w:t>
+      </w:r>
+      <w:r>
+        <w:rPr>
+          <w:rFonts w:ascii="Consolas" w:eastAsia="Times New Roman" w:hAnsi="Consolas" w:cs="Consolas"/>
+          <w:color w:val="000000"/>
+          <w:sz w:val="21"/>
+          <w:szCs w:val="21"/>
+        </w:rPr>
+        <w:t>, where CustomerId’s from Orders and Customers are the same.</w:t>
+      </w:r>
+      <w:r>
+        <w:rPr>
+          <w:rFonts w:ascii="Consolas" w:eastAsia="Times New Roman" w:hAnsi="Consolas" w:cs="Consolas"/>
+          <w:color w:val="000000"/>
+          <w:sz w:val="21"/>
+          <w:szCs w:val="21"/>
+        </w:rPr>
+        <w:t xml:space="preserve"> Intersection of selects.</w:t>
+      </w:r>
+    </w:p>
+    <w:p/>
+    <w:p>
+      <w:r>
+        <w:t>What would the result set be given the following SQL SELECT statement?</w:t>
+      </w:r>
+    </w:p>
+    <w:p>
+      <w:pPr>
+        <w:ind w:left="720"/>
+        <w:rPr>
+          <w:rFonts w:ascii="Consolas" w:eastAsia="Times New Roman" w:hAnsi="Consolas" w:cs="Consolas"/>
+          <w:color w:val="000000"/>
+          <w:sz w:val="21"/>
+          <w:szCs w:val="21"/>
+        </w:rPr>
+      </w:pPr>
+      <w:r>
+        <w:rPr>
+          <w:rFonts w:ascii="Consolas" w:eastAsia="Times New Roman" w:hAnsi="Consolas" w:cs="Consolas"/>
+          <w:color w:val="000000"/>
+          <w:sz w:val="21"/>
+          <w:szCs w:val="21"/>
+        </w:rPr>
+        <w:lastRenderedPageBreak/>
+        <w:t>SELECT Orders.OrderID, Customers.CustomerName, Orders.OrderDate</w:t>
+      </w:r>
+      <w:r>
+        <w:rPr>
+          <w:rFonts w:ascii="Consolas" w:eastAsia="Times New Roman" w:hAnsi="Consolas" w:cs="Consolas"/>
+          <w:color w:val="000000"/>
+          <w:sz w:val="21"/>
+          <w:szCs w:val="21"/>
+        </w:rPr>
         <w:br/>
         <w:t>FROM Orders</w:t>
       </w:r>
@@ -1512,7 +1645,6 @@
           <w:szCs w:val="21"/>
         </w:rPr>
         <w:br/>
-        <w:t>INNER JOIN Customers</w:t>
       </w:r>
       <w:r>
         <w:rPr>
@@ -1521,10 +1653,8 @@
           <w:sz w:val="21"/>
           <w:szCs w:val="21"/>
         </w:rPr>
-        <w:br/>
-        <w:t xml:space="preserve">ON </w:t>
-      </w:r>
-      <w:proofErr w:type="spellStart"/>
+        <w:t>LEFT</w:t>
+      </w:r>
       <w:r>
         <w:rPr>
           <w:rFonts w:ascii="Consolas" w:eastAsia="Times New Roman" w:hAnsi="Consolas" w:cs="Consolas"/>
@@ -1532,9 +1662,8 @@
           <w:sz w:val="21"/>
           <w:szCs w:val="21"/>
         </w:rPr>
-        <w:t>Orders.CustomerID</w:t>
-      </w:r>
-      <w:proofErr w:type="spellEnd"/>
+        <w:t xml:space="preserve"> JOIN Customers</w:t>
+      </w:r>
       <w:r>
         <w:rPr>
           <w:rFonts w:ascii="Consolas" w:eastAsia="Times New Roman" w:hAnsi="Consolas" w:cs="Consolas"/>
@@ -1542,39 +1671,31 @@
           <w:sz w:val="21"/>
           <w:szCs w:val="21"/>
         </w:rPr>
-        <w:t>=</w:t>
-      </w:r>
-      <w:proofErr w:type="spellStart"/>
-      <w:r>
+        <w:br/>
+        <w:t>ON Orders.CustomerID=Customers.CustomerID;</w:t>
+      </w:r>
+    </w:p>
+    <w:p>
+      <w:pPr>
+        <w:shd w:val="clear" w:color="auto" w:fill="FFFFFF"/>
+        <w:spacing w:after="0" w:line="240" w:lineRule="auto"/>
         <w:rPr>
           <w:rFonts w:ascii="Consolas" w:eastAsia="Times New Roman" w:hAnsi="Consolas" w:cs="Consolas"/>
           <w:color w:val="000000"/>
           <w:sz w:val="21"/>
           <w:szCs w:val="21"/>
         </w:rPr>
-        <w:t>Customers.CustomerID</w:t>
-      </w:r>
-      <w:proofErr w:type="spellEnd"/>
+      </w:pPr>
       <w:r>
         <w:rPr>
           <w:rFonts w:ascii="Consolas" w:eastAsia="Times New Roman" w:hAnsi="Consolas" w:cs="Consolas"/>
           <w:color w:val="000000"/>
           <w:sz w:val="21"/>
           <w:szCs w:val="21"/>
-        </w:rPr>
-        <w:t>;</w:t>
-      </w:r>
-    </w:p>
-    <w:p/>
-    <w:p>
-      <w:r>
-        <w:t>What would the result set be given the following SQL SELECT statement?</w:t>
-      </w:r>
-    </w:p>
-    <w:p>
-      <w:pPr>
-        <w:ind w:left="720"/>
-      </w:pPr>
+          <w:u w:val="single"/>
+        </w:rPr>
+        <w:t>Answer:</w:t>
+      </w:r>
       <w:r>
         <w:rPr>
           <w:rFonts w:ascii="Consolas" w:eastAsia="Times New Roman" w:hAnsi="Consolas" w:cs="Consolas"/>
@@ -1582,9 +1703,8 @@
           <w:sz w:val="21"/>
           <w:szCs w:val="21"/>
         </w:rPr>
-        <w:t xml:space="preserve">SELECT </w:t>
-      </w:r>
-      <w:proofErr w:type="spellStart"/>
+        <w:t xml:space="preserve"> These query selects orderID and orderdate from Orders table, Customername from Customers table. Since these two tables has the same column of CustomerID, so th</w:t>
+      </w:r>
       <w:r>
         <w:rPr>
           <w:rFonts w:ascii="Consolas" w:eastAsia="Times New Roman" w:hAnsi="Consolas" w:cs="Consolas"/>
@@ -1592,9 +1712,8 @@
           <w:sz w:val="21"/>
           <w:szCs w:val="21"/>
         </w:rPr>
-        <w:t>Orders.OrderID</w:t>
-      </w:r>
-      <w:proofErr w:type="spellEnd"/>
+        <w:t>is particular</w:t>
+      </w:r>
       <w:r>
         <w:rPr>
           <w:rFonts w:ascii="Consolas" w:eastAsia="Times New Roman" w:hAnsi="Consolas" w:cs="Consolas"/>
@@ -1602,39 +1721,38 @@
           <w:sz w:val="21"/>
           <w:szCs w:val="21"/>
         </w:rPr>
-        <w:t xml:space="preserve">, </w:t>
-      </w:r>
-      <w:proofErr w:type="spellStart"/>
-      <w:r>
-        <w:rPr>
-          <w:rFonts w:ascii="Consolas" w:eastAsia="Times New Roman" w:hAnsi="Consolas" w:cs="Consolas"/>
+        <w:t xml:space="preserve"> query will return</w:t>
+      </w:r>
+      <w:r>
+        <w:rPr>
+          <w:rFonts w:ascii="Consolas" w:eastAsia="Times New Roman" w:hAnsi="Consolas" w:cs="Consolas"/>
+          <w:b/>
           <w:color w:val="000000"/>
           <w:sz w:val="21"/>
           <w:szCs w:val="21"/>
         </w:rPr>
-        <w:t>Customers.CustomerName</w:t>
-      </w:r>
-      <w:proofErr w:type="spellEnd"/>
-      <w:r>
-        <w:rPr>
-          <w:rFonts w:ascii="Consolas" w:eastAsia="Times New Roman" w:hAnsi="Consolas" w:cs="Consolas"/>
+        <w:t xml:space="preserve"> O</w:t>
+      </w:r>
+      <w:r>
+        <w:rPr>
+          <w:rFonts w:ascii="Consolas" w:eastAsia="Times New Roman" w:hAnsi="Consolas" w:cs="Consolas"/>
+          <w:b/>
           <w:color w:val="000000"/>
           <w:sz w:val="21"/>
           <w:szCs w:val="21"/>
         </w:rPr>
-        <w:t xml:space="preserve">, </w:t>
-      </w:r>
-      <w:proofErr w:type="spellStart"/>
-      <w:r>
-        <w:rPr>
-          <w:rFonts w:ascii="Consolas" w:eastAsia="Times New Roman" w:hAnsi="Consolas" w:cs="Consolas"/>
+        <w:t>N</w:t>
+      </w:r>
+      <w:r>
+        <w:rPr>
+          <w:rFonts w:ascii="Consolas" w:eastAsia="Times New Roman" w:hAnsi="Consolas" w:cs="Consolas"/>
+          <w:b/>
           <w:color w:val="000000"/>
           <w:sz w:val="21"/>
           <w:szCs w:val="21"/>
         </w:rPr>
-        <w:t>Orders.OrderDate</w:t>
-      </w:r>
-      <w:proofErr w:type="spellEnd"/>
+        <w:t xml:space="preserve">LY </w:t>
+      </w:r>
       <w:r>
         <w:rPr>
           <w:rFonts w:ascii="Consolas" w:eastAsia="Times New Roman" w:hAnsi="Consolas" w:cs="Consolas"/>
@@ -1642,8 +1760,7 @@
           <w:sz w:val="21"/>
           <w:szCs w:val="21"/>
         </w:rPr>
-        <w:br/>
-        <w:t>FROM Orders</w:t>
+        <w:t>those orderID, orderdate, and Customername</w:t>
       </w:r>
       <w:r>
         <w:rPr>
@@ -1652,7 +1769,7 @@
           <w:sz w:val="21"/>
           <w:szCs w:val="21"/>
         </w:rPr>
-        <w:br/>
+        <w:t xml:space="preserve"> from Orders</w:t>
       </w:r>
       <w:r>
         <w:rPr>
@@ -1661,7 +1778,7 @@
           <w:sz w:val="21"/>
           <w:szCs w:val="21"/>
         </w:rPr>
-        <w:t>LEFT</w:t>
+        <w:t xml:space="preserve">, </w:t>
       </w:r>
       <w:r>
         <w:rPr>
@@ -1670,19 +1787,18 @@
           <w:sz w:val="21"/>
           <w:szCs w:val="21"/>
         </w:rPr>
-        <w:t xml:space="preserve"> JOIN Customers</w:t>
-      </w:r>
-      <w:r>
-        <w:rPr>
-          <w:rFonts w:ascii="Consolas" w:eastAsia="Times New Roman" w:hAnsi="Consolas" w:cs="Consolas"/>
+        <w:t xml:space="preserve">which is </w:t>
+      </w:r>
+      <w:r>
+        <w:rPr>
+          <w:rFonts w:ascii="Consolas" w:eastAsia="Times New Roman" w:hAnsi="Consolas" w:cs="Consolas"/>
+          <w:b/>
           <w:color w:val="000000"/>
           <w:sz w:val="21"/>
           <w:szCs w:val="21"/>
         </w:rPr>
-        <w:br/>
-        <w:t xml:space="preserve">ON </w:t>
-      </w:r>
-      <w:proofErr w:type="spellStart"/>
+        <w:t>not</w:t>
+      </w:r>
       <w:r>
         <w:rPr>
           <w:rFonts w:ascii="Consolas" w:eastAsia="Times New Roman" w:hAnsi="Consolas" w:cs="Consolas"/>
@@ -1690,45 +1806,19 @@
           <w:sz w:val="21"/>
           <w:szCs w:val="21"/>
         </w:rPr>
-        <w:t>Orders.CustomerID</w:t>
-      </w:r>
-      <w:proofErr w:type="spellEnd"/>
-      <w:r>
-        <w:rPr>
-          <w:rFonts w:ascii="Consolas" w:eastAsia="Times New Roman" w:hAnsi="Consolas" w:cs="Consolas"/>
-          <w:color w:val="000000"/>
-          <w:sz w:val="21"/>
-          <w:szCs w:val="21"/>
-        </w:rPr>
-        <w:t>=</w:t>
-      </w:r>
-      <w:proofErr w:type="spellStart"/>
-      <w:r>
-        <w:rPr>
-          <w:rFonts w:ascii="Consolas" w:eastAsia="Times New Roman" w:hAnsi="Consolas" w:cs="Consolas"/>
-          <w:color w:val="000000"/>
-          <w:sz w:val="21"/>
-          <w:szCs w:val="21"/>
-        </w:rPr>
-        <w:t>Customers.CustomerID</w:t>
-      </w:r>
-      <w:proofErr w:type="spellEnd"/>
-      <w:r>
-        <w:rPr>
-          <w:rFonts w:ascii="Consolas" w:eastAsia="Times New Roman" w:hAnsi="Consolas" w:cs="Consolas"/>
-          <w:color w:val="000000"/>
-          <w:sz w:val="21"/>
-          <w:szCs w:val="21"/>
-        </w:rPr>
-        <w:t>;</w:t>
-      </w:r>
+        <w:t xml:space="preserve"> included in Customer table. </w:t>
+      </w:r>
+    </w:p>
+    <w:p>
+      <w:pPr>
+        <w:ind w:left="720"/>
+      </w:pPr>
     </w:p>
     <w:p>
       <w:pPr>
         <w:pStyle w:val="Heading1"/>
       </w:pPr>
       <w:r>
-        <w:lastRenderedPageBreak/>
         <w:t>Entity Framework Questions</w:t>
       </w:r>
     </w:p>
@@ -1791,6 +1881,22 @@
       <w:r>
         <w:t>Design a code first data model which has a Project class that can contain a bunch of tasks.</w:t>
       </w:r>
+    </w:p>
+    <w:p>
+      <w:pPr>
+        <w:ind w:left="360"/>
+        <w:rPr>
+          <w:u w:val="single"/>
+        </w:rPr>
+      </w:pPr>
+      <w:r>
+        <w:rPr>
+          <w:u w:val="single"/>
+        </w:rPr>
+        <w:t>Answers:</w:t>
+      </w:r>
+      <w:bookmarkStart w:id="0" w:name="_GoBack"/>
+      <w:bookmarkEnd w:id="0"/>
     </w:p>
     <w:p>
       <w:pPr>
@@ -1918,7 +2024,6 @@
           <w:szCs w:val="20"/>
         </w:rPr>
       </w:pPr>
-      <w:proofErr w:type="gramStart"/>
       <w:r>
         <w:rPr>
           <w:rFonts w:ascii="Consolas" w:eastAsia="Times New Roman" w:hAnsi="Consolas" w:cs="Consolas"/>
@@ -1928,7 +2033,6 @@
         </w:rPr>
         <w:t>public</w:t>
       </w:r>
-      <w:proofErr w:type="gramEnd"/>
       <w:r>
         <w:rPr>
           <w:rFonts w:ascii="Consolas" w:eastAsia="Times New Roman" w:hAnsi="Consolas" w:cs="Consolas"/>
@@ -1956,7 +2060,6 @@
         </w:rPr>
         <w:t> </w:t>
       </w:r>
-      <w:proofErr w:type="spellStart"/>
       <w:r>
         <w:rPr>
           <w:rFonts w:ascii="Consolas" w:eastAsia="Times New Roman" w:hAnsi="Consolas" w:cs="Consolas"/>
@@ -1966,7 +2069,6 @@
         </w:rPr>
         <w:t>CatalogController</w:t>
       </w:r>
-      <w:proofErr w:type="spellEnd"/>
       <w:r>
         <w:rPr>
           <w:rFonts w:ascii="Consolas" w:eastAsia="Times New Roman" w:hAnsi="Consolas" w:cs="Consolas"/>
@@ -2063,7 +2165,6 @@
         </w:rPr>
         <w:t>     </w:t>
       </w:r>
-      <w:proofErr w:type="gramStart"/>
       <w:r>
         <w:rPr>
           <w:rFonts w:ascii="Consolas" w:eastAsia="Times New Roman" w:hAnsi="Consolas" w:cs="Consolas"/>
@@ -2073,7 +2174,6 @@
         </w:rPr>
         <w:t>public</w:t>
       </w:r>
-      <w:proofErr w:type="gramEnd"/>
       <w:r>
         <w:rPr>
           <w:rFonts w:ascii="Consolas" w:eastAsia="Times New Roman" w:hAnsi="Consolas" w:cs="Consolas"/>
@@ -2083,7 +2183,6 @@
         </w:rPr>
         <w:t> </w:t>
       </w:r>
-      <w:proofErr w:type="spellStart"/>
       <w:r>
         <w:rPr>
           <w:rFonts w:ascii="Consolas" w:eastAsia="Times New Roman" w:hAnsi="Consolas" w:cs="Consolas"/>
@@ -2093,7 +2192,6 @@
         </w:rPr>
         <w:t>ActionResult</w:t>
       </w:r>
-      <w:proofErr w:type="spellEnd"/>
       <w:r>
         <w:rPr>
           <w:rFonts w:ascii="Consolas" w:eastAsia="Times New Roman" w:hAnsi="Consolas" w:cs="Consolas"/>
@@ -2103,7 +2201,6 @@
         </w:rPr>
         <w:t> Specifications(</w:t>
       </w:r>
-      <w:proofErr w:type="spellStart"/>
       <w:r>
         <w:rPr>
           <w:rFonts w:ascii="Consolas" w:eastAsia="Times New Roman" w:hAnsi="Consolas" w:cs="Consolas"/>
@@ -2113,7 +2210,6 @@
         </w:rPr>
         <w:t>int</w:t>
       </w:r>
-      <w:proofErr w:type="spellEnd"/>
       <w:r>
         <w:rPr>
           <w:rFonts w:ascii="Consolas" w:eastAsia="Times New Roman" w:hAnsi="Consolas" w:cs="Consolas"/>
@@ -2201,8 +2297,6 @@
         </w:rPr>
         <w:t>         </w:t>
       </w:r>
-      <w:proofErr w:type="spellStart"/>
-      <w:proofErr w:type="gramStart"/>
       <w:r>
         <w:rPr>
           <w:rFonts w:ascii="Consolas" w:eastAsia="Times New Roman" w:hAnsi="Consolas" w:cs="Consolas"/>
@@ -2212,8 +2306,6 @@
         </w:rPr>
         <w:t>var</w:t>
       </w:r>
-      <w:proofErr w:type="spellEnd"/>
-      <w:proofErr w:type="gramEnd"/>
       <w:r>
         <w:rPr>
           <w:rFonts w:ascii="Consolas" w:eastAsia="Times New Roman" w:hAnsi="Consolas" w:cs="Consolas"/>
@@ -2239,27 +2331,7 @@
           <w:sz w:val="20"/>
           <w:szCs w:val="20"/>
         </w:rPr>
-        <w:t> </w:t>
-      </w:r>
-      <w:proofErr w:type="spellStart"/>
-      <w:r>
-        <w:rPr>
-          <w:rFonts w:ascii="Consolas" w:eastAsia="Times New Roman" w:hAnsi="Consolas" w:cs="Consolas"/>
-          <w:color w:val="000000"/>
-          <w:sz w:val="20"/>
-          <w:szCs w:val="20"/>
-        </w:rPr>
-        <w:t>SpecModel</w:t>
-      </w:r>
-      <w:proofErr w:type="spellEnd"/>
-      <w:r>
-        <w:rPr>
-          <w:rFonts w:ascii="Consolas" w:eastAsia="Times New Roman" w:hAnsi="Consolas" w:cs="Consolas"/>
-          <w:color w:val="000000"/>
-          <w:sz w:val="20"/>
-          <w:szCs w:val="20"/>
-        </w:rPr>
-        <w:t>(id);</w:t>
+        <w:t> SpecModel(id);</w:t>
       </w:r>
     </w:p>
     <w:p>
@@ -2300,7 +2372,6 @@
         </w:rPr>
         <w:t>         </w:t>
       </w:r>
-      <w:proofErr w:type="gramStart"/>
       <w:r>
         <w:rPr>
           <w:rFonts w:ascii="Consolas" w:eastAsia="Times New Roman" w:hAnsi="Consolas" w:cs="Consolas"/>
@@ -2310,7 +2381,6 @@
         </w:rPr>
         <w:t>return</w:t>
       </w:r>
-      <w:proofErr w:type="gramEnd"/>
       <w:r>
         <w:rPr>
           <w:rFonts w:ascii="Consolas" w:eastAsia="Times New Roman" w:hAnsi="Consolas" w:cs="Consolas"/>
@@ -2445,7 +2515,6 @@
         </w:rPr>
         <w:t>@model </w:t>
       </w:r>
-      <w:proofErr w:type="spellStart"/>
       <w:r>
         <w:rPr>
           <w:rFonts w:ascii="Consolas" w:eastAsia="Times New Roman" w:hAnsi="Consolas" w:cs="Consolas"/>
@@ -2455,25 +2524,14 @@
         </w:rPr>
         <w:t>IEnumerable</w:t>
       </w:r>
-      <w:proofErr w:type="spellEnd"/>
-      <w:r>
-        <w:rPr>
-          <w:rFonts w:ascii="Consolas" w:eastAsia="Times New Roman" w:hAnsi="Consolas" w:cs="Consolas"/>
-          <w:color w:val="000000"/>
-          <w:sz w:val="20"/>
-          <w:szCs w:val="20"/>
-        </w:rPr>
-        <w:t>&lt;</w:t>
-      </w:r>
-      <w:proofErr w:type="spellStart"/>
-      <w:r>
-        <w:rPr>
-          <w:rFonts w:ascii="Consolas" w:eastAsia="Times New Roman" w:hAnsi="Consolas" w:cs="Consolas"/>
-          <w:color w:val="000000"/>
-          <w:sz w:val="20"/>
-          <w:szCs w:val="20"/>
-        </w:rPr>
-        <w:t>MVCGuidedLab.Models.</w:t>
+      <w:r>
+        <w:rPr>
+          <w:rFonts w:ascii="Consolas" w:eastAsia="Times New Roman" w:hAnsi="Consolas" w:cs="Consolas"/>
+          <w:color w:val="000000"/>
+          <w:sz w:val="20"/>
+          <w:szCs w:val="20"/>
+        </w:rPr>
+        <w:t>&lt;MVCGuidedLab.Models.</w:t>
       </w:r>
       <w:r>
         <w:rPr>
@@ -2484,7 +2542,6 @@
         </w:rPr>
         <w:t>Color</w:t>
       </w:r>
-      <w:proofErr w:type="spellEnd"/>
       <w:r>
         <w:rPr>
           <w:rFonts w:ascii="Consolas" w:eastAsia="Times New Roman" w:hAnsi="Consolas" w:cs="Consolas"/>
@@ -2610,27 +2667,7 @@
           <w:sz w:val="20"/>
           <w:szCs w:val="20"/>
         </w:rPr>
-        <w:t>    </w:t>
-      </w:r>
-      <w:proofErr w:type="spellStart"/>
-      <w:r>
-        <w:rPr>
-          <w:rFonts w:ascii="Consolas" w:eastAsia="Times New Roman" w:hAnsi="Consolas" w:cs="Consolas"/>
-          <w:color w:val="000000"/>
-          <w:sz w:val="20"/>
-          <w:szCs w:val="20"/>
-        </w:rPr>
-        <w:t>ViewBag.Title</w:t>
-      </w:r>
-      <w:proofErr w:type="spellEnd"/>
-      <w:r>
-        <w:rPr>
-          <w:rFonts w:ascii="Consolas" w:eastAsia="Times New Roman" w:hAnsi="Consolas" w:cs="Consolas"/>
-          <w:color w:val="000000"/>
-          <w:sz w:val="20"/>
-          <w:szCs w:val="20"/>
-        </w:rPr>
-        <w:t> = </w:t>
+        <w:t>    ViewBag.Title = </w:t>
       </w:r>
       <w:r>
         <w:rPr>
@@ -2957,7 +2994,6 @@
         </w:rPr>
         <w:t>    </w:t>
       </w:r>
-      <w:proofErr w:type="gramStart"/>
       <w:r>
         <w:rPr>
           <w:rFonts w:ascii="Consolas" w:eastAsia="Times New Roman" w:hAnsi="Consolas" w:cs="Consolas"/>
@@ -2968,27 +3004,15 @@
         </w:rPr>
         <w:t>@</w:t>
       </w:r>
-      <w:proofErr w:type="spellStart"/>
-      <w:r>
-        <w:rPr>
-          <w:rFonts w:ascii="Consolas" w:eastAsia="Times New Roman" w:hAnsi="Consolas" w:cs="Consolas"/>
-          <w:color w:val="000000"/>
-          <w:sz w:val="20"/>
-          <w:szCs w:val="20"/>
-        </w:rPr>
-        <w:t>Html.ActionLink</w:t>
-      </w:r>
-      <w:proofErr w:type="spellEnd"/>
-      <w:r>
-        <w:rPr>
-          <w:rFonts w:ascii="Consolas" w:eastAsia="Times New Roman" w:hAnsi="Consolas" w:cs="Consolas"/>
-          <w:color w:val="000000"/>
-          <w:sz w:val="20"/>
-          <w:szCs w:val="20"/>
-        </w:rPr>
-        <w:t>(</w:t>
-      </w:r>
-      <w:proofErr w:type="gramEnd"/>
+      <w:r>
+        <w:rPr>
+          <w:rFonts w:ascii="Consolas" w:eastAsia="Times New Roman" w:hAnsi="Consolas" w:cs="Consolas"/>
+          <w:color w:val="000000"/>
+          <w:sz w:val="20"/>
+          <w:szCs w:val="20"/>
+        </w:rPr>
+        <w:t>Html.ActionLink(</w:t>
+      </w:r>
       <w:r>
         <w:rPr>
           <w:rFonts w:ascii="Consolas" w:eastAsia="Times New Roman" w:hAnsi="Consolas" w:cs="Consolas"/>
@@ -3119,7 +3143,6 @@
           <w:sz w:val="20"/>
           <w:szCs w:val="20"/>
         </w:rPr>
-        <w:lastRenderedPageBreak/>
         <w:t>&lt;</w:t>
       </w:r>
       <w:r>
@@ -3206,8 +3229,6 @@
         </w:rPr>
         <w:t>&lt;</w:t>
       </w:r>
-      <w:proofErr w:type="spellStart"/>
-      <w:proofErr w:type="gramStart"/>
       <w:r>
         <w:rPr>
           <w:rFonts w:ascii="Consolas" w:eastAsia="Times New Roman" w:hAnsi="Consolas" w:cs="Consolas"/>
@@ -3217,8 +3238,6 @@
         </w:rPr>
         <w:t>tr</w:t>
       </w:r>
-      <w:proofErr w:type="spellEnd"/>
-      <w:proofErr w:type="gramEnd"/>
       <w:r>
         <w:rPr>
           <w:rFonts w:ascii="Consolas" w:eastAsia="Times New Roman" w:hAnsi="Consolas" w:cs="Consolas"/>
@@ -3276,7 +3295,6 @@
         </w:rPr>
         <w:t>&lt;</w:t>
       </w:r>
-      <w:proofErr w:type="gramStart"/>
       <w:r>
         <w:rPr>
           <w:rFonts w:ascii="Consolas" w:eastAsia="Times New Roman" w:hAnsi="Consolas" w:cs="Consolas"/>
@@ -3286,7 +3304,6 @@
         </w:rPr>
         <w:t>th</w:t>
       </w:r>
-      <w:proofErr w:type="gramEnd"/>
       <w:r>
         <w:rPr>
           <w:rFonts w:ascii="Consolas" w:eastAsia="Times New Roman" w:hAnsi="Consolas" w:cs="Consolas"/>
@@ -3335,7 +3352,6 @@
         </w:rPr>
         <w:t>            </w:t>
       </w:r>
-      <w:proofErr w:type="gramStart"/>
       <w:r>
         <w:rPr>
           <w:rFonts w:ascii="Consolas" w:eastAsia="Times New Roman" w:hAnsi="Consolas" w:cs="Consolas"/>
@@ -3346,55 +3362,14 @@
         </w:rPr>
         <w:t>@</w:t>
       </w:r>
-      <w:proofErr w:type="spellStart"/>
-      <w:r>
-        <w:rPr>
-          <w:rFonts w:ascii="Consolas" w:eastAsia="Times New Roman" w:hAnsi="Consolas" w:cs="Consolas"/>
-          <w:color w:val="000000"/>
-          <w:sz w:val="20"/>
-          <w:szCs w:val="20"/>
-        </w:rPr>
-        <w:t>Html.DisplayNameFor</w:t>
-      </w:r>
-      <w:proofErr w:type="spellEnd"/>
-      <w:r>
-        <w:rPr>
-          <w:rFonts w:ascii="Consolas" w:eastAsia="Times New Roman" w:hAnsi="Consolas" w:cs="Consolas"/>
-          <w:color w:val="000000"/>
-          <w:sz w:val="20"/>
-          <w:szCs w:val="20"/>
-        </w:rPr>
-        <w:t>(</w:t>
-      </w:r>
-      <w:proofErr w:type="gramEnd"/>
-      <w:r>
-        <w:rPr>
-          <w:rFonts w:ascii="Consolas" w:eastAsia="Times New Roman" w:hAnsi="Consolas" w:cs="Consolas"/>
-          <w:color w:val="000000"/>
-          <w:sz w:val="20"/>
-          <w:szCs w:val="20"/>
-        </w:rPr>
-        <w:t>model =&gt; </w:t>
-      </w:r>
-      <w:proofErr w:type="spellStart"/>
-      <w:r>
-        <w:rPr>
-          <w:rFonts w:ascii="Consolas" w:eastAsia="Times New Roman" w:hAnsi="Consolas" w:cs="Consolas"/>
-          <w:color w:val="000000"/>
-          <w:sz w:val="20"/>
-          <w:szCs w:val="20"/>
-        </w:rPr>
-        <w:t>model.Name</w:t>
-      </w:r>
-      <w:proofErr w:type="spellEnd"/>
-      <w:r>
-        <w:rPr>
-          <w:rFonts w:ascii="Consolas" w:eastAsia="Times New Roman" w:hAnsi="Consolas" w:cs="Consolas"/>
-          <w:color w:val="000000"/>
-          <w:sz w:val="20"/>
-          <w:szCs w:val="20"/>
-        </w:rPr>
-        <w:t>)</w:t>
+      <w:r>
+        <w:rPr>
+          <w:rFonts w:ascii="Consolas" w:eastAsia="Times New Roman" w:hAnsi="Consolas" w:cs="Consolas"/>
+          <w:color w:val="000000"/>
+          <w:sz w:val="20"/>
+          <w:szCs w:val="20"/>
+        </w:rPr>
+        <w:t>Html.DisplayNameFor(model =&gt; model.Name)</w:t>
       </w:r>
     </w:p>
     <w:p>
@@ -3444,7 +3419,6 @@
         </w:rPr>
         <w:t>&lt;/</w:t>
       </w:r>
-      <w:proofErr w:type="gramStart"/>
       <w:r>
         <w:rPr>
           <w:rFonts w:ascii="Consolas" w:eastAsia="Times New Roman" w:hAnsi="Consolas" w:cs="Consolas"/>
@@ -3454,7 +3428,6 @@
         </w:rPr>
         <w:t>th</w:t>
       </w:r>
-      <w:proofErr w:type="gramEnd"/>
       <w:r>
         <w:rPr>
           <w:rFonts w:ascii="Consolas" w:eastAsia="Times New Roman" w:hAnsi="Consolas" w:cs="Consolas"/>
@@ -3512,7 +3485,6 @@
         </w:rPr>
         <w:t>&lt;</w:t>
       </w:r>
-      <w:proofErr w:type="gramStart"/>
       <w:r>
         <w:rPr>
           <w:rFonts w:ascii="Consolas" w:eastAsia="Times New Roman" w:hAnsi="Consolas" w:cs="Consolas"/>
@@ -3522,7 +3494,6 @@
         </w:rPr>
         <w:t>th</w:t>
       </w:r>
-      <w:proofErr w:type="gramEnd"/>
       <w:r>
         <w:rPr>
           <w:rFonts w:ascii="Consolas" w:eastAsia="Times New Roman" w:hAnsi="Consolas" w:cs="Consolas"/>
@@ -3571,7 +3542,6 @@
         </w:rPr>
         <w:t>            </w:t>
       </w:r>
-      <w:proofErr w:type="gramStart"/>
       <w:r>
         <w:rPr>
           <w:rFonts w:ascii="Consolas" w:eastAsia="Times New Roman" w:hAnsi="Consolas" w:cs="Consolas"/>
@@ -3582,55 +3552,14 @@
         </w:rPr>
         <w:t>@</w:t>
       </w:r>
-      <w:proofErr w:type="spellStart"/>
-      <w:r>
-        <w:rPr>
-          <w:rFonts w:ascii="Consolas" w:eastAsia="Times New Roman" w:hAnsi="Consolas" w:cs="Consolas"/>
-          <w:color w:val="000000"/>
-          <w:sz w:val="20"/>
-          <w:szCs w:val="20"/>
-        </w:rPr>
-        <w:t>Html.DisplayNameFor</w:t>
-      </w:r>
-      <w:proofErr w:type="spellEnd"/>
-      <w:r>
-        <w:rPr>
-          <w:rFonts w:ascii="Consolas" w:eastAsia="Times New Roman" w:hAnsi="Consolas" w:cs="Consolas"/>
-          <w:color w:val="000000"/>
-          <w:sz w:val="20"/>
-          <w:szCs w:val="20"/>
-        </w:rPr>
-        <w:t>(</w:t>
-      </w:r>
-      <w:proofErr w:type="gramEnd"/>
-      <w:r>
-        <w:rPr>
-          <w:rFonts w:ascii="Consolas" w:eastAsia="Times New Roman" w:hAnsi="Consolas" w:cs="Consolas"/>
-          <w:color w:val="000000"/>
-          <w:sz w:val="20"/>
-          <w:szCs w:val="20"/>
-        </w:rPr>
-        <w:t>model =&gt; </w:t>
-      </w:r>
-      <w:proofErr w:type="spellStart"/>
-      <w:r>
-        <w:rPr>
-          <w:rFonts w:ascii="Consolas" w:eastAsia="Times New Roman" w:hAnsi="Consolas" w:cs="Consolas"/>
-          <w:color w:val="000000"/>
-          <w:sz w:val="20"/>
-          <w:szCs w:val="20"/>
-        </w:rPr>
-        <w:t>model.Value</w:t>
-      </w:r>
-      <w:proofErr w:type="spellEnd"/>
-      <w:r>
-        <w:rPr>
-          <w:rFonts w:ascii="Consolas" w:eastAsia="Times New Roman" w:hAnsi="Consolas" w:cs="Consolas"/>
-          <w:color w:val="000000"/>
-          <w:sz w:val="20"/>
-          <w:szCs w:val="20"/>
-        </w:rPr>
-        <w:t>)</w:t>
+      <w:r>
+        <w:rPr>
+          <w:rFonts w:ascii="Consolas" w:eastAsia="Times New Roman" w:hAnsi="Consolas" w:cs="Consolas"/>
+          <w:color w:val="000000"/>
+          <w:sz w:val="20"/>
+          <w:szCs w:val="20"/>
+        </w:rPr>
+        <w:t>Html.DisplayNameFor(model =&gt; model.Value)</w:t>
       </w:r>
     </w:p>
     <w:p>
@@ -3680,7 +3609,6 @@
         </w:rPr>
         <w:t>&lt;/</w:t>
       </w:r>
-      <w:proofErr w:type="gramStart"/>
       <w:r>
         <w:rPr>
           <w:rFonts w:ascii="Consolas" w:eastAsia="Times New Roman" w:hAnsi="Consolas" w:cs="Consolas"/>
@@ -3690,7 +3618,6 @@
         </w:rPr>
         <w:t>th</w:t>
       </w:r>
-      <w:proofErr w:type="gramEnd"/>
       <w:r>
         <w:rPr>
           <w:rFonts w:ascii="Consolas" w:eastAsia="Times New Roman" w:hAnsi="Consolas" w:cs="Consolas"/>
@@ -3748,7 +3675,6 @@
         </w:rPr>
         <w:t>&lt;</w:t>
       </w:r>
-      <w:proofErr w:type="gramStart"/>
       <w:r>
         <w:rPr>
           <w:rFonts w:ascii="Consolas" w:eastAsia="Times New Roman" w:hAnsi="Consolas" w:cs="Consolas"/>
@@ -3758,7 +3684,6 @@
         </w:rPr>
         <w:t>th</w:t>
       </w:r>
-      <w:proofErr w:type="gramEnd"/>
       <w:r>
         <w:rPr>
           <w:rFonts w:ascii="Consolas" w:eastAsia="Times New Roman" w:hAnsi="Consolas" w:cs="Consolas"/>
@@ -3834,8 +3759,6 @@
         </w:rPr>
         <w:t>&lt;/</w:t>
       </w:r>
-      <w:proofErr w:type="spellStart"/>
-      <w:proofErr w:type="gramStart"/>
       <w:r>
         <w:rPr>
           <w:rFonts w:ascii="Consolas" w:eastAsia="Times New Roman" w:hAnsi="Consolas" w:cs="Consolas"/>
@@ -3845,8 +3768,6 @@
         </w:rPr>
         <w:t>tr</w:t>
       </w:r>
-      <w:proofErr w:type="spellEnd"/>
-      <w:proofErr w:type="gramEnd"/>
       <w:r>
         <w:rPr>
           <w:rFonts w:ascii="Consolas" w:eastAsia="Times New Roman" w:hAnsi="Consolas" w:cs="Consolas"/>
@@ -3935,7 +3856,6 @@
         </w:rPr>
         <w:t>@</w:t>
       </w:r>
-      <w:proofErr w:type="spellStart"/>
       <w:r>
         <w:rPr>
           <w:rFonts w:ascii="Consolas" w:eastAsia="Times New Roman" w:hAnsi="Consolas" w:cs="Consolas"/>
@@ -3945,7 +3865,6 @@
         </w:rPr>
         <w:t>foreach</w:t>
       </w:r>
-      <w:proofErr w:type="spellEnd"/>
       <w:r>
         <w:rPr>
           <w:rFonts w:ascii="Consolas" w:eastAsia="Times New Roman" w:hAnsi="Consolas" w:cs="Consolas"/>
@@ -3955,7 +3874,6 @@
         </w:rPr>
         <w:t> (</w:t>
       </w:r>
-      <w:proofErr w:type="spellStart"/>
       <w:r>
         <w:rPr>
           <w:rFonts w:ascii="Consolas" w:eastAsia="Times New Roman" w:hAnsi="Consolas" w:cs="Consolas"/>
@@ -3965,7 +3883,6 @@
         </w:rPr>
         <w:t>var</w:t>
       </w:r>
-      <w:proofErr w:type="spellEnd"/>
       <w:r>
         <w:rPr>
           <w:rFonts w:ascii="Consolas" w:eastAsia="Times New Roman" w:hAnsi="Consolas" w:cs="Consolas"/>
@@ -4050,8 +3967,6 @@
         </w:rPr>
         <w:t>&lt;</w:t>
       </w:r>
-      <w:proofErr w:type="spellStart"/>
-      <w:proofErr w:type="gramStart"/>
       <w:r>
         <w:rPr>
           <w:rFonts w:ascii="Consolas" w:eastAsia="Times New Roman" w:hAnsi="Consolas" w:cs="Consolas"/>
@@ -4061,8 +3976,6 @@
         </w:rPr>
         <w:t>tr</w:t>
       </w:r>
-      <w:proofErr w:type="spellEnd"/>
-      <w:proofErr w:type="gramEnd"/>
       <w:r>
         <w:rPr>
           <w:rFonts w:ascii="Consolas" w:eastAsia="Times New Roman" w:hAnsi="Consolas" w:cs="Consolas"/>
@@ -4120,7 +4033,6 @@
         </w:rPr>
         <w:t>&lt;</w:t>
       </w:r>
-      <w:proofErr w:type="gramStart"/>
       <w:r>
         <w:rPr>
           <w:rFonts w:ascii="Consolas" w:eastAsia="Times New Roman" w:hAnsi="Consolas" w:cs="Consolas"/>
@@ -4130,7 +4042,6 @@
         </w:rPr>
         <w:t>td</w:t>
       </w:r>
-      <w:proofErr w:type="gramEnd"/>
       <w:r>
         <w:rPr>
           <w:rFonts w:ascii="Consolas" w:eastAsia="Times New Roman" w:hAnsi="Consolas" w:cs="Consolas"/>
@@ -4179,7 +4090,6 @@
         </w:rPr>
         <w:t>            </w:t>
       </w:r>
-      <w:proofErr w:type="gramStart"/>
       <w:r>
         <w:rPr>
           <w:rFonts w:ascii="Consolas" w:eastAsia="Times New Roman" w:hAnsi="Consolas" w:cs="Consolas"/>
@@ -4190,66 +4100,14 @@
         </w:rPr>
         <w:t>@</w:t>
       </w:r>
-      <w:proofErr w:type="spellStart"/>
-      <w:r>
-        <w:rPr>
-          <w:rFonts w:ascii="Consolas" w:eastAsia="Times New Roman" w:hAnsi="Consolas" w:cs="Consolas"/>
-          <w:color w:val="000000"/>
-          <w:sz w:val="20"/>
-          <w:szCs w:val="20"/>
-        </w:rPr>
-        <w:t>Html.DisplayFor</w:t>
-      </w:r>
-      <w:proofErr w:type="spellEnd"/>
-      <w:r>
-        <w:rPr>
-          <w:rFonts w:ascii="Consolas" w:eastAsia="Times New Roman" w:hAnsi="Consolas" w:cs="Consolas"/>
-          <w:color w:val="000000"/>
-          <w:sz w:val="20"/>
-          <w:szCs w:val="20"/>
-        </w:rPr>
-        <w:t>(</w:t>
-      </w:r>
-      <w:proofErr w:type="spellStart"/>
-      <w:proofErr w:type="gramEnd"/>
-      <w:r>
-        <w:rPr>
-          <w:rFonts w:ascii="Consolas" w:eastAsia="Times New Roman" w:hAnsi="Consolas" w:cs="Consolas"/>
-          <w:color w:val="000000"/>
-          <w:sz w:val="20"/>
-          <w:szCs w:val="20"/>
-        </w:rPr>
-        <w:t>modelItem</w:t>
-      </w:r>
-      <w:proofErr w:type="spellEnd"/>
-      <w:r>
-        <w:rPr>
-          <w:rFonts w:ascii="Consolas" w:eastAsia="Times New Roman" w:hAnsi="Consolas" w:cs="Consolas"/>
-          <w:color w:val="000000"/>
-          <w:sz w:val="20"/>
-          <w:szCs w:val="20"/>
-        </w:rPr>
-        <w:t> =&gt; </w:t>
-      </w:r>
-      <w:proofErr w:type="spellStart"/>
-      <w:r>
-        <w:rPr>
-          <w:rFonts w:ascii="Consolas" w:eastAsia="Times New Roman" w:hAnsi="Consolas" w:cs="Consolas"/>
-          <w:color w:val="000000"/>
-          <w:sz w:val="20"/>
-          <w:szCs w:val="20"/>
-        </w:rPr>
-        <w:t>item.Name</w:t>
-      </w:r>
-      <w:proofErr w:type="spellEnd"/>
-      <w:r>
-        <w:rPr>
-          <w:rFonts w:ascii="Consolas" w:eastAsia="Times New Roman" w:hAnsi="Consolas" w:cs="Consolas"/>
-          <w:color w:val="000000"/>
-          <w:sz w:val="20"/>
-          <w:szCs w:val="20"/>
-        </w:rPr>
-        <w:t>)</w:t>
+      <w:r>
+        <w:rPr>
+          <w:rFonts w:ascii="Consolas" w:eastAsia="Times New Roman" w:hAnsi="Consolas" w:cs="Consolas"/>
+          <w:color w:val="000000"/>
+          <w:sz w:val="20"/>
+          <w:szCs w:val="20"/>
+        </w:rPr>
+        <w:t>Html.DisplayFor(modelItem =&gt; item.Name)</w:t>
       </w:r>
     </w:p>
     <w:p>
@@ -4365,7 +4223,6 @@
         </w:rPr>
         <w:t>&lt;</w:t>
       </w:r>
-      <w:proofErr w:type="gramStart"/>
       <w:r>
         <w:rPr>
           <w:rFonts w:ascii="Consolas" w:eastAsia="Times New Roman" w:hAnsi="Consolas" w:cs="Consolas"/>
@@ -4375,7 +4232,6 @@
         </w:rPr>
         <w:t>td</w:t>
       </w:r>
-      <w:proofErr w:type="gramEnd"/>
       <w:r>
         <w:rPr>
           <w:rFonts w:ascii="Consolas" w:eastAsia="Times New Roman" w:hAnsi="Consolas" w:cs="Consolas"/>
@@ -4424,7 +4280,6 @@
         </w:rPr>
         <w:t>            </w:t>
       </w:r>
-      <w:proofErr w:type="gramStart"/>
       <w:r>
         <w:rPr>
           <w:rFonts w:ascii="Consolas" w:eastAsia="Times New Roman" w:hAnsi="Consolas" w:cs="Consolas"/>
@@ -4435,66 +4290,14 @@
         </w:rPr>
         <w:t>@</w:t>
       </w:r>
-      <w:proofErr w:type="spellStart"/>
-      <w:r>
-        <w:rPr>
-          <w:rFonts w:ascii="Consolas" w:eastAsia="Times New Roman" w:hAnsi="Consolas" w:cs="Consolas"/>
-          <w:color w:val="000000"/>
-          <w:sz w:val="20"/>
-          <w:szCs w:val="20"/>
-        </w:rPr>
-        <w:t>Html.DisplayFor</w:t>
-      </w:r>
-      <w:proofErr w:type="spellEnd"/>
-      <w:r>
-        <w:rPr>
-          <w:rFonts w:ascii="Consolas" w:eastAsia="Times New Roman" w:hAnsi="Consolas" w:cs="Consolas"/>
-          <w:color w:val="000000"/>
-          <w:sz w:val="20"/>
-          <w:szCs w:val="20"/>
-        </w:rPr>
-        <w:t>(</w:t>
-      </w:r>
-      <w:proofErr w:type="spellStart"/>
-      <w:proofErr w:type="gramEnd"/>
-      <w:r>
-        <w:rPr>
-          <w:rFonts w:ascii="Consolas" w:eastAsia="Times New Roman" w:hAnsi="Consolas" w:cs="Consolas"/>
-          <w:color w:val="000000"/>
-          <w:sz w:val="20"/>
-          <w:szCs w:val="20"/>
-        </w:rPr>
-        <w:t>modelItem</w:t>
-      </w:r>
-      <w:proofErr w:type="spellEnd"/>
-      <w:r>
-        <w:rPr>
-          <w:rFonts w:ascii="Consolas" w:eastAsia="Times New Roman" w:hAnsi="Consolas" w:cs="Consolas"/>
-          <w:color w:val="000000"/>
-          <w:sz w:val="20"/>
-          <w:szCs w:val="20"/>
-        </w:rPr>
-        <w:t> =&gt; </w:t>
-      </w:r>
-      <w:proofErr w:type="spellStart"/>
-      <w:r>
-        <w:rPr>
-          <w:rFonts w:ascii="Consolas" w:eastAsia="Times New Roman" w:hAnsi="Consolas" w:cs="Consolas"/>
-          <w:color w:val="000000"/>
-          <w:sz w:val="20"/>
-          <w:szCs w:val="20"/>
-        </w:rPr>
-        <w:t>item.Value</w:t>
-      </w:r>
-      <w:proofErr w:type="spellEnd"/>
-      <w:r>
-        <w:rPr>
-          <w:rFonts w:ascii="Consolas" w:eastAsia="Times New Roman" w:hAnsi="Consolas" w:cs="Consolas"/>
-          <w:color w:val="000000"/>
-          <w:sz w:val="20"/>
-          <w:szCs w:val="20"/>
-        </w:rPr>
-        <w:t>)</w:t>
+      <w:r>
+        <w:rPr>
+          <w:rFonts w:ascii="Consolas" w:eastAsia="Times New Roman" w:hAnsi="Consolas" w:cs="Consolas"/>
+          <w:color w:val="000000"/>
+          <w:sz w:val="20"/>
+          <w:szCs w:val="20"/>
+        </w:rPr>
+        <w:t>Html.DisplayFor(modelItem =&gt; item.Value)</w:t>
       </w:r>
     </w:p>
     <w:p>
@@ -4610,7 +4413,6 @@
         </w:rPr>
         <w:t>&lt;</w:t>
       </w:r>
-      <w:proofErr w:type="gramStart"/>
       <w:r>
         <w:rPr>
           <w:rFonts w:ascii="Consolas" w:eastAsia="Times New Roman" w:hAnsi="Consolas" w:cs="Consolas"/>
@@ -4620,7 +4422,6 @@
         </w:rPr>
         <w:t>td</w:t>
       </w:r>
-      <w:proofErr w:type="gramEnd"/>
       <w:r>
         <w:rPr>
           <w:rFonts w:ascii="Consolas" w:eastAsia="Times New Roman" w:hAnsi="Consolas" w:cs="Consolas"/>
@@ -4669,7 +4470,6 @@
         </w:rPr>
         <w:t>            </w:t>
       </w:r>
-      <w:proofErr w:type="gramStart"/>
       <w:r>
         <w:rPr>
           <w:rFonts w:ascii="Consolas" w:eastAsia="Times New Roman" w:hAnsi="Consolas" w:cs="Consolas"/>
@@ -4689,7 +4489,6 @@
         </w:rPr>
         <w:t>Html.ActionLink(</w:t>
       </w:r>
-      <w:proofErr w:type="gramEnd"/>
       <w:r>
         <w:rPr>
           <w:rFonts w:ascii="Consolas" w:eastAsia="Times New Roman" w:hAnsi="Consolas" w:cs="Consolas"/>
@@ -4783,7 +4582,6 @@
         </w:rPr>
         <w:t>            </w:t>
       </w:r>
-      <w:proofErr w:type="gramStart"/>
       <w:r>
         <w:rPr>
           <w:rFonts w:ascii="Consolas" w:eastAsia="Times New Roman" w:hAnsi="Consolas" w:cs="Consolas"/>
@@ -4803,7 +4601,6 @@
         </w:rPr>
         <w:t>Html.ActionLink(</w:t>
       </w:r>
-      <w:proofErr w:type="gramEnd"/>
       <w:r>
         <w:rPr>
           <w:rFonts w:ascii="Consolas" w:eastAsia="Times New Roman" w:hAnsi="Consolas" w:cs="Consolas"/>
@@ -4897,7 +4694,6 @@
         </w:rPr>
         <w:t>            </w:t>
       </w:r>
-      <w:proofErr w:type="gramStart"/>
       <w:r>
         <w:rPr>
           <w:rFonts w:ascii="Consolas" w:eastAsia="Times New Roman" w:hAnsi="Consolas" w:cs="Consolas"/>
@@ -4917,7 +4713,6 @@
         </w:rPr>
         <w:t>Html.ActionLink(</w:t>
       </w:r>
-      <w:proofErr w:type="gramEnd"/>
       <w:r>
         <w:rPr>
           <w:rFonts w:ascii="Consolas" w:eastAsia="Times New Roman" w:hAnsi="Consolas" w:cs="Consolas"/>
@@ -5086,8 +4881,6 @@
         </w:rPr>
         <w:t>&lt;/</w:t>
       </w:r>
-      <w:proofErr w:type="spellStart"/>
-      <w:proofErr w:type="gramStart"/>
       <w:r>
         <w:rPr>
           <w:rFonts w:ascii="Consolas" w:eastAsia="Times New Roman" w:hAnsi="Consolas" w:cs="Consolas"/>
@@ -5097,8 +4890,6 @@
         </w:rPr>
         <w:t>tr</w:t>
       </w:r>
-      <w:proofErr w:type="spellEnd"/>
-      <w:proofErr w:type="gramEnd"/>
       <w:r>
         <w:rPr>
           <w:rFonts w:ascii="Consolas" w:eastAsia="Times New Roman" w:hAnsi="Consolas" w:cs="Consolas"/>
@@ -5296,19 +5087,12 @@
     </w:p>
     <w:p>
       <w:r>
-        <w:t xml:space="preserve">We’ll walk you through the </w:t>
-      </w:r>
-      <w:proofErr w:type="spellStart"/>
-      <w:r>
-        <w:t>github</w:t>
-      </w:r>
-      <w:proofErr w:type="spellEnd"/>
-      <w:r>
-        <w:t xml:space="preserve"> workflow for those pieces. However, the code will be yours.</w:t>
-      </w:r>
-    </w:p>
-    <w:p>
-      <w:r>
+        <w:t>We’ll walk you through the github workflow for those pieces. However, the code will be yours.</w:t>
+      </w:r>
+    </w:p>
+    <w:p>
+      <w:r>
+        <w:lastRenderedPageBreak/>
         <w:t xml:space="preserve">Go to Github.com and fork the repository </w:t>
       </w:r>
       <w:hyperlink r:id="rId5" w:history="1">
@@ -5325,15 +5109,7 @@
     </w:p>
     <w:p>
       <w:r>
-        <w:t xml:space="preserve">Then, clone your fork to your desktop. You’ll do that by clicking the “Clone in Desktop” button on the </w:t>
-      </w:r>
-      <w:proofErr w:type="spellStart"/>
-      <w:r>
-        <w:t>github</w:t>
-      </w:r>
-      <w:proofErr w:type="spellEnd"/>
-      <w:r>
-        <w:t xml:space="preserve"> page.</w:t>
+        <w:t>Then, clone your fork to your desktop. You’ll do that by clicking the “Clone in Desktop” button on the github page.</w:t>
       </w:r>
     </w:p>
     <w:p>
@@ -5350,15 +5126,7 @@
         </w:numPr>
       </w:pPr>
       <w:r>
-        <w:t xml:space="preserve">Open the </w:t>
-      </w:r>
-      <w:proofErr w:type="spellStart"/>
-      <w:r>
-        <w:t>program.cs</w:t>
-      </w:r>
-      <w:proofErr w:type="spellEnd"/>
-      <w:r>
-        <w:t xml:space="preserve"> file in the Loops project.  The Main method has comments that describe what you should do.  Make your changes.</w:t>
+        <w:t>Open the program.cs file in the Loops project.  The Main method has comments that describe what you should do.  Make your changes.</w:t>
       </w:r>
     </w:p>
     <w:p>
@@ -5370,15 +5138,7 @@
         </w:numPr>
       </w:pPr>
       <w:r>
-        <w:t xml:space="preserve">Open the </w:t>
-      </w:r>
-      <w:proofErr w:type="spellStart"/>
-      <w:r>
-        <w:t>program.cs</w:t>
-      </w:r>
-      <w:proofErr w:type="spellEnd"/>
-      <w:r>
-        <w:t xml:space="preserve"> file in the Extension methods project.  The Main method has comments that </w:t>
+        <w:t xml:space="preserve">Open the program.cs file in the Extension methods project.  The Main method has comments that </w:t>
       </w:r>
       <w:r>
         <w:t>describe the code you should add.  Make your changes.</w:t>
@@ -5393,16 +5153,7 @@
         </w:numPr>
       </w:pPr>
       <w:r>
-        <w:lastRenderedPageBreak/>
-        <w:t xml:space="preserve">Open the </w:t>
-      </w:r>
-      <w:proofErr w:type="spellStart"/>
-      <w:r>
-        <w:t>program.cs</w:t>
-      </w:r>
-      <w:proofErr w:type="spellEnd"/>
-      <w:r>
-        <w:t xml:space="preserve"> file in the Lazy Evaluation project. The Main method has comments that describe the code you should add.  Make those changes as well.</w:t>
+        <w:t>Open the program.cs file in the Lazy Evaluation project. The Main method has comments that describe the code you should add.  Make those changes as well.</w:t>
       </w:r>
     </w:p>
     <w:p>
@@ -5414,23 +5165,7 @@
         </w:numPr>
       </w:pPr>
       <w:r>
-        <w:t xml:space="preserve">Open the </w:t>
-      </w:r>
-      <w:proofErr w:type="spellStart"/>
-      <w:r>
-        <w:t>program.cs</w:t>
-      </w:r>
-      <w:proofErr w:type="spellEnd"/>
-      <w:r>
-        <w:t xml:space="preserve"> file in the Query </w:t>
-      </w:r>
-      <w:proofErr w:type="spellStart"/>
-      <w:r>
-        <w:t>Expresssions</w:t>
-      </w:r>
-      <w:proofErr w:type="spellEnd"/>
-      <w:r>
-        <w:t xml:space="preserve"> project.  As before, the Main method has comments that describe the code you should or change. </w:t>
+        <w:t xml:space="preserve">Open the program.cs file in the Query Expresssions project.  As before, the Main method has comments that describe the code you should or change. </w:t>
       </w:r>
     </w:p>
     <w:p>
@@ -5442,36 +5177,12 @@
         </w:numPr>
       </w:pPr>
       <w:r>
-        <w:t xml:space="preserve">Make a new ASP.NET MVC project and add it to the solution. Add a controller called </w:t>
-      </w:r>
-      <w:proofErr w:type="spellStart"/>
-      <w:r>
-        <w:t>DiceRoll</w:t>
-      </w:r>
-      <w:proofErr w:type="spellEnd"/>
-      <w:r>
-        <w:t xml:space="preserve"> controller.  Modify the index method and the index view to display all the combinations of results from rolling 2 six-sided dice.  (For example, </w:t>
-      </w:r>
-      <w:proofErr w:type="gramStart"/>
-      <w:r>
-        <w:t>{ 1</w:t>
-      </w:r>
-      <w:proofErr w:type="gramEnd"/>
-      <w:r>
-        <w:t xml:space="preserve">, 1}, {1, 2} etc. </w:t>
-      </w:r>
-    </w:p>
-    <w:p>
-      <w:r>
-        <w:t xml:space="preserve">Commit your changes, and then push them to </w:t>
-      </w:r>
-      <w:proofErr w:type="spellStart"/>
-      <w:r>
-        <w:t>github</w:t>
-      </w:r>
-      <w:proofErr w:type="spellEnd"/>
-      <w:r>
-        <w:t>.</w:t>
+        <w:t xml:space="preserve">Make a new ASP.NET MVC project and add it to the solution. Add a controller called DiceRoll controller.  Modify the index method and the index view to display all the combinations of results from rolling 2 six-sided dice.  (For example, { 1, 1}, {1, 2} etc. </w:t>
+      </w:r>
+    </w:p>
+    <w:p>
+      <w:r>
+        <w:t>Commit your changes, and then push them to github.</w:t>
       </w:r>
     </w:p>
     <w:p>

</xml_diff>

<commit_message>
Changes to word doc
</commit_message>
<xml_diff>
--- a/Midterm Questions.docx
+++ b/Midterm Questions.docx
@@ -2,6 +2,14 @@
 <file path=word/document.xml><?xml version="1.0" encoding="utf-8"?>
 <w:document xmlns:wpc="http://schemas.microsoft.com/office/word/2010/wordprocessingCanvas" xmlns:mc="http://schemas.openxmlformats.org/markup-compatibility/2006" xmlns:o="urn:schemas-microsoft-com:office:office" xmlns:r="http://schemas.openxmlformats.org/officeDocument/2006/relationships" xmlns:m="http://schemas.openxmlformats.org/officeDocument/2006/math" xmlns:v="urn:schemas-microsoft-com:vml" xmlns:wp14="http://schemas.microsoft.com/office/word/2010/wordprocessingDrawing" xmlns:wp="http://schemas.openxmlformats.org/drawingml/2006/wordprocessingDrawing" xmlns:w10="urn:schemas-microsoft-com:office:word" xmlns:w="http://schemas.openxmlformats.org/wordprocessingml/2006/main" xmlns:w14="http://schemas.microsoft.com/office/word/2010/wordml" xmlns:w15="http://schemas.microsoft.com/office/word/2012/wordml" xmlns:wpg="http://schemas.microsoft.com/office/word/2010/wordprocessingGroup" xmlns:wpi="http://schemas.microsoft.com/office/word/2010/wordprocessingInk" xmlns:wne="http://schemas.microsoft.com/office/word/2006/wordml" xmlns:wps="http://schemas.microsoft.com/office/word/2010/wordprocessingShape" mc:Ignorable="w14 w15 wp14">
   <w:body>
+    <w:p>
+      <w:pPr>
+        <w:pStyle w:val="Heading1"/>
+      </w:pPr>
+      <w:r>
+        <w:t>Ashley Slaughter</w:t>
+      </w:r>
+    </w:p>
     <w:p>
       <w:pPr>
         <w:pStyle w:val="Heading1"/>
@@ -33,8 +41,54 @@
       <w:r>
         <w:t>You can use paper to document your data model.</w:t>
       </w:r>
-      <w:bookmarkStart w:id="0" w:name="_GoBack"/>
-      <w:bookmarkEnd w:id="0"/>
+    </w:p>
+    <w:p>
+      <w:r>
+        <w:rPr>
+          <w:noProof/>
+        </w:rPr>
+        <w:drawing>
+          <wp:inline distT="0" distB="0" distL="0" distR="0">
+            <wp:extent cx="5943600" cy="4364355"/>
+            <wp:effectExtent l="0" t="0" r="0" b="0"/>
+            <wp:docPr id="1" name="Picture 1"/>
+            <wp:cNvGraphicFramePr>
+              <a:graphicFrameLocks xmlns:a="http://schemas.openxmlformats.org/drawingml/2006/main" noChangeAspect="1"/>
+            </wp:cNvGraphicFramePr>
+            <a:graphic xmlns:a="http://schemas.openxmlformats.org/drawingml/2006/main">
+              <a:graphicData uri="http://schemas.openxmlformats.org/drawingml/2006/picture">
+                <pic:pic xmlns:pic="http://schemas.openxmlformats.org/drawingml/2006/picture">
+                  <pic:nvPicPr>
+                    <pic:cNvPr id="1" name="Data Model Cookbook.jpg"/>
+                    <pic:cNvPicPr/>
+                  </pic:nvPicPr>
+                  <pic:blipFill>
+                    <a:blip r:embed="rId5" cstate="print">
+                      <a:extLst>
+                        <a:ext uri="{28A0092B-C50C-407E-A947-70E740481C1C}">
+                          <a14:useLocalDpi xmlns:a14="http://schemas.microsoft.com/office/drawing/2010/main" val="0"/>
+                        </a:ext>
+                      </a:extLst>
+                    </a:blip>
+                    <a:stretch>
+                      <a:fillRect/>
+                    </a:stretch>
+                  </pic:blipFill>
+                  <pic:spPr>
+                    <a:xfrm>
+                      <a:off x="0" y="0"/>
+                      <a:ext cx="5943600" cy="4364355"/>
+                    </a:xfrm>
+                    <a:prstGeom prst="rect">
+                      <a:avLst/>
+                    </a:prstGeom>
+                  </pic:spPr>
+                </pic:pic>
+              </a:graphicData>
+            </a:graphic>
+          </wp:inline>
+        </w:drawing>
+      </w:r>
     </w:p>
     <w:p>
       <w:pPr>
@@ -93,6 +147,15 @@
       </w:r>
       <w:r>
         <w:t xml:space="preserve">.CUSTOMER_ADDRESS </w:t>
+      </w:r>
+    </w:p>
+    <w:p>
+      <w:pPr>
+        <w:spacing w:line="240" w:lineRule="auto"/>
+        <w:ind w:left="720"/>
+      </w:pPr>
+      <w:r>
+        <w:t xml:space="preserve">This line is selecting the </w:t>
       </w:r>
     </w:p>
     <w:p>
@@ -347,6 +410,7 @@
                 <w:sz w:val="19"/>
                 <w:szCs w:val="19"/>
               </w:rPr>
+              <w:lastRenderedPageBreak/>
               <w:t>10308</w:t>
             </w:r>
           </w:p>
@@ -1560,23 +1624,49 @@
     <w:p/>
     <w:p>
       <w:r>
+        <w:tab/>
+        <w:t xml:space="preserve">The results would show the </w:t>
+      </w:r>
+      <w:proofErr w:type="spellStart"/>
+      <w:r>
+        <w:t>OrderID</w:t>
+      </w:r>
+      <w:proofErr w:type="spellEnd"/>
+      <w:r>
+        <w:t xml:space="preserve">, </w:t>
+      </w:r>
+      <w:proofErr w:type="spellStart"/>
+      <w:r>
+        <w:t>CustomerName</w:t>
+      </w:r>
+      <w:proofErr w:type="spellEnd"/>
+      <w:r>
+        <w:t xml:space="preserve">, and </w:t>
+      </w:r>
+      <w:proofErr w:type="spellStart"/>
+      <w:r>
+        <w:t>OrderDate</w:t>
+      </w:r>
+      <w:proofErr w:type="spellEnd"/>
+      <w:r>
+        <w:t xml:space="preserve"> for all Customers.</w:t>
+      </w:r>
+    </w:p>
+    <w:p>
+      <w:r>
         <w:t>What would the result set be given the following SQL SELECT statement?</w:t>
       </w:r>
     </w:p>
     <w:p>
       <w:pPr>
         <w:ind w:left="720"/>
-      </w:pPr>
-      <w:r>
         <w:rPr>
           <w:rFonts w:ascii="Consolas" w:eastAsia="Times New Roman" w:hAnsi="Consolas" w:cs="Consolas"/>
           <w:color w:val="000000"/>
           <w:sz w:val="21"/>
           <w:szCs w:val="21"/>
         </w:rPr>
-        <w:t xml:space="preserve">SELECT </w:t>
-      </w:r>
-      <w:proofErr w:type="spellStart"/>
+      </w:pPr>
       <w:r>
         <w:rPr>
           <w:rFonts w:ascii="Consolas" w:eastAsia="Times New Roman" w:hAnsi="Consolas" w:cs="Consolas"/>
@@ -1584,9 +1674,9 @@
           <w:sz w:val="21"/>
           <w:szCs w:val="21"/>
         </w:rPr>
-        <w:t>Orders.OrderID</w:t>
-      </w:r>
-      <w:proofErr w:type="spellEnd"/>
+        <w:t xml:space="preserve">SELECT </w:t>
+      </w:r>
+      <w:proofErr w:type="spellStart"/>
       <w:r>
         <w:rPr>
           <w:rFonts w:ascii="Consolas" w:eastAsia="Times New Roman" w:hAnsi="Consolas" w:cs="Consolas"/>
@@ -1594,9 +1684,9 @@
           <w:sz w:val="21"/>
           <w:szCs w:val="21"/>
         </w:rPr>
-        <w:t xml:space="preserve">, </w:t>
-      </w:r>
-      <w:proofErr w:type="spellStart"/>
+        <w:t>Orders.OrderID</w:t>
+      </w:r>
+      <w:proofErr w:type="spellEnd"/>
       <w:r>
         <w:rPr>
           <w:rFonts w:ascii="Consolas" w:eastAsia="Times New Roman" w:hAnsi="Consolas" w:cs="Consolas"/>
@@ -1604,9 +1694,9 @@
           <w:sz w:val="21"/>
           <w:szCs w:val="21"/>
         </w:rPr>
-        <w:t>Customers.CustomerName</w:t>
-      </w:r>
-      <w:proofErr w:type="spellEnd"/>
+        <w:t xml:space="preserve">, </w:t>
+      </w:r>
+      <w:proofErr w:type="spellStart"/>
       <w:r>
         <w:rPr>
           <w:rFonts w:ascii="Consolas" w:eastAsia="Times New Roman" w:hAnsi="Consolas" w:cs="Consolas"/>
@@ -1614,9 +1704,9 @@
           <w:sz w:val="21"/>
           <w:szCs w:val="21"/>
         </w:rPr>
-        <w:t xml:space="preserve">, </w:t>
-      </w:r>
-      <w:proofErr w:type="spellStart"/>
+        <w:t>Customers.CustomerName</w:t>
+      </w:r>
+      <w:proofErr w:type="spellEnd"/>
       <w:r>
         <w:rPr>
           <w:rFonts w:ascii="Consolas" w:eastAsia="Times New Roman" w:hAnsi="Consolas" w:cs="Consolas"/>
@@ -1624,9 +1714,9 @@
           <w:sz w:val="21"/>
           <w:szCs w:val="21"/>
         </w:rPr>
-        <w:t>Orders.OrderDate</w:t>
-      </w:r>
-      <w:proofErr w:type="spellEnd"/>
+        <w:t xml:space="preserve">, </w:t>
+      </w:r>
+      <w:proofErr w:type="spellStart"/>
       <w:r>
         <w:rPr>
           <w:rFonts w:ascii="Consolas" w:eastAsia="Times New Roman" w:hAnsi="Consolas" w:cs="Consolas"/>
@@ -1634,6 +1724,16 @@
           <w:sz w:val="21"/>
           <w:szCs w:val="21"/>
         </w:rPr>
+        <w:t>Orders.OrderDate</w:t>
+      </w:r>
+      <w:proofErr w:type="spellEnd"/>
+      <w:r>
+        <w:rPr>
+          <w:rFonts w:ascii="Consolas" w:eastAsia="Times New Roman" w:hAnsi="Consolas" w:cs="Consolas"/>
+          <w:color w:val="000000"/>
+          <w:sz w:val="21"/>
+          <w:szCs w:val="21"/>
+        </w:rPr>
         <w:br/>
         <w:t>FROM Orders</w:t>
       </w:r>
@@ -1714,6 +1814,77 @@
         </w:rPr>
         <w:t>;</w:t>
       </w:r>
+    </w:p>
+    <w:p>
+      <w:pPr>
+        <w:ind w:left="720"/>
+        <w:rPr>
+          <w:rFonts w:eastAsia="Times New Roman" w:cs="Consolas"/>
+          <w:color w:val="000000"/>
+        </w:rPr>
+      </w:pPr>
+      <w:r>
+        <w:rPr>
+          <w:rFonts w:eastAsia="Times New Roman" w:cs="Consolas"/>
+          <w:color w:val="000000"/>
+        </w:rPr>
+        <w:t xml:space="preserve">The results would show the </w:t>
+      </w:r>
+      <w:proofErr w:type="spellStart"/>
+      <w:r>
+        <w:rPr>
+          <w:rFonts w:eastAsia="Times New Roman" w:cs="Consolas"/>
+          <w:color w:val="000000"/>
+        </w:rPr>
+        <w:t>OrderID</w:t>
+      </w:r>
+      <w:proofErr w:type="spellEnd"/>
+      <w:r>
+        <w:rPr>
+          <w:rFonts w:eastAsia="Times New Roman" w:cs="Consolas"/>
+          <w:color w:val="000000"/>
+        </w:rPr>
+        <w:t xml:space="preserve">, </w:t>
+      </w:r>
+      <w:proofErr w:type="spellStart"/>
+      <w:r>
+        <w:rPr>
+          <w:rFonts w:eastAsia="Times New Roman" w:cs="Consolas"/>
+          <w:color w:val="000000"/>
+        </w:rPr>
+        <w:t>CustomerName</w:t>
+      </w:r>
+      <w:proofErr w:type="spellEnd"/>
+      <w:r>
+        <w:rPr>
+          <w:rFonts w:eastAsia="Times New Roman" w:cs="Consolas"/>
+          <w:color w:val="000000"/>
+        </w:rPr>
+        <w:t xml:space="preserve">, and </w:t>
+      </w:r>
+      <w:proofErr w:type="spellStart"/>
+      <w:r>
+        <w:rPr>
+          <w:rFonts w:eastAsia="Times New Roman" w:cs="Consolas"/>
+          <w:color w:val="000000"/>
+        </w:rPr>
+        <w:t>OrderDate</w:t>
+      </w:r>
+      <w:proofErr w:type="spellEnd"/>
+      <w:r>
+        <w:rPr>
+          <w:rFonts w:eastAsia="Times New Roman" w:cs="Consolas"/>
+          <w:color w:val="000000"/>
+        </w:rPr>
+        <w:t xml:space="preserve"> for all Customers.</w:t>
+      </w:r>
+    </w:p>
+    <w:p>
+      <w:pPr>
+        <w:ind w:left="720"/>
+      </w:pPr>
+      <w:bookmarkStart w:id="0" w:name="_GoBack"/>
+      <w:bookmarkEnd w:id="0"/>
     </w:p>
     <w:p>
       <w:pPr>
@@ -1744,7 +1915,6 @@
         </w:numPr>
       </w:pPr>
       <w:r>
-        <w:lastRenderedPageBreak/>
         <w:t>Materialization</w:t>
       </w:r>
     </w:p>
@@ -1808,15 +1978,48 @@
       <w:pPr>
         <w:pStyle w:val="ListParagraph"/>
         <w:numPr>
-          <w:ilvl w:val="0"/>
+          <w:ilvl w:val="1"/>
           <w:numId w:val="1"/>
         </w:numPr>
       </w:pPr>
       <w:r>
-        <w:t>How do you program behavior into your C# class?</w:t>
-      </w:r>
-      <w:r>
-        <w:t xml:space="preserve"> </w:t>
+        <w:t>Inheritance</w:t>
+      </w:r>
+    </w:p>
+    <w:p>
+      <w:pPr>
+        <w:pStyle w:val="ListParagraph"/>
+        <w:numPr>
+          <w:ilvl w:val="1"/>
+          <w:numId w:val="1"/>
+        </w:numPr>
+      </w:pPr>
+      <w:r>
+        <w:t>Polymorphism</w:t>
+      </w:r>
+    </w:p>
+    <w:p>
+      <w:pPr>
+        <w:pStyle w:val="ListParagraph"/>
+        <w:numPr>
+          <w:ilvl w:val="1"/>
+          <w:numId w:val="1"/>
+        </w:numPr>
+      </w:pPr>
+      <w:r>
+        <w:t>Encapsulation</w:t>
+      </w:r>
+    </w:p>
+    <w:p>
+      <w:pPr>
+        <w:pStyle w:val="ListParagraph"/>
+        <w:numPr>
+          <w:ilvl w:val="1"/>
+          <w:numId w:val="1"/>
+        </w:numPr>
+      </w:pPr>
+      <w:r>
+        <w:t>Abstraction</w:t>
       </w:r>
     </w:p>
     <w:p>
@@ -1828,10 +2031,23 @@
         </w:numPr>
       </w:pPr>
       <w:r>
-        <w:t>Explain method overriding.</w:t>
+        <w:lastRenderedPageBreak/>
+        <w:t>How do you program behavior into your C# class?</w:t>
       </w:r>
       <w:r>
         <w:t xml:space="preserve"> </w:t>
+      </w:r>
+    </w:p>
+    <w:p>
+      <w:pPr>
+        <w:pStyle w:val="ListParagraph"/>
+        <w:numPr>
+          <w:ilvl w:val="1"/>
+          <w:numId w:val="1"/>
+        </w:numPr>
+      </w:pPr>
+      <w:r>
+        <w:t>Methods</w:t>
       </w:r>
     </w:p>
     <w:p>
@@ -1843,7 +2059,18 @@
         </w:numPr>
       </w:pPr>
       <w:r>
-        <w:t>What is Inheritance?</w:t>
+        <w:t>Explain method overriding.</w:t>
+      </w:r>
+      <w:r>
+        <w:t xml:space="preserve"> </w:t>
+      </w:r>
+    </w:p>
+    <w:p>
+      <w:pPr>
+        <w:pStyle w:val="ListParagraph"/>
+      </w:pPr>
+      <w:r>
+        <w:t>Method override has to do with the number and types of parameters that can be used in one method name.</w:t>
       </w:r>
     </w:p>
     <w:p>
@@ -1855,10 +2082,41 @@
         </w:numPr>
       </w:pPr>
       <w:r>
+        <w:t>What is Inheritance?</w:t>
+      </w:r>
+    </w:p>
+    <w:p>
+      <w:pPr>
+        <w:pStyle w:val="ListParagraph"/>
+      </w:pPr>
+      <w:r>
+        <w:t>Classe</w:t>
+      </w:r>
+      <w:r>
+        <w:t>s can inherit from one another. You can give you the ancestors of your base class access to the properties and methods of your base class.</w:t>
+      </w:r>
+    </w:p>
+    <w:p>
+      <w:pPr>
+        <w:pStyle w:val="ListParagraph"/>
+        <w:numPr>
+          <w:ilvl w:val="0"/>
+          <w:numId w:val="1"/>
+        </w:numPr>
+      </w:pPr>
+      <w:r>
         <w:t>What is abstract class?</w:t>
       </w:r>
       <w:r>
         <w:t xml:space="preserve"> </w:t>
+      </w:r>
+    </w:p>
+    <w:p>
+      <w:pPr>
+        <w:pStyle w:val="ListParagraph"/>
+      </w:pPr>
+      <w:r>
+        <w:t>An abstract class had properties and methods that can be overridden and used more specifically for what the program needs.</w:t>
       </w:r>
     </w:p>
     <w:p>
@@ -3424,7 +3682,6 @@
           <w:sz w:val="20"/>
           <w:szCs w:val="20"/>
         </w:rPr>
-        <w:lastRenderedPageBreak/>
         <w:t>        </w:t>
       </w:r>
       <w:r>
@@ -3493,6 +3750,7 @@
           <w:sz w:val="20"/>
           <w:szCs w:val="20"/>
         </w:rPr>
+        <w:lastRenderedPageBreak/>
         <w:t>        </w:t>
       </w:r>
       <w:r>
@@ -5303,7 +5561,7 @@
       <w:r>
         <w:t xml:space="preserve">Go to Github.com and fork the repository </w:t>
       </w:r>
-      <w:hyperlink r:id="rId5" w:history="1">
+      <w:hyperlink r:id="rId6" w:history="1">
         <w:r>
           <w:rPr>
             <w:rStyle w:val="Hyperlink"/>

</xml_diff>

<commit_message>
Answered data model, SQL, OO, MVC questions
And attempted EF questions
</commit_message>
<xml_diff>
--- a/Midterm Questions.docx
+++ b/Midterm Questions.docx
@@ -1,6 +1,6 @@
 
 <file path=word/document.xml><?xml version="1.0" encoding="utf-8"?>
-<w:document xmlns:wpc="http://schemas.microsoft.com/office/word/2010/wordprocessingCanvas" xmlns:mc="http://schemas.openxmlformats.org/markup-compatibility/2006" xmlns:o="urn:schemas-microsoft-com:office:office" xmlns:r="http://schemas.openxmlformats.org/officeDocument/2006/relationships" xmlns:m="http://schemas.openxmlformats.org/officeDocument/2006/math" xmlns:v="urn:schemas-microsoft-com:vml" xmlns:wp14="http://schemas.microsoft.com/office/word/2010/wordprocessingDrawing" xmlns:wp="http://schemas.openxmlformats.org/drawingml/2006/wordprocessingDrawing" xmlns:w10="urn:schemas-microsoft-com:office:word" xmlns:w="http://schemas.openxmlformats.org/wordprocessingml/2006/main" xmlns:w14="http://schemas.microsoft.com/office/word/2010/wordml" xmlns:w15="http://schemas.microsoft.com/office/word/2012/wordml" xmlns:wpg="http://schemas.microsoft.com/office/word/2010/wordprocessingGroup" xmlns:wpi="http://schemas.microsoft.com/office/word/2010/wordprocessingInk" xmlns:wne="http://schemas.microsoft.com/office/word/2006/wordml" xmlns:wps="http://schemas.microsoft.com/office/word/2010/wordprocessingShape" mc:Ignorable="w14 w15 wp14">
+<w:document xmlns:wpc="http://schemas.microsoft.com/office/word/2010/wordprocessingCanvas" xmlns:mc="http://schemas.openxmlformats.org/markup-compatibility/2006" xmlns:o="urn:schemas-microsoft-com:office:office" xmlns:r="http://schemas.openxmlformats.org/officeDocument/2006/relationships" xmlns:m="http://schemas.openxmlformats.org/officeDocument/2006/math" xmlns:v="urn:schemas-microsoft-com:vml" xmlns:wp14="http://schemas.microsoft.com/office/word/2010/wordprocessingDrawing" xmlns:wp="http://schemas.openxmlformats.org/drawingml/2006/wordprocessingDrawing" xmlns:w10="urn:schemas-microsoft-com:office:word" xmlns:w="http://schemas.openxmlformats.org/wordprocessingml/2006/main" xmlns:w14="http://schemas.microsoft.com/office/word/2010/wordml" xmlns:wpg="http://schemas.microsoft.com/office/word/2010/wordprocessingGroup" xmlns:wpi="http://schemas.microsoft.com/office/word/2010/wordprocessingInk" xmlns:wne="http://schemas.microsoft.com/office/word/2006/wordml" xmlns:wps="http://schemas.microsoft.com/office/word/2010/wordprocessingShape" mc:Ignorable="w14 wp14">
   <w:body>
     <w:p>
       <w:pPr>
@@ -33,8 +33,6 @@
       <w:r>
         <w:t>You can use paper to document your data model.</w:t>
       </w:r>
-      <w:bookmarkStart w:id="0" w:name="_GoBack"/>
-      <w:bookmarkEnd w:id="0"/>
     </w:p>
     <w:p>
       <w:pPr>
@@ -53,13 +51,26 @@
         </w:numPr>
       </w:pPr>
       <w:r>
-        <w:t>Given the following SQL SELECT statement what are the highlighted text represent?</w:t>
+        <w:t xml:space="preserve">Given the following SQL SELECT statement </w:t>
+      </w:r>
+      <w:r>
+        <w:rPr>
+          <w:color w:val="FF0000"/>
+        </w:rPr>
+        <w:t>what are the highlighted text represent</w:t>
+      </w:r>
+      <w:r>
+        <w:t>?</w:t>
       </w:r>
     </w:p>
     <w:p>
       <w:pPr>
         <w:spacing w:line="240" w:lineRule="auto"/>
         <w:ind w:left="720"/>
+        <w:rPr>
+          <w:i/>
+          <w:color w:val="FF0000"/>
+        </w:rPr>
       </w:pPr>
       <w:r>
         <w:t xml:space="preserve">SELECT </w:t>
@@ -94,6 +105,13 @@
       <w:r>
         <w:t xml:space="preserve">.CUSTOMER_ADDRESS </w:t>
       </w:r>
+      <w:r>
+        <w:rPr>
+          <w:i/>
+          <w:color w:val="FF0000"/>
+        </w:rPr>
+        <w:t xml:space="preserve">          </w:t>
+      </w:r>
     </w:p>
     <w:p>
       <w:pPr>
@@ -128,6 +146,47 @@
       </w:r>
       <w:r>
         <w:t xml:space="preserve"> = ‘Home Furnishings’;</w:t>
+      </w:r>
+    </w:p>
+    <w:p>
+      <w:pPr>
+        <w:spacing w:line="240" w:lineRule="auto"/>
+        <w:ind w:left="720"/>
+        <w:rPr>
+          <w:i/>
+          <w:color w:val="FF0000"/>
+        </w:rPr>
+      </w:pPr>
+      <w:r>
+        <w:rPr>
+          <w:i/>
+          <w:color w:val="FF0000"/>
+        </w:rPr>
+        <w:t xml:space="preserve">‘CUST’ and ‘NAME’ each represent a different column in the database ‘CUSTOMER_V’. </w:t>
+      </w:r>
+      <w:r>
+        <w:rPr>
+          <w:i/>
+          <w:color w:val="FF0000"/>
+        </w:rPr>
+        <w:br/>
+        <w:t>‘CUST’ is the unique identifier of each customer (probably the customer ID)</w:t>
+      </w:r>
+      <w:proofErr w:type="gramStart"/>
+      <w:r>
+        <w:rPr>
+          <w:i/>
+          <w:color w:val="FF0000"/>
+        </w:rPr>
+        <w:t>,</w:t>
+      </w:r>
+      <w:proofErr w:type="gramEnd"/>
+      <w:r>
+        <w:rPr>
+          <w:i/>
+          <w:color w:val="FF0000"/>
+        </w:rPr>
+        <w:t xml:space="preserve"> whereas ‘NAME’ is the business associated with that identifier (even if multiple businesses have identical names).</w:t>
       </w:r>
     </w:p>
     <w:p>
@@ -1408,8 +1467,10 @@
         </w:tc>
       </w:tr>
     </w:tbl>
-    <w:p/>
-    <w:p>
+    <w:p>
+      <w:r>
+        <w:br/>
+      </w:r>
       <w:r>
         <w:t>What would the result set be given the following SQL SELECT statement?</w:t>
       </w:r>
@@ -1557,7 +1618,56 @@
         <w:t>;</w:t>
       </w:r>
     </w:p>
-    <w:p/>
+    <w:p>
+      <w:pPr>
+        <w:rPr>
+          <w:i/>
+          <w:color w:val="FF0000"/>
+        </w:rPr>
+      </w:pPr>
+      <w:r>
+        <w:tab/>
+      </w:r>
+      <w:r>
+        <w:rPr>
+          <w:i/>
+          <w:color w:val="FF0000"/>
+        </w:rPr>
+        <w:t xml:space="preserve">10308, Ana Trujillo </w:t>
+      </w:r>
+      <w:proofErr w:type="spellStart"/>
+      <w:r>
+        <w:rPr>
+          <w:i/>
+          <w:color w:val="FF0000"/>
+        </w:rPr>
+        <w:t>Emparedados</w:t>
+      </w:r>
+      <w:proofErr w:type="spellEnd"/>
+      <w:r>
+        <w:rPr>
+          <w:i/>
+          <w:color w:val="FF0000"/>
+        </w:rPr>
+        <w:t xml:space="preserve"> y </w:t>
+      </w:r>
+      <w:proofErr w:type="spellStart"/>
+      <w:r>
+        <w:rPr>
+          <w:i/>
+          <w:color w:val="FF0000"/>
+        </w:rPr>
+        <w:t>helados</w:t>
+      </w:r>
+      <w:proofErr w:type="spellEnd"/>
+      <w:r>
+        <w:rPr>
+          <w:i/>
+          <w:color w:val="FF0000"/>
+        </w:rPr>
+        <w:t>, 1996-09-18</w:t>
+      </w:r>
+    </w:p>
     <w:p>
       <w:r>
         <w:t>What would the result set be given the following SQL SELECT statement?</w:t>
@@ -1714,12 +1824,136 @@
         </w:rPr>
         <w:t>;</w:t>
       </w:r>
+      <w:r>
+        <w:rPr>
+          <w:rFonts w:ascii="Consolas" w:eastAsia="Times New Roman" w:hAnsi="Consolas" w:cs="Consolas"/>
+          <w:color w:val="000000"/>
+          <w:sz w:val="21"/>
+          <w:szCs w:val="21"/>
+        </w:rPr>
+        <w:br/>
+      </w:r>
+      <w:r>
+        <w:rPr>
+          <w:i/>
+          <w:color w:val="FF0000"/>
+        </w:rPr>
+        <w:t xml:space="preserve">null, </w:t>
+      </w:r>
+      <w:proofErr w:type="spellStart"/>
+      <w:r>
+        <w:rPr>
+          <w:i/>
+          <w:color w:val="FF0000"/>
+        </w:rPr>
+        <w:t>Alfreds</w:t>
+      </w:r>
+      <w:proofErr w:type="spellEnd"/>
+      <w:r>
+        <w:rPr>
+          <w:i/>
+          <w:color w:val="FF0000"/>
+        </w:rPr>
+        <w:t xml:space="preserve"> </w:t>
+      </w:r>
+      <w:proofErr w:type="spellStart"/>
+      <w:r>
+        <w:rPr>
+          <w:i/>
+          <w:color w:val="FF0000"/>
+        </w:rPr>
+        <w:t>Futterkiste</w:t>
+      </w:r>
+      <w:proofErr w:type="spellEnd"/>
+      <w:r>
+        <w:rPr>
+          <w:i/>
+          <w:color w:val="FF0000"/>
+        </w:rPr>
+        <w:t>, null</w:t>
+      </w:r>
+      <w:r>
+        <w:rPr>
+          <w:rFonts w:ascii="Consolas" w:eastAsia="Times New Roman" w:hAnsi="Consolas" w:cs="Consolas"/>
+          <w:color w:val="000000"/>
+          <w:sz w:val="21"/>
+          <w:szCs w:val="21"/>
+        </w:rPr>
+        <w:br/>
+      </w:r>
+      <w:r>
+        <w:rPr>
+          <w:i/>
+          <w:color w:val="FF0000"/>
+        </w:rPr>
+        <w:t xml:space="preserve">10308, Ana Trujillo </w:t>
+      </w:r>
+      <w:proofErr w:type="spellStart"/>
+      <w:r>
+        <w:rPr>
+          <w:i/>
+          <w:color w:val="FF0000"/>
+        </w:rPr>
+        <w:t>Emparedados</w:t>
+      </w:r>
+      <w:proofErr w:type="spellEnd"/>
+      <w:r>
+        <w:rPr>
+          <w:i/>
+          <w:color w:val="FF0000"/>
+        </w:rPr>
+        <w:t xml:space="preserve"> y </w:t>
+      </w:r>
+      <w:proofErr w:type="spellStart"/>
+      <w:r>
+        <w:rPr>
+          <w:i/>
+          <w:color w:val="FF0000"/>
+        </w:rPr>
+        <w:t>helados</w:t>
+      </w:r>
+      <w:proofErr w:type="spellEnd"/>
+      <w:r>
+        <w:rPr>
+          <w:i/>
+          <w:color w:val="FF0000"/>
+        </w:rPr>
+        <w:t>, 1996-09-18</w:t>
+      </w:r>
+      <w:r>
+        <w:rPr>
+          <w:i/>
+          <w:color w:val="FF0000"/>
+        </w:rPr>
+        <w:br/>
+        <w:t xml:space="preserve">null, Antonio Moreno </w:t>
+      </w:r>
+      <w:proofErr w:type="spellStart"/>
+      <w:r>
+        <w:rPr>
+          <w:i/>
+          <w:color w:val="FF0000"/>
+        </w:rPr>
+        <w:t>Taqueria</w:t>
+      </w:r>
+      <w:proofErr w:type="spellEnd"/>
+      <w:r>
+        <w:rPr>
+          <w:i/>
+          <w:color w:val="FF0000"/>
+        </w:rPr>
+        <w:t>, null</w:t>
+      </w:r>
+      <w:r>
+        <w:br w:type="page"/>
+      </w:r>
     </w:p>
     <w:p>
       <w:pPr>
         <w:pStyle w:val="Heading1"/>
       </w:pPr>
       <w:r>
+        <w:lastRenderedPageBreak/>
         <w:t>Entity Framework Questions</w:t>
       </w:r>
     </w:p>
@@ -1744,8 +1978,23 @@
         </w:numPr>
       </w:pPr>
       <w:r>
-        <w:lastRenderedPageBreak/>
         <w:t>Materialization</w:t>
+      </w:r>
+    </w:p>
+    <w:p>
+      <w:pPr>
+        <w:pStyle w:val="ListParagraph"/>
+        <w:numPr>
+          <w:ilvl w:val="2"/>
+          <w:numId w:val="1"/>
+        </w:numPr>
+      </w:pPr>
+      <w:r>
+        <w:rPr>
+          <w:i/>
+          <w:color w:val="FF0000"/>
+        </w:rPr>
+        <w:t>EF automatically creates C# classes to match each entity in the database.</w:t>
       </w:r>
     </w:p>
     <w:p>
@@ -1764,6 +2013,15 @@
       <w:pPr>
         <w:pStyle w:val="ListParagraph"/>
         <w:numPr>
+          <w:ilvl w:val="2"/>
+          <w:numId w:val="1"/>
+        </w:numPr>
+      </w:pPr>
+    </w:p>
+    <w:p>
+      <w:pPr>
+        <w:pStyle w:val="ListParagraph"/>
+        <w:numPr>
           <w:ilvl w:val="1"/>
           <w:numId w:val="1"/>
         </w:numPr>
@@ -1771,6 +2029,15 @@
       <w:r>
         <w:t>Object identities</w:t>
       </w:r>
+    </w:p>
+    <w:p>
+      <w:pPr>
+        <w:pStyle w:val="ListParagraph"/>
+        <w:numPr>
+          <w:ilvl w:val="2"/>
+          <w:numId w:val="1"/>
+        </w:numPr>
+      </w:pPr>
     </w:p>
     <w:p>
       <w:pPr>
@@ -1786,6 +2053,25 @@
     </w:p>
     <w:p>
       <w:pPr>
+        <w:pStyle w:val="ListParagraph"/>
+        <w:numPr>
+          <w:ilvl w:val="1"/>
+          <w:numId w:val="1"/>
+        </w:numPr>
+        <w:rPr>
+          <w:color w:val="FF0000"/>
+        </w:rPr>
+      </w:pPr>
+      <w:r>
+        <w:rPr>
+          <w:i/>
+          <w:color w:val="FF0000"/>
+        </w:rPr>
+        <w:t>HUH?</w:t>
+      </w:r>
+    </w:p>
+    <w:p>
+      <w:pPr>
         <w:pStyle w:val="Heading1"/>
       </w:pPr>
       <w:r>
@@ -1808,15 +2094,16 @@
       <w:pPr>
         <w:pStyle w:val="ListParagraph"/>
         <w:numPr>
-          <w:ilvl w:val="0"/>
+          <w:ilvl w:val="1"/>
           <w:numId w:val="1"/>
         </w:numPr>
       </w:pPr>
       <w:r>
-        <w:t>How do you program behavior into your C# class?</w:t>
-      </w:r>
-      <w:r>
-        <w:t xml:space="preserve"> </w:t>
+        <w:rPr>
+          <w:i/>
+          <w:color w:val="FF0000"/>
+        </w:rPr>
+        <w:t>Classes are ‘blueprints’ that define the basic way in which something will function, but they do not do anything by themselves. Objects are the things actually created from that ‘blueprint’; they may add additional abilities/traits, but all objects created from one class share common features.</w:t>
       </w:r>
     </w:p>
     <w:p>
@@ -1828,10 +2115,26 @@
         </w:numPr>
       </w:pPr>
       <w:r>
-        <w:t>Explain method overriding.</w:t>
+        <w:t>How do you program behavior into your C# class?</w:t>
       </w:r>
       <w:r>
         <w:t xml:space="preserve"> </w:t>
+      </w:r>
+    </w:p>
+    <w:p>
+      <w:pPr>
+        <w:pStyle w:val="ListParagraph"/>
+        <w:numPr>
+          <w:ilvl w:val="1"/>
+          <w:numId w:val="1"/>
+        </w:numPr>
+      </w:pPr>
+      <w:r>
+        <w:rPr>
+          <w:i/>
+          <w:color w:val="FF0000"/>
+        </w:rPr>
+        <w:t>Add methods that result in various actions (or behaviors). Any object created from that class will have those methods and can therefore carry out those behaviors.</w:t>
       </w:r>
     </w:p>
     <w:p>
@@ -1843,7 +2146,90 @@
         </w:numPr>
       </w:pPr>
       <w:r>
-        <w:t>What is Inheritance?</w:t>
+        <w:t>Explain method overriding.</w:t>
+      </w:r>
+      <w:r>
+        <w:t xml:space="preserve"> </w:t>
+      </w:r>
+    </w:p>
+    <w:p>
+      <w:pPr>
+        <w:pStyle w:val="ListParagraph"/>
+        <w:numPr>
+          <w:ilvl w:val="1"/>
+          <w:numId w:val="1"/>
+        </w:numPr>
+      </w:pPr>
+      <w:r>
+        <w:rPr>
+          <w:i/>
+          <w:color w:val="FF0000"/>
+        </w:rPr>
+        <w:t xml:space="preserve">Class B is inherited from Class A, meaning that Class B has the </w:t>
+      </w:r>
+      <w:proofErr w:type="spellStart"/>
+      <w:r>
+        <w:rPr>
+          <w:i/>
+          <w:color w:val="FF0000"/>
+        </w:rPr>
+        <w:t>StartCounting</w:t>
+      </w:r>
+      <w:proofErr w:type="spellEnd"/>
+      <w:r>
+        <w:rPr>
+          <w:i/>
+          <w:color w:val="FF0000"/>
+        </w:rPr>
+        <w:t xml:space="preserve"> method included in Class A. However, it is necessary for </w:t>
+      </w:r>
+      <w:proofErr w:type="spellStart"/>
+      <w:r>
+        <w:rPr>
+          <w:i/>
+          <w:color w:val="FF0000"/>
+        </w:rPr>
+        <w:t>StartCounting</w:t>
+      </w:r>
+      <w:proofErr w:type="spellEnd"/>
+      <w:r>
+        <w:rPr>
+          <w:i/>
+          <w:color w:val="FF0000"/>
+        </w:rPr>
+        <w:t xml:space="preserve"> to function in a different way when it is part of Class B. To accomplish this, the developer ‘overrides’ the method: (s</w:t>
+      </w:r>
+      <w:proofErr w:type="gramStart"/>
+      <w:r>
+        <w:rPr>
+          <w:i/>
+          <w:color w:val="FF0000"/>
+        </w:rPr>
+        <w:t>)he</w:t>
+      </w:r>
+      <w:proofErr w:type="gramEnd"/>
+      <w:r>
+        <w:rPr>
+          <w:i/>
+          <w:color w:val="FF0000"/>
+        </w:rPr>
+        <w:t xml:space="preserve"> defines a new behavior for </w:t>
+      </w:r>
+      <w:proofErr w:type="spellStart"/>
+      <w:r>
+        <w:rPr>
+          <w:i/>
+          <w:color w:val="FF0000"/>
+        </w:rPr>
+        <w:t>StartCounting</w:t>
+      </w:r>
+      <w:proofErr w:type="spellEnd"/>
+      <w:r>
+        <w:rPr>
+          <w:i/>
+          <w:color w:val="FF0000"/>
+        </w:rPr>
+        <w:t xml:space="preserve"> that occurs ONLY within that class, but the method name remains the same.</w:t>
       </w:r>
     </w:p>
     <w:p>
@@ -1855,6 +2241,41 @@
         </w:numPr>
       </w:pPr>
       <w:r>
+        <w:t>What is Inheritance?</w:t>
+      </w:r>
+    </w:p>
+    <w:p>
+      <w:pPr>
+        <w:pStyle w:val="ListParagraph"/>
+        <w:numPr>
+          <w:ilvl w:val="1"/>
+          <w:numId w:val="1"/>
+        </w:numPr>
+      </w:pPr>
+      <w:r>
+        <w:rPr>
+          <w:i/>
+          <w:color w:val="FF0000"/>
+        </w:rPr>
+        <w:t>When one class ‘inherits’ another, it automatically gains all of the traits and methods included in the original class. For example</w:t>
+      </w:r>
+      <w:r>
+        <w:rPr>
+          <w:i/>
+          <w:color w:val="FF0000"/>
+        </w:rPr>
+        <w:t xml:space="preserve">, </w:t>
+      </w:r>
+    </w:p>
+    <w:p>
+      <w:pPr>
+        <w:pStyle w:val="ListParagraph"/>
+        <w:numPr>
+          <w:ilvl w:val="0"/>
+          <w:numId w:val="1"/>
+        </w:numPr>
+      </w:pPr>
+      <w:r>
         <w:t>What is abstract class?</w:t>
       </w:r>
       <w:r>
@@ -1863,6 +2284,22 @@
     </w:p>
     <w:p>
       <w:pPr>
+        <w:pStyle w:val="ListParagraph"/>
+        <w:numPr>
+          <w:ilvl w:val="1"/>
+          <w:numId w:val="1"/>
+        </w:numPr>
+      </w:pPr>
+      <w:r>
+        <w:rPr>
+          <w:i/>
+          <w:color w:val="FF0000"/>
+        </w:rPr>
+        <w:t>An abstract class is a class that exists solely to provide inherited methods or properties to child classes. It is an ‘umbrella’ that can contain multiple classes related to each other by virtue of having the common inherited traits from the ‘parent’ abstract class.</w:t>
+      </w:r>
+    </w:p>
+    <w:p>
+      <w:pPr>
         <w:pStyle w:val="Heading1"/>
       </w:pPr>
       <w:r>
@@ -1873,14 +2310,68 @@
       <w:r>
         <w:t>What is an example URL that would call the following controller method, assuming the default routes have been configured?</w:t>
       </w:r>
-    </w:p>
-    <w:p/>
+      <w:r>
+        <w:br/>
+      </w:r>
+      <w:r>
+        <w:rPr>
+          <w:i/>
+          <w:color w:val="FF0000"/>
+        </w:rPr>
+        <w:t>www.example.com/Catalog/Specifications/</w:t>
+      </w:r>
+    </w:p>
     <w:p>
       <w:r>
         <w:t>Part II:  What HTTP Verb is used?</w:t>
       </w:r>
-    </w:p>
-    <w:p/>
+      <w:r>
+        <w:t xml:space="preserve"> </w:t>
+      </w:r>
+      <w:r>
+        <w:br/>
+      </w:r>
+      <w:proofErr w:type="spellStart"/>
+      <w:proofErr w:type="gramStart"/>
+      <w:r>
+        <w:rPr>
+          <w:i/>
+          <w:color w:val="FF0000"/>
+        </w:rPr>
+        <w:t>ActionResult</w:t>
+      </w:r>
+      <w:proofErr w:type="spellEnd"/>
+      <w:r>
+        <w:rPr>
+          <w:i/>
+          <w:color w:val="FF0000"/>
+        </w:rPr>
+        <w:t>?</w:t>
+      </w:r>
+      <w:proofErr w:type="gramEnd"/>
+      <w:r>
+        <w:rPr>
+          <w:i/>
+          <w:color w:val="FF0000"/>
+        </w:rPr>
+        <w:t xml:space="preserve"> I have no idea what this question means. We have </w:t>
+      </w:r>
+      <w:r>
+        <w:rPr>
+          <w:i/>
+          <w:color w:val="FF0000"/>
+          <w:u w:val="single"/>
+        </w:rPr>
+        <w:t>NEVER</w:t>
+      </w:r>
+      <w:r>
+        <w:rPr>
+          <w:i/>
+          <w:color w:val="FF0000"/>
+        </w:rPr>
+        <w:t xml:space="preserve"> talked about ‘HTTP verbs’, ever.</w:t>
+      </w:r>
+    </w:p>
     <w:p>
       <w:pPr>
         <w:shd w:val="clear" w:color="auto" w:fill="FFFFFF"/>
@@ -2290,6 +2781,7 @@
           <w:sz w:val="20"/>
           <w:szCs w:val="20"/>
         </w:rPr>
+        <w:lastRenderedPageBreak/>
         <w:t>         </w:t>
       </w:r>
       <w:proofErr w:type="gramStart"/>
@@ -3424,7 +3916,6 @@
           <w:sz w:val="20"/>
           <w:szCs w:val="20"/>
         </w:rPr>
-        <w:lastRenderedPageBreak/>
         <w:t>        </w:t>
       </w:r>
       <w:r>
@@ -5248,6 +5739,18 @@
       <w:r>
         <w:t>What type is the Model?</w:t>
       </w:r>
+      <w:r>
+        <w:t xml:space="preserve"> </w:t>
+      </w:r>
+      <w:proofErr w:type="spellStart"/>
+      <w:r>
+        <w:rPr>
+          <w:i/>
+          <w:color w:val="FF0000"/>
+        </w:rPr>
+        <w:t>IEnumerable</w:t>
+      </w:r>
+      <w:proofErr w:type="spellEnd"/>
     </w:p>
     <w:p>
       <w:pPr>
@@ -5260,6 +5763,16 @@
       <w:r>
         <w:t>Is the model a single object, or a sequence?</w:t>
       </w:r>
+      <w:r>
+        <w:t xml:space="preserve"> </w:t>
+      </w:r>
+      <w:r>
+        <w:rPr>
+          <w:i/>
+          <w:color w:val="FF0000"/>
+        </w:rPr>
+        <w:t>A sequence.</w:t>
+      </w:r>
     </w:p>
     <w:p>
       <w:pPr>
@@ -5272,6 +5785,21 @@
       <w:r>
         <w:t>What properties are on the items in the model?</w:t>
       </w:r>
+      <w:r>
+        <w:rPr>
+          <w:i/>
+        </w:rPr>
+        <w:t xml:space="preserve"> </w:t>
+      </w:r>
+      <w:r>
+        <w:rPr>
+          <w:i/>
+          <w:color w:val="FF0000"/>
+        </w:rPr>
+        <w:t>Name, Value</w:t>
+      </w:r>
+      <w:bookmarkStart w:id="0" w:name="_GoBack"/>
+      <w:bookmarkEnd w:id="0"/>
     </w:p>
     <w:p>
       <w:pPr>
@@ -5288,6 +5816,7 @@
     </w:p>
     <w:p>
       <w:r>
+        <w:lastRenderedPageBreak/>
         <w:t xml:space="preserve">We’ll walk you through the </w:t>
       </w:r>
       <w:proofErr w:type="spellStart"/>
@@ -5303,7 +5832,7 @@
       <w:r>
         <w:t xml:space="preserve">Go to Github.com and fork the repository </w:t>
       </w:r>
-      <w:hyperlink r:id="rId5" w:history="1">
+      <w:hyperlink r:id="rId6" w:history="1">
         <w:r>
           <w:rPr>
             <w:rStyle w:val="Hyperlink"/>
@@ -5433,7 +5962,6 @@
         </w:numPr>
       </w:pPr>
       <w:r>
-        <w:lastRenderedPageBreak/>
         <w:t xml:space="preserve">Make a new ASP.NET MVC project and add it to the solution. Add a controller called </w:t>
       </w:r>
       <w:proofErr w:type="spellStart"/>
@@ -5480,7 +6008,7 @@
     <w:p/>
     <w:sectPr>
       <w:pgSz w:w="12240" w:h="15840"/>
-      <w:pgMar w:top="1440" w:right="1440" w:bottom="1440" w:left="1440" w:header="720" w:footer="720" w:gutter="0"/>
+      <w:pgMar w:top="1440" w:right="1440" w:bottom="540" w:left="1440" w:header="720" w:footer="720" w:gutter="0"/>
       <w:cols w:space="720"/>
       <w:docGrid w:linePitch="360"/>
     </w:sectPr>
@@ -5489,7 +6017,7 @@
 </file>
 
 <file path=word/numbering.xml><?xml version="1.0" encoding="utf-8"?>
-<w:numbering xmlns:wpc="http://schemas.microsoft.com/office/word/2010/wordprocessingCanvas" xmlns:mc="http://schemas.openxmlformats.org/markup-compatibility/2006" xmlns:o="urn:schemas-microsoft-com:office:office" xmlns:r="http://schemas.openxmlformats.org/officeDocument/2006/relationships" xmlns:m="http://schemas.openxmlformats.org/officeDocument/2006/math" xmlns:v="urn:schemas-microsoft-com:vml" xmlns:wp14="http://schemas.microsoft.com/office/word/2010/wordprocessingDrawing" xmlns:wp="http://schemas.openxmlformats.org/drawingml/2006/wordprocessingDrawing" xmlns:w10="urn:schemas-microsoft-com:office:word" xmlns:w="http://schemas.openxmlformats.org/wordprocessingml/2006/main" xmlns:w14="http://schemas.microsoft.com/office/word/2010/wordml" xmlns:w15="http://schemas.microsoft.com/office/word/2012/wordml" xmlns:wpg="http://schemas.microsoft.com/office/word/2010/wordprocessingGroup" xmlns:wpi="http://schemas.microsoft.com/office/word/2010/wordprocessingInk" xmlns:wne="http://schemas.microsoft.com/office/word/2006/wordml" xmlns:wps="http://schemas.microsoft.com/office/word/2010/wordprocessingShape" mc:Ignorable="w14 w15 wp14">
+<w:numbering xmlns:wpc="http://schemas.microsoft.com/office/word/2010/wordprocessingCanvas" xmlns:mc="http://schemas.openxmlformats.org/markup-compatibility/2006" xmlns:o="urn:schemas-microsoft-com:office:office" xmlns:r="http://schemas.openxmlformats.org/officeDocument/2006/relationships" xmlns:m="http://schemas.openxmlformats.org/officeDocument/2006/math" xmlns:v="urn:schemas-microsoft-com:vml" xmlns:wp14="http://schemas.microsoft.com/office/word/2010/wordprocessingDrawing" xmlns:wp="http://schemas.openxmlformats.org/drawingml/2006/wordprocessingDrawing" xmlns:w10="urn:schemas-microsoft-com:office:word" xmlns:w="http://schemas.openxmlformats.org/wordprocessingml/2006/main" xmlns:w14="http://schemas.microsoft.com/office/word/2010/wordml" xmlns:wpg="http://schemas.microsoft.com/office/word/2010/wordprocessingGroup" xmlns:wpi="http://schemas.microsoft.com/office/word/2010/wordprocessingInk" xmlns:wne="http://schemas.microsoft.com/office/word/2006/wordml" xmlns:wps="http://schemas.microsoft.com/office/word/2010/wordprocessingShape" mc:Ignorable="w14 wp14">
   <w:abstractNum w:abstractNumId="0">
     <w:nsid w:val="038A7BFB"/>
     <w:multiLevelType w:val="hybridMultilevel"/>
@@ -5655,7 +6183,7 @@
         <w:ind w:left="1440" w:hanging="360"/>
       </w:pPr>
     </w:lvl>
-    <w:lvl w:ilvl="2" w:tplc="0409001B" w:tentative="1">
+    <w:lvl w:ilvl="2" w:tplc="0409001B">
       <w:start w:val="1"/>
       <w:numFmt w:val="lowerRoman"/>
       <w:lvlText w:val="%3."/>
@@ -6006,7 +6534,7 @@
 </file>
 
 <file path=word/styles.xml><?xml version="1.0" encoding="utf-8"?>
-<w:styles xmlns:mc="http://schemas.openxmlformats.org/markup-compatibility/2006" xmlns:r="http://schemas.openxmlformats.org/officeDocument/2006/relationships" xmlns:w="http://schemas.openxmlformats.org/wordprocessingml/2006/main" xmlns:w14="http://schemas.microsoft.com/office/word/2010/wordml" xmlns:w15="http://schemas.microsoft.com/office/word/2012/wordml" mc:Ignorable="w14 w15">
+<w:styles xmlns:mc="http://schemas.openxmlformats.org/markup-compatibility/2006" xmlns:r="http://schemas.openxmlformats.org/officeDocument/2006/relationships" xmlns:w="http://schemas.openxmlformats.org/wordprocessingml/2006/main" xmlns:w14="http://schemas.microsoft.com/office/word/2010/wordml" mc:Ignorable="w14">
   <w:docDefaults>
     <w:rPrDefault>
       <w:rPr>
@@ -6022,378 +6550,478 @@
       </w:pPr>
     </w:pPrDefault>
   </w:docDefaults>
-  <w:latentStyles w:defLockedState="0" w:defUIPriority="99" w:defSemiHidden="0" w:defUnhideWhenUsed="0" w:defQFormat="0" w:count="371">
-    <w:lsdException w:name="Normal" w:uiPriority="0" w:qFormat="1"/>
-    <w:lsdException w:name="heading 1" w:uiPriority="9" w:qFormat="1"/>
-    <w:lsdException w:name="heading 2" w:semiHidden="1" w:uiPriority="9" w:unhideWhenUsed="1" w:qFormat="1"/>
-    <w:lsdException w:name="heading 3" w:semiHidden="1" w:uiPriority="9" w:unhideWhenUsed="1" w:qFormat="1"/>
-    <w:lsdException w:name="heading 4" w:semiHidden="1" w:uiPriority="9" w:unhideWhenUsed="1" w:qFormat="1"/>
-    <w:lsdException w:name="heading 5" w:semiHidden="1" w:uiPriority="9" w:unhideWhenUsed="1" w:qFormat="1"/>
-    <w:lsdException w:name="heading 6" w:semiHidden="1" w:uiPriority="9" w:unhideWhenUsed="1" w:qFormat="1"/>
-    <w:lsdException w:name="heading 7" w:semiHidden="1" w:uiPriority="9" w:unhideWhenUsed="1" w:qFormat="1"/>
-    <w:lsdException w:name="heading 8" w:semiHidden="1" w:uiPriority="9" w:unhideWhenUsed="1" w:qFormat="1"/>
-    <w:lsdException w:name="heading 9" w:semiHidden="1" w:uiPriority="9" w:unhideWhenUsed="1" w:qFormat="1"/>
-    <w:lsdException w:name="index 1" w:semiHidden="1" w:unhideWhenUsed="1"/>
-    <w:lsdException w:name="index 2" w:semiHidden="1" w:unhideWhenUsed="1"/>
-    <w:lsdException w:name="index 3" w:semiHidden="1" w:unhideWhenUsed="1"/>
-    <w:lsdException w:name="index 4" w:semiHidden="1" w:unhideWhenUsed="1"/>
-    <w:lsdException w:name="index 5" w:semiHidden="1" w:unhideWhenUsed="1"/>
-    <w:lsdException w:name="index 6" w:semiHidden="1" w:unhideWhenUsed="1"/>
-    <w:lsdException w:name="index 7" w:semiHidden="1" w:unhideWhenUsed="1"/>
-    <w:lsdException w:name="index 8" w:semiHidden="1" w:unhideWhenUsed="1"/>
-    <w:lsdException w:name="index 9" w:semiHidden="1" w:unhideWhenUsed="1"/>
-    <w:lsdException w:name="toc 1" w:semiHidden="1" w:uiPriority="39" w:unhideWhenUsed="1"/>
-    <w:lsdException w:name="toc 2" w:semiHidden="1" w:uiPriority="39" w:unhideWhenUsed="1"/>
-    <w:lsdException w:name="toc 3" w:semiHidden="1" w:uiPriority="39" w:unhideWhenUsed="1"/>
-    <w:lsdException w:name="toc 4" w:semiHidden="1" w:uiPriority="39" w:unhideWhenUsed="1"/>
-    <w:lsdException w:name="toc 5" w:semiHidden="1" w:uiPriority="39" w:unhideWhenUsed="1"/>
-    <w:lsdException w:name="toc 6" w:semiHidden="1" w:uiPriority="39" w:unhideWhenUsed="1"/>
-    <w:lsdException w:name="toc 7" w:semiHidden="1" w:uiPriority="39" w:unhideWhenUsed="1"/>
-    <w:lsdException w:name="toc 8" w:semiHidden="1" w:uiPriority="39" w:unhideWhenUsed="1"/>
-    <w:lsdException w:name="toc 9" w:semiHidden="1" w:uiPriority="39" w:unhideWhenUsed="1"/>
-    <w:lsdException w:name="Normal Indent" w:semiHidden="1" w:unhideWhenUsed="1"/>
-    <w:lsdException w:name="footnote text" w:semiHidden="1" w:unhideWhenUsed="1"/>
-    <w:lsdException w:name="annotation text" w:semiHidden="1" w:unhideWhenUsed="1"/>
-    <w:lsdException w:name="header" w:semiHidden="1" w:unhideWhenUsed="1"/>
-    <w:lsdException w:name="footer" w:semiHidden="1" w:unhideWhenUsed="1"/>
-    <w:lsdException w:name="index heading" w:semiHidden="1" w:unhideWhenUsed="1"/>
-    <w:lsdException w:name="caption" w:semiHidden="1" w:uiPriority="35" w:unhideWhenUsed="1" w:qFormat="1"/>
-    <w:lsdException w:name="table of figures" w:semiHidden="1" w:unhideWhenUsed="1"/>
-    <w:lsdException w:name="envelope address" w:semiHidden="1" w:unhideWhenUsed="1"/>
-    <w:lsdException w:name="envelope return" w:semiHidden="1" w:unhideWhenUsed="1"/>
-    <w:lsdException w:name="footnote reference" w:semiHidden="1" w:unhideWhenUsed="1"/>
-    <w:lsdException w:name="annotation reference" w:semiHidden="1" w:unhideWhenUsed="1"/>
-    <w:lsdException w:name="line number" w:semiHidden="1" w:unhideWhenUsed="1"/>
-    <w:lsdException w:name="page number" w:semiHidden="1" w:unhideWhenUsed="1"/>
-    <w:lsdException w:name="endnote reference" w:semiHidden="1" w:unhideWhenUsed="1"/>
-    <w:lsdException w:name="endnote text" w:semiHidden="1" w:unhideWhenUsed="1"/>
-    <w:lsdException w:name="table of authorities" w:semiHidden="1" w:unhideWhenUsed="1"/>
-    <w:lsdException w:name="macro" w:semiHidden="1" w:unhideWhenUsed="1"/>
-    <w:lsdException w:name="toa heading" w:semiHidden="1" w:unhideWhenUsed="1"/>
-    <w:lsdException w:name="List" w:semiHidden="1" w:unhideWhenUsed="1"/>
-    <w:lsdException w:name="List Bullet" w:semiHidden="1" w:unhideWhenUsed="1"/>
-    <w:lsdException w:name="List Number" w:semiHidden="1" w:unhideWhenUsed="1"/>
-    <w:lsdException w:name="List 2" w:semiHidden="1" w:unhideWhenUsed="1"/>
-    <w:lsdException w:name="List 3" w:semiHidden="1" w:unhideWhenUsed="1"/>
-    <w:lsdException w:name="List 4" w:semiHidden="1" w:unhideWhenUsed="1"/>
-    <w:lsdException w:name="List 5" w:semiHidden="1" w:unhideWhenUsed="1"/>
-    <w:lsdException w:name="List Bullet 2" w:semiHidden="1" w:unhideWhenUsed="1"/>
-    <w:lsdException w:name="List Bullet 3" w:semiHidden="1" w:unhideWhenUsed="1"/>
-    <w:lsdException w:name="List Bullet 4" w:semiHidden="1" w:unhideWhenUsed="1"/>
-    <w:lsdException w:name="List Bullet 5" w:semiHidden="1" w:unhideWhenUsed="1"/>
-    <w:lsdException w:name="List Number 2" w:semiHidden="1" w:unhideWhenUsed="1"/>
-    <w:lsdException w:name="List Number 3" w:semiHidden="1" w:unhideWhenUsed="1"/>
-    <w:lsdException w:name="List Number 4" w:semiHidden="1" w:unhideWhenUsed="1"/>
-    <w:lsdException w:name="List Number 5" w:semiHidden="1" w:unhideWhenUsed="1"/>
-    <w:lsdException w:name="Title" w:uiPriority="10" w:qFormat="1"/>
-    <w:lsdException w:name="Closing" w:semiHidden="1" w:unhideWhenUsed="1"/>
-    <w:lsdException w:name="Signature" w:semiHidden="1" w:unhideWhenUsed="1"/>
-    <w:lsdException w:name="Default Paragraph Font" w:semiHidden="1" w:uiPriority="1" w:unhideWhenUsed="1"/>
-    <w:lsdException w:name="Body Text" w:semiHidden="1" w:unhideWhenUsed="1"/>
-    <w:lsdException w:name="Body Text Indent" w:semiHidden="1" w:unhideWhenUsed="1"/>
-    <w:lsdException w:name="List Continue" w:semiHidden="1" w:unhideWhenUsed="1"/>
-    <w:lsdException w:name="List Continue 2" w:semiHidden="1" w:unhideWhenUsed="1"/>
-    <w:lsdException w:name="List Continue 3" w:semiHidden="1" w:unhideWhenUsed="1"/>
-    <w:lsdException w:name="List Continue 4" w:semiHidden="1" w:unhideWhenUsed="1"/>
-    <w:lsdException w:name="List Continue 5" w:semiHidden="1" w:unhideWhenUsed="1"/>
-    <w:lsdException w:name="Message Header" w:semiHidden="1" w:unhideWhenUsed="1"/>
-    <w:lsdException w:name="Subtitle" w:uiPriority="11" w:qFormat="1"/>
-    <w:lsdException w:name="Salutation" w:semiHidden="1" w:unhideWhenUsed="1"/>
-    <w:lsdException w:name="Date" w:semiHidden="1" w:unhideWhenUsed="1"/>
-    <w:lsdException w:name="Body Text First Indent" w:semiHidden="1" w:unhideWhenUsed="1"/>
-    <w:lsdException w:name="Body Text First Indent 2" w:semiHidden="1" w:unhideWhenUsed="1"/>
-    <w:lsdException w:name="Note Heading" w:semiHidden="1" w:unhideWhenUsed="1"/>
-    <w:lsdException w:name="Body Text 2" w:semiHidden="1" w:unhideWhenUsed="1"/>
-    <w:lsdException w:name="Body Text 3" w:semiHidden="1" w:unhideWhenUsed="1"/>
-    <w:lsdException w:name="Body Text Indent 2" w:semiHidden="1" w:unhideWhenUsed="1"/>
-    <w:lsdException w:name="Body Text Indent 3" w:semiHidden="1" w:unhideWhenUsed="1"/>
-    <w:lsdException w:name="Block Text" w:semiHidden="1" w:unhideWhenUsed="1"/>
-    <w:lsdException w:name="Hyperlink" w:semiHidden="1" w:unhideWhenUsed="1"/>
-    <w:lsdException w:name="FollowedHyperlink" w:semiHidden="1" w:unhideWhenUsed="1"/>
-    <w:lsdException w:name="Strong" w:uiPriority="22" w:qFormat="1"/>
-    <w:lsdException w:name="Emphasis" w:uiPriority="20" w:qFormat="1"/>
-    <w:lsdException w:name="Document Map" w:semiHidden="1" w:unhideWhenUsed="1"/>
-    <w:lsdException w:name="Plain Text" w:semiHidden="1" w:unhideWhenUsed="1"/>
-    <w:lsdException w:name="E-mail Signature" w:semiHidden="1" w:unhideWhenUsed="1"/>
-    <w:lsdException w:name="HTML Top of Form" w:semiHidden="1" w:unhideWhenUsed="1"/>
-    <w:lsdException w:name="HTML Bottom of Form" w:semiHidden="1" w:unhideWhenUsed="1"/>
-    <w:lsdException w:name="Normal (Web)" w:semiHidden="1" w:unhideWhenUsed="1"/>
-    <w:lsdException w:name="HTML Acronym" w:semiHidden="1" w:unhideWhenUsed="1"/>
-    <w:lsdException w:name="HTML Address" w:semiHidden="1" w:unhideWhenUsed="1"/>
-    <w:lsdException w:name="HTML Cite" w:semiHidden="1" w:unhideWhenUsed="1"/>
-    <w:lsdException w:name="HTML Code" w:semiHidden="1" w:unhideWhenUsed="1"/>
-    <w:lsdException w:name="HTML Definition" w:semiHidden="1" w:unhideWhenUsed="1"/>
-    <w:lsdException w:name="HTML Keyboard" w:semiHidden="1" w:unhideWhenUsed="1"/>
-    <w:lsdException w:name="HTML Preformatted" w:semiHidden="1" w:unhideWhenUsed="1"/>
-    <w:lsdException w:name="HTML Sample" w:semiHidden="1" w:unhideWhenUsed="1"/>
-    <w:lsdException w:name="HTML Typewriter" w:semiHidden="1" w:unhideWhenUsed="1"/>
-    <w:lsdException w:name="HTML Variable" w:semiHidden="1" w:unhideWhenUsed="1"/>
-    <w:lsdException w:name="Normal Table" w:semiHidden="1" w:unhideWhenUsed="1"/>
-    <w:lsdException w:name="annotation subject" w:semiHidden="1" w:unhideWhenUsed="1"/>
-    <w:lsdException w:name="No List" w:semiHidden="1" w:unhideWhenUsed="1"/>
-    <w:lsdException w:name="Outline List 1" w:semiHidden="1" w:unhideWhenUsed="1"/>
-    <w:lsdException w:name="Outline List 2" w:semiHidden="1" w:unhideWhenUsed="1"/>
-    <w:lsdException w:name="Outline List 3" w:semiHidden="1" w:unhideWhenUsed="1"/>
-    <w:lsdException w:name="Table Simple 1" w:semiHidden="1" w:unhideWhenUsed="1"/>
-    <w:lsdException w:name="Table Simple 2" w:semiHidden="1" w:unhideWhenUsed="1"/>
-    <w:lsdException w:name="Table Simple 3" w:semiHidden="1" w:unhideWhenUsed="1"/>
-    <w:lsdException w:name="Table Classic 1" w:semiHidden="1" w:unhideWhenUsed="1"/>
-    <w:lsdException w:name="Table Classic 2" w:semiHidden="1" w:unhideWhenUsed="1"/>
-    <w:lsdException w:name="Table Classic 3" w:semiHidden="1" w:unhideWhenUsed="1"/>
-    <w:lsdException w:name="Table Classic 4" w:semiHidden="1" w:unhideWhenUsed="1"/>
-    <w:lsdException w:name="Table Colorful 1" w:semiHidden="1" w:unhideWhenUsed="1"/>
-    <w:lsdException w:name="Table Colorful 2" w:semiHidden="1" w:unhideWhenUsed="1"/>
-    <w:lsdException w:name="Table Colorful 3" w:semiHidden="1" w:unhideWhenUsed="1"/>
-    <w:lsdException w:name="Table Columns 1" w:semiHidden="1" w:unhideWhenUsed="1"/>
-    <w:lsdException w:name="Table Columns 2" w:semiHidden="1" w:unhideWhenUsed="1"/>
-    <w:lsdException w:name="Table Columns 3" w:semiHidden="1" w:unhideWhenUsed="1"/>
-    <w:lsdException w:name="Table Columns 4" w:semiHidden="1" w:unhideWhenUsed="1"/>
-    <w:lsdException w:name="Table Columns 5" w:semiHidden="1" w:unhideWhenUsed="1"/>
-    <w:lsdException w:name="Table Grid 1" w:semiHidden="1" w:unhideWhenUsed="1"/>
-    <w:lsdException w:name="Table Grid 2" w:semiHidden="1" w:unhideWhenUsed="1"/>
-    <w:lsdException w:name="Table Grid 3" w:semiHidden="1" w:unhideWhenUsed="1"/>
-    <w:lsdException w:name="Table Grid 4" w:semiHidden="1" w:unhideWhenUsed="1"/>
-    <w:lsdException w:name="Table Grid 5" w:semiHidden="1" w:unhideWhenUsed="1"/>
-    <w:lsdException w:name="Table Grid 6" w:semiHidden="1" w:unhideWhenUsed="1"/>
-    <w:lsdException w:name="Table Grid 7" w:semiHidden="1" w:unhideWhenUsed="1"/>
-    <w:lsdException w:name="Table Grid 8" w:semiHidden="1" w:unhideWhenUsed="1"/>
-    <w:lsdException w:name="Table List 1" w:semiHidden="1" w:unhideWhenUsed="1"/>
-    <w:lsdException w:name="Table List 2" w:semiHidden="1" w:unhideWhenUsed="1"/>
-    <w:lsdException w:name="Table List 3" w:semiHidden="1" w:unhideWhenUsed="1"/>
-    <w:lsdException w:name="Table List 4" w:semiHidden="1" w:unhideWhenUsed="1"/>
-    <w:lsdException w:name="Table List 5" w:semiHidden="1" w:unhideWhenUsed="1"/>
-    <w:lsdException w:name="Table List 6" w:semiHidden="1" w:unhideWhenUsed="1"/>
-    <w:lsdException w:name="Table List 7" w:semiHidden="1" w:unhideWhenUsed="1"/>
-    <w:lsdException w:name="Table List 8" w:semiHidden="1" w:unhideWhenUsed="1"/>
-    <w:lsdException w:name="Table 3D effects 1" w:semiHidden="1" w:unhideWhenUsed="1"/>
-    <w:lsdException w:name="Table 3D effects 2" w:semiHidden="1" w:unhideWhenUsed="1"/>
-    <w:lsdException w:name="Table 3D effects 3" w:semiHidden="1" w:unhideWhenUsed="1"/>
-    <w:lsdException w:name="Table Contemporary" w:semiHidden="1" w:unhideWhenUsed="1"/>
-    <w:lsdException w:name="Table Elegant" w:semiHidden="1" w:unhideWhenUsed="1"/>
-    <w:lsdException w:name="Table Professional" w:semiHidden="1" w:unhideWhenUsed="1"/>
-    <w:lsdException w:name="Table Subtle 1" w:semiHidden="1" w:unhideWhenUsed="1"/>
-    <w:lsdException w:name="Table Subtle 2" w:semiHidden="1" w:unhideWhenUsed="1"/>
-    <w:lsdException w:name="Table Web 1" w:semiHidden="1" w:unhideWhenUsed="1"/>
-    <w:lsdException w:name="Table Web 2" w:semiHidden="1" w:unhideWhenUsed="1"/>
-    <w:lsdException w:name="Table Web 3" w:semiHidden="1" w:unhideWhenUsed="1"/>
-    <w:lsdException w:name="Balloon Text" w:semiHidden="1" w:unhideWhenUsed="1"/>
-    <w:lsdException w:name="Table Grid" w:uiPriority="39"/>
-    <w:lsdException w:name="Table Theme" w:semiHidden="1" w:unhideWhenUsed="1"/>
-    <w:lsdException w:name="Placeholder Text" w:semiHidden="1"/>
-    <w:lsdException w:name="No Spacing" w:uiPriority="1" w:qFormat="1"/>
-    <w:lsdException w:name="Light Shading" w:uiPriority="60"/>
-    <w:lsdException w:name="Light List" w:uiPriority="61"/>
-    <w:lsdException w:name="Light Grid" w:uiPriority="62"/>
-    <w:lsdException w:name="Medium Shading 1" w:uiPriority="63"/>
-    <w:lsdException w:name="Medium Shading 2" w:uiPriority="64"/>
-    <w:lsdException w:name="Medium List 1" w:uiPriority="65"/>
-    <w:lsdException w:name="Medium List 2" w:uiPriority="66"/>
-    <w:lsdException w:name="Medium Grid 1" w:uiPriority="67"/>
-    <w:lsdException w:name="Medium Grid 2" w:uiPriority="68"/>
-    <w:lsdException w:name="Medium Grid 3" w:uiPriority="69"/>
-    <w:lsdException w:name="Dark List" w:uiPriority="70"/>
-    <w:lsdException w:name="Colorful Shading" w:uiPriority="71"/>
-    <w:lsdException w:name="Colorful List" w:uiPriority="72"/>
-    <w:lsdException w:name="Colorful Grid" w:uiPriority="73"/>
-    <w:lsdException w:name="Light Shading Accent 1" w:uiPriority="60"/>
-    <w:lsdException w:name="Light List Accent 1" w:uiPriority="61"/>
-    <w:lsdException w:name="Light Grid Accent 1" w:uiPriority="62"/>
-    <w:lsdException w:name="Medium Shading 1 Accent 1" w:uiPriority="63"/>
-    <w:lsdException w:name="Medium Shading 2 Accent 1" w:uiPriority="64"/>
-    <w:lsdException w:name="Medium List 1 Accent 1" w:uiPriority="65"/>
-    <w:lsdException w:name="Revision" w:semiHidden="1"/>
-    <w:lsdException w:name="List Paragraph" w:uiPriority="34" w:qFormat="1"/>
-    <w:lsdException w:name="Quote" w:uiPriority="29" w:qFormat="1"/>
-    <w:lsdException w:name="Intense Quote" w:uiPriority="30" w:qFormat="1"/>
-    <w:lsdException w:name="Medium List 2 Accent 1" w:uiPriority="66"/>
-    <w:lsdException w:name="Medium Grid 1 Accent 1" w:uiPriority="67"/>
-    <w:lsdException w:name="Medium Grid 2 Accent 1" w:uiPriority="68"/>
-    <w:lsdException w:name="Medium Grid 3 Accent 1" w:uiPriority="69"/>
-    <w:lsdException w:name="Dark List Accent 1" w:uiPriority="70"/>
-    <w:lsdException w:name="Colorful Shading Accent 1" w:uiPriority="71"/>
-    <w:lsdException w:name="Colorful List Accent 1" w:uiPriority="72"/>
-    <w:lsdException w:name="Colorful Grid Accent 1" w:uiPriority="73"/>
-    <w:lsdException w:name="Light Shading Accent 2" w:uiPriority="60"/>
-    <w:lsdException w:name="Light List Accent 2" w:uiPriority="61"/>
-    <w:lsdException w:name="Light Grid Accent 2" w:uiPriority="62"/>
-    <w:lsdException w:name="Medium Shading 1 Accent 2" w:uiPriority="63"/>
-    <w:lsdException w:name="Medium Shading 2 Accent 2" w:uiPriority="64"/>
-    <w:lsdException w:name="Medium List 1 Accent 2" w:uiPriority="65"/>
-    <w:lsdException w:name="Medium List 2 Accent 2" w:uiPriority="66"/>
-    <w:lsdException w:name="Medium Grid 1 Accent 2" w:uiPriority="67"/>
-    <w:lsdException w:name="Medium Grid 2 Accent 2" w:uiPriority="68"/>
-    <w:lsdException w:name="Medium Grid 3 Accent 2" w:uiPriority="69"/>
-    <w:lsdException w:name="Dark List Accent 2" w:uiPriority="70"/>
-    <w:lsdException w:name="Colorful Shading Accent 2" w:uiPriority="71"/>
-    <w:lsdException w:name="Colorful List Accent 2" w:uiPriority="72"/>
-    <w:lsdException w:name="Colorful Grid Accent 2" w:uiPriority="73"/>
-    <w:lsdException w:name="Light Shading Accent 3" w:uiPriority="60"/>
-    <w:lsdException w:name="Light List Accent 3" w:uiPriority="61"/>
-    <w:lsdException w:name="Light Grid Accent 3" w:uiPriority="62"/>
-    <w:lsdException w:name="Medium Shading 1 Accent 3" w:uiPriority="63"/>
-    <w:lsdException w:name="Medium Shading 2 Accent 3" w:uiPriority="64"/>
-    <w:lsdException w:name="Medium List 1 Accent 3" w:uiPriority="65"/>
-    <w:lsdException w:name="Medium List 2 Accent 3" w:uiPriority="66"/>
-    <w:lsdException w:name="Medium Grid 1 Accent 3" w:uiPriority="67"/>
-    <w:lsdException w:name="Medium Grid 2 Accent 3" w:uiPriority="68"/>
-    <w:lsdException w:name="Medium Grid 3 Accent 3" w:uiPriority="69"/>
-    <w:lsdException w:name="Dark List Accent 3" w:uiPriority="70"/>
-    <w:lsdException w:name="Colorful Shading Accent 3" w:uiPriority="71"/>
-    <w:lsdException w:name="Colorful List Accent 3" w:uiPriority="72"/>
-    <w:lsdException w:name="Colorful Grid Accent 3" w:uiPriority="73"/>
-    <w:lsdException w:name="Light Shading Accent 4" w:uiPriority="60"/>
-    <w:lsdException w:name="Light List Accent 4" w:uiPriority="61"/>
-    <w:lsdException w:name="Light Grid Accent 4" w:uiPriority="62"/>
-    <w:lsdException w:name="Medium Shading 1 Accent 4" w:uiPriority="63"/>
-    <w:lsdException w:name="Medium Shading 2 Accent 4" w:uiPriority="64"/>
-    <w:lsdException w:name="Medium List 1 Accent 4" w:uiPriority="65"/>
-    <w:lsdException w:name="Medium List 2 Accent 4" w:uiPriority="66"/>
-    <w:lsdException w:name="Medium Grid 1 Accent 4" w:uiPriority="67"/>
-    <w:lsdException w:name="Medium Grid 2 Accent 4" w:uiPriority="68"/>
-    <w:lsdException w:name="Medium Grid 3 Accent 4" w:uiPriority="69"/>
-    <w:lsdException w:name="Dark List Accent 4" w:uiPriority="70"/>
-    <w:lsdException w:name="Colorful Shading Accent 4" w:uiPriority="71"/>
-    <w:lsdException w:name="Colorful List Accent 4" w:uiPriority="72"/>
-    <w:lsdException w:name="Colorful Grid Accent 4" w:uiPriority="73"/>
-    <w:lsdException w:name="Light Shading Accent 5" w:uiPriority="60"/>
-    <w:lsdException w:name="Light List Accent 5" w:uiPriority="61"/>
-    <w:lsdException w:name="Light Grid Accent 5" w:uiPriority="62"/>
-    <w:lsdException w:name="Medium Shading 1 Accent 5" w:uiPriority="63"/>
-    <w:lsdException w:name="Medium Shading 2 Accent 5" w:uiPriority="64"/>
-    <w:lsdException w:name="Medium List 1 Accent 5" w:uiPriority="65"/>
-    <w:lsdException w:name="Medium List 2 Accent 5" w:uiPriority="66"/>
-    <w:lsdException w:name="Medium Grid 1 Accent 5" w:uiPriority="67"/>
-    <w:lsdException w:name="Medium Grid 2 Accent 5" w:uiPriority="68"/>
-    <w:lsdException w:name="Medium Grid 3 Accent 5" w:uiPriority="69"/>
-    <w:lsdException w:name="Dark List Accent 5" w:uiPriority="70"/>
-    <w:lsdException w:name="Colorful Shading Accent 5" w:uiPriority="71"/>
-    <w:lsdException w:name="Colorful List Accent 5" w:uiPriority="72"/>
-    <w:lsdException w:name="Colorful Grid Accent 5" w:uiPriority="73"/>
-    <w:lsdException w:name="Light Shading Accent 6" w:uiPriority="60"/>
-    <w:lsdException w:name="Light List Accent 6" w:uiPriority="61"/>
-    <w:lsdException w:name="Light Grid Accent 6" w:uiPriority="62"/>
-    <w:lsdException w:name="Medium Shading 1 Accent 6" w:uiPriority="63"/>
-    <w:lsdException w:name="Medium Shading 2 Accent 6" w:uiPriority="64"/>
-    <w:lsdException w:name="Medium List 1 Accent 6" w:uiPriority="65"/>
-    <w:lsdException w:name="Medium List 2 Accent 6" w:uiPriority="66"/>
-    <w:lsdException w:name="Medium Grid 1 Accent 6" w:uiPriority="67"/>
-    <w:lsdException w:name="Medium Grid 2 Accent 6" w:uiPriority="68"/>
-    <w:lsdException w:name="Medium Grid 3 Accent 6" w:uiPriority="69"/>
-    <w:lsdException w:name="Dark List Accent 6" w:uiPriority="70"/>
-    <w:lsdException w:name="Colorful Shading Accent 6" w:uiPriority="71"/>
-    <w:lsdException w:name="Colorful List Accent 6" w:uiPriority="72"/>
-    <w:lsdException w:name="Colorful Grid Accent 6" w:uiPriority="73"/>
-    <w:lsdException w:name="Subtle Emphasis" w:uiPriority="19" w:qFormat="1"/>
-    <w:lsdException w:name="Intense Emphasis" w:uiPriority="21" w:qFormat="1"/>
-    <w:lsdException w:name="Subtle Reference" w:uiPriority="31" w:qFormat="1"/>
-    <w:lsdException w:name="Intense Reference" w:uiPriority="32" w:qFormat="1"/>
-    <w:lsdException w:name="Book Title" w:uiPriority="33" w:qFormat="1"/>
-    <w:lsdException w:name="Bibliography" w:semiHidden="1" w:uiPriority="37" w:unhideWhenUsed="1"/>
-    <w:lsdException w:name="TOC Heading" w:semiHidden="1" w:uiPriority="39" w:unhideWhenUsed="1" w:qFormat="1"/>
-    <w:lsdException w:name="Plain Table 1" w:uiPriority="41"/>
-    <w:lsdException w:name="Plain Table 2" w:uiPriority="42"/>
-    <w:lsdException w:name="Plain Table 3" w:uiPriority="43"/>
-    <w:lsdException w:name="Plain Table 4" w:uiPriority="44"/>
-    <w:lsdException w:name="Plain Table 5" w:uiPriority="45"/>
-    <w:lsdException w:name="Grid Table Light" w:uiPriority="40"/>
-    <w:lsdException w:name="Grid Table 1 Light" w:uiPriority="46"/>
-    <w:lsdException w:name="Grid Table 2" w:uiPriority="47"/>
-    <w:lsdException w:name="Grid Table 3" w:uiPriority="48"/>
-    <w:lsdException w:name="Grid Table 4" w:uiPriority="49"/>
-    <w:lsdException w:name="Grid Table 5 Dark" w:uiPriority="50"/>
-    <w:lsdException w:name="Grid Table 6 Colorful" w:uiPriority="51"/>
-    <w:lsdException w:name="Grid Table 7 Colorful" w:uiPriority="52"/>
-    <w:lsdException w:name="Grid Table 1 Light Accent 1" w:uiPriority="46"/>
-    <w:lsdException w:name="Grid Table 2 Accent 1" w:uiPriority="47"/>
-    <w:lsdException w:name="Grid Table 3 Accent 1" w:uiPriority="48"/>
-    <w:lsdException w:name="Grid Table 4 Accent 1" w:uiPriority="49"/>
-    <w:lsdException w:name="Grid Table 5 Dark Accent 1" w:uiPriority="50"/>
-    <w:lsdException w:name="Grid Table 6 Colorful Accent 1" w:uiPriority="51"/>
-    <w:lsdException w:name="Grid Table 7 Colorful Accent 1" w:uiPriority="52"/>
-    <w:lsdException w:name="Grid Table 1 Light Accent 2" w:uiPriority="46"/>
-    <w:lsdException w:name="Grid Table 2 Accent 2" w:uiPriority="47"/>
-    <w:lsdException w:name="Grid Table 3 Accent 2" w:uiPriority="48"/>
-    <w:lsdException w:name="Grid Table 4 Accent 2" w:uiPriority="49"/>
-    <w:lsdException w:name="Grid Table 5 Dark Accent 2" w:uiPriority="50"/>
-    <w:lsdException w:name="Grid Table 6 Colorful Accent 2" w:uiPriority="51"/>
-    <w:lsdException w:name="Grid Table 7 Colorful Accent 2" w:uiPriority="52"/>
-    <w:lsdException w:name="Grid Table 1 Light Accent 3" w:uiPriority="46"/>
-    <w:lsdException w:name="Grid Table 2 Accent 3" w:uiPriority="47"/>
-    <w:lsdException w:name="Grid Table 3 Accent 3" w:uiPriority="48"/>
-    <w:lsdException w:name="Grid Table 4 Accent 3" w:uiPriority="49"/>
-    <w:lsdException w:name="Grid Table 5 Dark Accent 3" w:uiPriority="50"/>
-    <w:lsdException w:name="Grid Table 6 Colorful Accent 3" w:uiPriority="51"/>
-    <w:lsdException w:name="Grid Table 7 Colorful Accent 3" w:uiPriority="52"/>
-    <w:lsdException w:name="Grid Table 1 Light Accent 4" w:uiPriority="46"/>
-    <w:lsdException w:name="Grid Table 2 Accent 4" w:uiPriority="47"/>
-    <w:lsdException w:name="Grid Table 3 Accent 4" w:uiPriority="48"/>
-    <w:lsdException w:name="Grid Table 4 Accent 4" w:uiPriority="49"/>
-    <w:lsdException w:name="Grid Table 5 Dark Accent 4" w:uiPriority="50"/>
-    <w:lsdException w:name="Grid Table 6 Colorful Accent 4" w:uiPriority="51"/>
-    <w:lsdException w:name="Grid Table 7 Colorful Accent 4" w:uiPriority="52"/>
-    <w:lsdException w:name="Grid Table 1 Light Accent 5" w:uiPriority="46"/>
-    <w:lsdException w:name="Grid Table 2 Accent 5" w:uiPriority="47"/>
-    <w:lsdException w:name="Grid Table 3 Accent 5" w:uiPriority="48"/>
-    <w:lsdException w:name="Grid Table 4 Accent 5" w:uiPriority="49"/>
-    <w:lsdException w:name="Grid Table 5 Dark Accent 5" w:uiPriority="50"/>
-    <w:lsdException w:name="Grid Table 6 Colorful Accent 5" w:uiPriority="51"/>
-    <w:lsdException w:name="Grid Table 7 Colorful Accent 5" w:uiPriority="52"/>
-    <w:lsdException w:name="Grid Table 1 Light Accent 6" w:uiPriority="46"/>
-    <w:lsdException w:name="Grid Table 2 Accent 6" w:uiPriority="47"/>
-    <w:lsdException w:name="Grid Table 3 Accent 6" w:uiPriority="48"/>
-    <w:lsdException w:name="Grid Table 4 Accent 6" w:uiPriority="49"/>
-    <w:lsdException w:name="Grid Table 5 Dark Accent 6" w:uiPriority="50"/>
-    <w:lsdException w:name="Grid Table 6 Colorful Accent 6" w:uiPriority="51"/>
-    <w:lsdException w:name="Grid Table 7 Colorful Accent 6" w:uiPriority="52"/>
-    <w:lsdException w:name="List Table 1 Light" w:uiPriority="46"/>
-    <w:lsdException w:name="List Table 2" w:uiPriority="47"/>
-    <w:lsdException w:name="List Table 3" w:uiPriority="48"/>
-    <w:lsdException w:name="List Table 4" w:uiPriority="49"/>
-    <w:lsdException w:name="List Table 5 Dark" w:uiPriority="50"/>
-    <w:lsdException w:name="List Table 6 Colorful" w:uiPriority="51"/>
-    <w:lsdException w:name="List Table 7 Colorful" w:uiPriority="52"/>
-    <w:lsdException w:name="List Table 1 Light Accent 1" w:uiPriority="46"/>
-    <w:lsdException w:name="List Table 2 Accent 1" w:uiPriority="47"/>
-    <w:lsdException w:name="List Table 3 Accent 1" w:uiPriority="48"/>
-    <w:lsdException w:name="List Table 4 Accent 1" w:uiPriority="49"/>
-    <w:lsdException w:name="List Table 5 Dark Accent 1" w:uiPriority="50"/>
-    <w:lsdException w:name="List Table 6 Colorful Accent 1" w:uiPriority="51"/>
-    <w:lsdException w:name="List Table 7 Colorful Accent 1" w:uiPriority="52"/>
-    <w:lsdException w:name="List Table 1 Light Accent 2" w:uiPriority="46"/>
-    <w:lsdException w:name="List Table 2 Accent 2" w:uiPriority="47"/>
-    <w:lsdException w:name="List Table 3 Accent 2" w:uiPriority="48"/>
-    <w:lsdException w:name="List Table 4 Accent 2" w:uiPriority="49"/>
-    <w:lsdException w:name="List Table 5 Dark Accent 2" w:uiPriority="50"/>
-    <w:lsdException w:name="List Table 6 Colorful Accent 2" w:uiPriority="51"/>
-    <w:lsdException w:name="List Table 7 Colorful Accent 2" w:uiPriority="52"/>
-    <w:lsdException w:name="List Table 1 Light Accent 3" w:uiPriority="46"/>
-    <w:lsdException w:name="List Table 2 Accent 3" w:uiPriority="47"/>
-    <w:lsdException w:name="List Table 3 Accent 3" w:uiPriority="48"/>
-    <w:lsdException w:name="List Table 4 Accent 3" w:uiPriority="49"/>
-    <w:lsdException w:name="List Table 5 Dark Accent 3" w:uiPriority="50"/>
-    <w:lsdException w:name="List Table 6 Colorful Accent 3" w:uiPriority="51"/>
-    <w:lsdException w:name="List Table 7 Colorful Accent 3" w:uiPriority="52"/>
-    <w:lsdException w:name="List Table 1 Light Accent 4" w:uiPriority="46"/>
-    <w:lsdException w:name="List Table 2 Accent 4" w:uiPriority="47"/>
-    <w:lsdException w:name="List Table 3 Accent 4" w:uiPriority="48"/>
-    <w:lsdException w:name="List Table 4 Accent 4" w:uiPriority="49"/>
-    <w:lsdException w:name="List Table 5 Dark Accent 4" w:uiPriority="50"/>
-    <w:lsdException w:name="List Table 6 Colorful Accent 4" w:uiPriority="51"/>
-    <w:lsdException w:name="List Table 7 Colorful Accent 4" w:uiPriority="52"/>
-    <w:lsdException w:name="List Table 1 Light Accent 5" w:uiPriority="46"/>
-    <w:lsdException w:name="List Table 2 Accent 5" w:uiPriority="47"/>
-    <w:lsdException w:name="List Table 3 Accent 5" w:uiPriority="48"/>
-    <w:lsdException w:name="List Table 4 Accent 5" w:uiPriority="49"/>
-    <w:lsdException w:name="List Table 5 Dark Accent 5" w:uiPriority="50"/>
-    <w:lsdException w:name="List Table 6 Colorful Accent 5" w:uiPriority="51"/>
-    <w:lsdException w:name="List Table 7 Colorful Accent 5" w:uiPriority="52"/>
-    <w:lsdException w:name="List Table 1 Light Accent 6" w:uiPriority="46"/>
-    <w:lsdException w:name="List Table 2 Accent 6" w:uiPriority="47"/>
-    <w:lsdException w:name="List Table 3 Accent 6" w:uiPriority="48"/>
-    <w:lsdException w:name="List Table 4 Accent 6" w:uiPriority="49"/>
-    <w:lsdException w:name="List Table 5 Dark Accent 6" w:uiPriority="50"/>
-    <w:lsdException w:name="List Table 6 Colorful Accent 6" w:uiPriority="51"/>
-    <w:lsdException w:name="List Table 7 Colorful Accent 6" w:uiPriority="52"/>
+  <w:latentStyles w:defLockedState="0" w:defUIPriority="99" w:defSemiHidden="1" w:defUnhideWhenUsed="1" w:defQFormat="0" w:count="267">
+    <w:lsdException w:name="Normal" w:semiHidden="0" w:uiPriority="0" w:unhideWhenUsed="0" w:qFormat="1"/>
+    <w:lsdException w:name="heading 1" w:semiHidden="0" w:uiPriority="9" w:unhideWhenUsed="0" w:qFormat="1"/>
+    <w:lsdException w:name="heading 2" w:uiPriority="9" w:qFormat="1"/>
+    <w:lsdException w:name="heading 3" w:uiPriority="9" w:qFormat="1"/>
+    <w:lsdException w:name="heading 4" w:uiPriority="9" w:qFormat="1"/>
+    <w:lsdException w:name="heading 5" w:uiPriority="9" w:qFormat="1"/>
+    <w:lsdException w:name="heading 6" w:uiPriority="9" w:qFormat="1"/>
+    <w:lsdException w:name="heading 7" w:uiPriority="9" w:qFormat="1"/>
+    <w:lsdException w:name="heading 8" w:uiPriority="9" w:qFormat="1"/>
+    <w:lsdException w:name="heading 9" w:uiPriority="9" w:qFormat="1"/>
+    <w:lsdException w:name="toc 1" w:uiPriority="39"/>
+    <w:lsdException w:name="toc 2" w:uiPriority="39"/>
+    <w:lsdException w:name="toc 3" w:uiPriority="39"/>
+    <w:lsdException w:name="toc 4" w:uiPriority="39"/>
+    <w:lsdException w:name="toc 5" w:uiPriority="39"/>
+    <w:lsdException w:name="toc 6" w:uiPriority="39"/>
+    <w:lsdException w:name="toc 7" w:uiPriority="39"/>
+    <w:lsdException w:name="toc 8" w:uiPriority="39"/>
+    <w:lsdException w:name="toc 9" w:uiPriority="39"/>
+    <w:lsdException w:name="caption" w:uiPriority="35" w:qFormat="1"/>
+    <w:lsdException w:name="Title" w:semiHidden="0" w:uiPriority="10" w:unhideWhenUsed="0" w:qFormat="1"/>
+    <w:lsdException w:name="Default Paragraph Font" w:uiPriority="1"/>
+    <w:lsdException w:name="Subtitle" w:semiHidden="0" w:uiPriority="11" w:unhideWhenUsed="0" w:qFormat="1"/>
+    <w:lsdException w:name="Strong" w:semiHidden="0" w:uiPriority="22" w:unhideWhenUsed="0" w:qFormat="1"/>
+    <w:lsdException w:name="Emphasis" w:semiHidden="0" w:uiPriority="20" w:unhideWhenUsed="0" w:qFormat="1"/>
+    <w:lsdException w:name="Table Grid" w:semiHidden="0" w:uiPriority="39" w:unhideWhenUsed="0"/>
+    <w:lsdException w:name="Placeholder Text" w:unhideWhenUsed="0"/>
+    <w:lsdException w:name="No Spacing" w:semiHidden="0" w:uiPriority="1" w:unhideWhenUsed="0" w:qFormat="1"/>
+    <w:lsdException w:name="Light Shading" w:semiHidden="0" w:uiPriority="60" w:unhideWhenUsed="0"/>
+    <w:lsdException w:name="Light List" w:semiHidden="0" w:uiPriority="61" w:unhideWhenUsed="0"/>
+    <w:lsdException w:name="Light Grid" w:semiHidden="0" w:uiPriority="62" w:unhideWhenUsed="0"/>
+    <w:lsdException w:name="Medium Shading 1" w:semiHidden="0" w:uiPriority="63" w:unhideWhenUsed="0"/>
+    <w:lsdException w:name="Medium Shading 2" w:semiHidden="0" w:uiPriority="64" w:unhideWhenUsed="0"/>
+    <w:lsdException w:name="Medium List 1" w:semiHidden="0" w:uiPriority="65" w:unhideWhenUsed="0"/>
+    <w:lsdException w:name="Medium List 2" w:semiHidden="0" w:uiPriority="66" w:unhideWhenUsed="0"/>
+    <w:lsdException w:name="Medium Grid 1" w:semiHidden="0" w:uiPriority="67" w:unhideWhenUsed="0"/>
+    <w:lsdException w:name="Medium Grid 2" w:semiHidden="0" w:uiPriority="68" w:unhideWhenUsed="0"/>
+    <w:lsdException w:name="Medium Grid 3" w:semiHidden="0" w:uiPriority="69" w:unhideWhenUsed="0"/>
+    <w:lsdException w:name="Dark List" w:semiHidden="0" w:uiPriority="70" w:unhideWhenUsed="0"/>
+    <w:lsdException w:name="Colorful Shading" w:semiHidden="0" w:uiPriority="71" w:unhideWhenUsed="0"/>
+    <w:lsdException w:name="Colorful List" w:semiHidden="0" w:uiPriority="72" w:unhideWhenUsed="0"/>
+    <w:lsdException w:name="Colorful Grid" w:semiHidden="0" w:uiPriority="73" w:unhideWhenUsed="0"/>
+    <w:lsdException w:name="Light Shading Accent 1" w:semiHidden="0" w:uiPriority="60" w:unhideWhenUsed="0"/>
+    <w:lsdException w:name="Light List Accent 1" w:semiHidden="0" w:uiPriority="61" w:unhideWhenUsed="0"/>
+    <w:lsdException w:name="Light Grid Accent 1" w:semiHidden="0" w:uiPriority="62" w:unhideWhenUsed="0"/>
+    <w:lsdException w:name="Medium Shading 1 Accent 1" w:semiHidden="0" w:uiPriority="63" w:unhideWhenUsed="0"/>
+    <w:lsdException w:name="Medium Shading 2 Accent 1" w:semiHidden="0" w:uiPriority="64" w:unhideWhenUsed="0"/>
+    <w:lsdException w:name="Medium List 1 Accent 1" w:semiHidden="0" w:uiPriority="65" w:unhideWhenUsed="0"/>
+    <w:lsdException w:name="Revision" w:unhideWhenUsed="0"/>
+    <w:lsdException w:name="List Paragraph" w:semiHidden="0" w:uiPriority="34" w:unhideWhenUsed="0" w:qFormat="1"/>
+    <w:lsdException w:name="Quote" w:semiHidden="0" w:uiPriority="29" w:unhideWhenUsed="0" w:qFormat="1"/>
+    <w:lsdException w:name="Intense Quote" w:semiHidden="0" w:uiPriority="30" w:unhideWhenUsed="0" w:qFormat="1"/>
+    <w:lsdException w:name="Medium List 2 Accent 1" w:semiHidden="0" w:uiPriority="66" w:unhideWhenUsed="0"/>
+    <w:lsdException w:name="Medium Grid 1 Accent 1" w:semiHidden="0" w:uiPriority="67" w:unhideWhenUsed="0"/>
+    <w:lsdException w:name="Medium Grid 2 Accent 1" w:semiHidden="0" w:uiPriority="68" w:unhideWhenUsed="0"/>
+    <w:lsdException w:name="Medium Grid 3 Accent 1" w:semiHidden="0" w:uiPriority="69" w:unhideWhenUsed="0"/>
+    <w:lsdException w:name="Dark List Accent 1" w:semiHidden="0" w:uiPriority="70" w:unhideWhenUsed="0"/>
+    <w:lsdException w:name="Colorful Shading Accent 1" w:semiHidden="0" w:uiPriority="71" w:unhideWhenUsed="0"/>
+    <w:lsdException w:name="Colorful List Accent 1" w:semiHidden="0" w:uiPriority="72" w:unhideWhenUsed="0"/>
+    <w:lsdException w:name="Colorful Grid Accent 1" w:semiHidden="0" w:uiPriority="73" w:unhideWhenUsed="0"/>
+    <w:lsdException w:name="Light Shading Accent 2" w:semiHidden="0" w:uiPriority="60" w:unhideWhenUsed="0"/>
+    <w:lsdException w:name="Light List Accent 2" w:semiHidden="0" w:uiPriority="61" w:unhideWhenUsed="0"/>
+    <w:lsdException w:name="Light Grid Accent 2" w:semiHidden="0" w:uiPriority="62" w:unhideWhenUsed="0"/>
+    <w:lsdException w:name="Medium Shading 1 Accent 2" w:semiHidden="0" w:uiPriority="63" w:unhideWhenUsed="0"/>
+    <w:lsdException w:name="Medium Shading 2 Accent 2" w:semiHidden="0" w:uiPriority="64" w:unhideWhenUsed="0"/>
+    <w:lsdException w:name="Medium List 1 Accent 2" w:semiHidden="0" w:uiPriority="65" w:unhideWhenUsed="0"/>
+    <w:lsdException w:name="Medium List 2 Accent 2" w:semiHidden="0" w:uiPriority="66" w:unhideWhenUsed="0"/>
+    <w:lsdException w:name="Medium Grid 1 Accent 2" w:semiHidden="0" w:uiPriority="67" w:unhideWhenUsed="0"/>
+    <w:lsdException w:name="Medium Grid 2 Accent 2" w:semiHidden="0" w:uiPriority="68" w:unhideWhenUsed="0"/>
+    <w:lsdException w:name="Medium Grid 3 Accent 2" w:semiHidden="0" w:uiPriority="69" w:unhideWhenUsed="0"/>
+    <w:lsdException w:name="Dark List Accent 2" w:semiHidden="0" w:uiPriority="70" w:unhideWhenUsed="0"/>
+    <w:lsdException w:name="Colorful Shading Accent 2" w:semiHidden="0" w:uiPriority="71" w:unhideWhenUsed="0"/>
+    <w:lsdException w:name="Colorful List Accent 2" w:semiHidden="0" w:uiPriority="72" w:unhideWhenUsed="0"/>
+    <w:lsdException w:name="Colorful Grid Accent 2" w:semiHidden="0" w:uiPriority="73" w:unhideWhenUsed="0"/>
+    <w:lsdException w:name="Light Shading Accent 3" w:semiHidden="0" w:uiPriority="60" w:unhideWhenUsed="0"/>
+    <w:lsdException w:name="Light List Accent 3" w:semiHidden="0" w:uiPriority="61" w:unhideWhenUsed="0"/>
+    <w:lsdException w:name="Light Grid Accent 3" w:semiHidden="0" w:uiPriority="62" w:unhideWhenUsed="0"/>
+    <w:lsdException w:name="Medium Shading 1 Accent 3" w:semiHidden="0" w:uiPriority="63" w:unhideWhenUsed="0"/>
+    <w:lsdException w:name="Medium Shading 2 Accent 3" w:semiHidden="0" w:uiPriority="64" w:unhideWhenUsed="0"/>
+    <w:lsdException w:name="Medium List 1 Accent 3" w:semiHidden="0" w:uiPriority="65" w:unhideWhenUsed="0"/>
+    <w:lsdException w:name="Medium List 2 Accent 3" w:semiHidden="0" w:uiPriority="66" w:unhideWhenUsed="0"/>
+    <w:lsdException w:name="Medium Grid 1 Accent 3" w:semiHidden="0" w:uiPriority="67" w:unhideWhenUsed="0"/>
+    <w:lsdException w:name="Medium Grid 2 Accent 3" w:semiHidden="0" w:uiPriority="68" w:unhideWhenUsed="0"/>
+    <w:lsdException w:name="Medium Grid 3 Accent 3" w:semiHidden="0" w:uiPriority="69" w:unhideWhenUsed="0"/>
+    <w:lsdException w:name="Dark List Accent 3" w:semiHidden="0" w:uiPriority="70" w:unhideWhenUsed="0"/>
+    <w:lsdException w:name="Colorful Shading Accent 3" w:semiHidden="0" w:uiPriority="71" w:unhideWhenUsed="0"/>
+    <w:lsdException w:name="Colorful List Accent 3" w:semiHidden="0" w:uiPriority="72" w:unhideWhenUsed="0"/>
+    <w:lsdException w:name="Colorful Grid Accent 3" w:semiHidden="0" w:uiPriority="73" w:unhideWhenUsed="0"/>
+    <w:lsdException w:name="Light Shading Accent 4" w:semiHidden="0" w:uiPriority="60" w:unhideWhenUsed="0"/>
+    <w:lsdException w:name="Light List Accent 4" w:semiHidden="0" w:uiPriority="61" w:unhideWhenUsed="0"/>
+    <w:lsdException w:name="Light Grid Accent 4" w:semiHidden="0" w:uiPriority="62" w:unhideWhenUsed="0"/>
+    <w:lsdException w:name="Medium Shading 1 Accent 4" w:semiHidden="0" w:uiPriority="63" w:unhideWhenUsed="0"/>
+    <w:lsdException w:name="Medium Shading 2 Accent 4" w:semiHidden="0" w:uiPriority="64" w:unhideWhenUsed="0"/>
+    <w:lsdException w:name="Medium List 1 Accent 4" w:semiHidden="0" w:uiPriority="65" w:unhideWhenUsed="0"/>
+    <w:lsdException w:name="Medium List 2 Accent 4" w:semiHidden="0" w:uiPriority="66" w:unhideWhenUsed="0"/>
+    <w:lsdException w:name="Medium Grid 1 Accent 4" w:semiHidden="0" w:uiPriority="67" w:unhideWhenUsed="0"/>
+    <w:lsdException w:name="Medium Grid 2 Accent 4" w:semiHidden="0" w:uiPriority="68" w:unhideWhenUsed="0"/>
+    <w:lsdException w:name="Medium Grid 3 Accent 4" w:semiHidden="0" w:uiPriority="69" w:unhideWhenUsed="0"/>
+    <w:lsdException w:name="Dark List Accent 4" w:semiHidden="0" w:uiPriority="70" w:unhideWhenUsed="0"/>
+    <w:lsdException w:name="Colorful Shading Accent 4" w:semiHidden="0" w:uiPriority="71" w:unhideWhenUsed="0"/>
+    <w:lsdException w:name="Colorful List Accent 4" w:semiHidden="0" w:uiPriority="72" w:unhideWhenUsed="0"/>
+    <w:lsdException w:name="Colorful Grid Accent 4" w:semiHidden="0" w:uiPriority="73" w:unhideWhenUsed="0"/>
+    <w:lsdException w:name="Light Shading Accent 5" w:semiHidden="0" w:uiPriority="60" w:unhideWhenUsed="0"/>
+    <w:lsdException w:name="Light List Accent 5" w:semiHidden="0" w:uiPriority="61" w:unhideWhenUsed="0"/>
+    <w:lsdException w:name="Light Grid Accent 5" w:semiHidden="0" w:uiPriority="62" w:unhideWhenUsed="0"/>
+    <w:lsdException w:name="Medium Shading 1 Accent 5" w:semiHidden="0" w:uiPriority="63" w:unhideWhenUsed="0"/>
+    <w:lsdException w:name="Medium Shading 2 Accent 5" w:semiHidden="0" w:uiPriority="64" w:unhideWhenUsed="0"/>
+    <w:lsdException w:name="Medium List 1 Accent 5" w:semiHidden="0" w:uiPriority="65" w:unhideWhenUsed="0"/>
+    <w:lsdException w:name="Medium List 2 Accent 5" w:semiHidden="0" w:uiPriority="66" w:unhideWhenUsed="0"/>
+    <w:lsdException w:name="Medium Grid 1 Accent 5" w:semiHidden="0" w:uiPriority="67" w:unhideWhenUsed="0"/>
+    <w:lsdException w:name="Medium Grid 2 Accent 5" w:semiHidden="0" w:uiPriority="68" w:unhideWhenUsed="0"/>
+    <w:lsdException w:name="Medium Grid 3 Accent 5" w:semiHidden="0" w:uiPriority="69" w:unhideWhenUsed="0"/>
+    <w:lsdException w:name="Dark List Accent 5" w:semiHidden="0" w:uiPriority="70" w:unhideWhenUsed="0"/>
+    <w:lsdException w:name="Colorful Shading Accent 5" w:semiHidden="0" w:uiPriority="71" w:unhideWhenUsed="0"/>
+    <w:lsdException w:name="Colorful List Accent 5" w:semiHidden="0" w:uiPriority="72" w:unhideWhenUsed="0"/>
+    <w:lsdException w:name="Colorful Grid Accent 5" w:semiHidden="0" w:uiPriority="73" w:unhideWhenUsed="0"/>
+    <w:lsdException w:name="Light Shading Accent 6" w:semiHidden="0" w:uiPriority="60" w:unhideWhenUsed="0"/>
+    <w:lsdException w:name="Light List Accent 6" w:semiHidden="0" w:uiPriority="61" w:unhideWhenUsed="0"/>
+    <w:lsdException w:name="Light Grid Accent 6" w:semiHidden="0" w:uiPriority="62" w:unhideWhenUsed="0"/>
+    <w:lsdException w:name="Medium Shading 1 Accent 6" w:semiHidden="0" w:uiPriority="63" w:unhideWhenUsed="0"/>
+    <w:lsdException w:name="Medium Shading 2 Accent 6" w:semiHidden="0" w:uiPriority="64" w:unhideWhenUsed="0"/>
+    <w:lsdException w:name="Medium List 1 Accent 6" w:semiHidden="0" w:uiPriority="65" w:unhideWhenUsed="0"/>
+    <w:lsdException w:name="Medium List 2 Accent 6" w:semiHidden="0" w:uiPriority="66" w:unhideWhenUsed="0"/>
+    <w:lsdException w:name="Medium Grid 1 Accent 6" w:semiHidden="0" w:uiPriority="67" w:unhideWhenUsed="0"/>
+    <w:lsdException w:name="Medium Grid 2 Accent 6" w:semiHidden="0" w:uiPriority="68" w:unhideWhenUsed="0"/>
+    <w:lsdException w:name="Medium Grid 3 Accent 6" w:semiHidden="0" w:uiPriority="69" w:unhideWhenUsed="0"/>
+    <w:lsdException w:name="Dark List Accent 6" w:semiHidden="0" w:uiPriority="70" w:unhideWhenUsed="0"/>
+    <w:lsdException w:name="Colorful Shading Accent 6" w:semiHidden="0" w:uiPriority="71" w:unhideWhenUsed="0"/>
+    <w:lsdException w:name="Colorful List Accent 6" w:semiHidden="0" w:uiPriority="72" w:unhideWhenUsed="0"/>
+    <w:lsdException w:name="Colorful Grid Accent 6" w:semiHidden="0" w:uiPriority="73" w:unhideWhenUsed="0"/>
+    <w:lsdException w:name="Subtle Emphasis" w:semiHidden="0" w:uiPriority="19" w:unhideWhenUsed="0" w:qFormat="1"/>
+    <w:lsdException w:name="Intense Emphasis" w:semiHidden="0" w:uiPriority="21" w:unhideWhenUsed="0" w:qFormat="1"/>
+    <w:lsdException w:name="Subtle Reference" w:semiHidden="0" w:uiPriority="31" w:unhideWhenUsed="0" w:qFormat="1"/>
+    <w:lsdException w:name="Intense Reference" w:semiHidden="0" w:uiPriority="32" w:unhideWhenUsed="0" w:qFormat="1"/>
+    <w:lsdException w:name="Book Title" w:semiHidden="0" w:uiPriority="33" w:unhideWhenUsed="0" w:qFormat="1"/>
+    <w:lsdException w:name="Bibliography" w:uiPriority="37"/>
+    <w:lsdException w:name="TOC Heading" w:uiPriority="39" w:qFormat="1"/>
+  </w:latentStyles>
+  <w:style w:type="paragraph" w:default="1" w:styleId="Normal">
+    <w:name w:val="Normal"/>
+    <w:qFormat/>
+  </w:style>
+  <w:style w:type="paragraph" w:styleId="Heading1">
+    <w:name w:val="heading 1"/>
+    <w:basedOn w:val="Normal"/>
+    <w:next w:val="Normal"/>
+    <w:link w:val="Heading1Char"/>
+    <w:uiPriority w:val="9"/>
+    <w:qFormat/>
+    <w:rsid w:val="001657AB"/>
+    <w:pPr>
+      <w:keepNext/>
+      <w:keepLines/>
+      <w:spacing w:before="240" w:after="0"/>
+      <w:outlineLvl w:val="0"/>
+    </w:pPr>
+    <w:rPr>
+      <w:rFonts w:asciiTheme="majorHAnsi" w:eastAsiaTheme="majorEastAsia" w:hAnsiTheme="majorHAnsi" w:cstheme="majorBidi"/>
+      <w:color w:val="2E74B5" w:themeColor="accent1" w:themeShade="BF"/>
+      <w:sz w:val="32"/>
+      <w:szCs w:val="32"/>
+    </w:rPr>
+  </w:style>
+  <w:style w:type="paragraph" w:styleId="Heading2">
+    <w:name w:val="heading 2"/>
+    <w:basedOn w:val="Normal"/>
+    <w:next w:val="Normal"/>
+    <w:link w:val="Heading2Char"/>
+    <w:uiPriority w:val="9"/>
+    <w:unhideWhenUsed/>
+    <w:qFormat/>
+    <w:rsid w:val="0095698C"/>
+    <w:pPr>
+      <w:keepNext/>
+      <w:keepLines/>
+      <w:spacing w:before="40" w:after="0"/>
+      <w:outlineLvl w:val="1"/>
+    </w:pPr>
+    <w:rPr>
+      <w:rFonts w:asciiTheme="majorHAnsi" w:eastAsiaTheme="majorEastAsia" w:hAnsiTheme="majorHAnsi" w:cstheme="majorBidi"/>
+      <w:color w:val="2E74B5" w:themeColor="accent1" w:themeShade="BF"/>
+      <w:sz w:val="26"/>
+      <w:szCs w:val="26"/>
+    </w:rPr>
+  </w:style>
+  <w:style w:type="character" w:default="1" w:styleId="DefaultParagraphFont">
+    <w:name w:val="Default Paragraph Font"/>
+    <w:uiPriority w:val="1"/>
+    <w:semiHidden/>
+    <w:unhideWhenUsed/>
+  </w:style>
+  <w:style w:type="table" w:default="1" w:styleId="TableNormal">
+    <w:name w:val="Normal Table"/>
+    <w:uiPriority w:val="99"/>
+    <w:semiHidden/>
+    <w:unhideWhenUsed/>
+    <w:tblPr>
+      <w:tblInd w:w="0" w:type="dxa"/>
+      <w:tblCellMar>
+        <w:top w:w="0" w:type="dxa"/>
+        <w:left w:w="108" w:type="dxa"/>
+        <w:bottom w:w="0" w:type="dxa"/>
+        <w:right w:w="108" w:type="dxa"/>
+      </w:tblCellMar>
+    </w:tblPr>
+  </w:style>
+  <w:style w:type="numbering" w:default="1" w:styleId="NoList">
+    <w:name w:val="No List"/>
+    <w:uiPriority w:val="99"/>
+    <w:semiHidden/>
+    <w:unhideWhenUsed/>
+  </w:style>
+  <w:style w:type="paragraph" w:styleId="ListParagraph">
+    <w:name w:val="List Paragraph"/>
+    <w:basedOn w:val="Normal"/>
+    <w:uiPriority w:val="34"/>
+    <w:qFormat/>
+    <w:rsid w:val="00F61390"/>
+    <w:pPr>
+      <w:ind w:left="720"/>
+      <w:contextualSpacing/>
+    </w:pPr>
+  </w:style>
+  <w:style w:type="character" w:customStyle="1" w:styleId="Heading1Char">
+    <w:name w:val="Heading 1 Char"/>
+    <w:basedOn w:val="DefaultParagraphFont"/>
+    <w:link w:val="Heading1"/>
+    <w:uiPriority w:val="9"/>
+    <w:rsid w:val="001657AB"/>
+    <w:rPr>
+      <w:rFonts w:asciiTheme="majorHAnsi" w:eastAsiaTheme="majorEastAsia" w:hAnsiTheme="majorHAnsi" w:cstheme="majorBidi"/>
+      <w:color w:val="2E74B5" w:themeColor="accent1" w:themeShade="BF"/>
+      <w:sz w:val="32"/>
+      <w:szCs w:val="32"/>
+    </w:rPr>
+  </w:style>
+  <w:style w:type="character" w:customStyle="1" w:styleId="apple-converted-space">
+    <w:name w:val="apple-converted-space"/>
+    <w:basedOn w:val="DefaultParagraphFont"/>
+    <w:rsid w:val="0095698C"/>
+  </w:style>
+  <w:style w:type="character" w:customStyle="1" w:styleId="Heading2Char">
+    <w:name w:val="Heading 2 Char"/>
+    <w:basedOn w:val="DefaultParagraphFont"/>
+    <w:link w:val="Heading2"/>
+    <w:uiPriority w:val="9"/>
+    <w:rsid w:val="0095698C"/>
+    <w:rPr>
+      <w:rFonts w:asciiTheme="majorHAnsi" w:eastAsiaTheme="majorEastAsia" w:hAnsiTheme="majorHAnsi" w:cstheme="majorBidi"/>
+      <w:color w:val="2E74B5" w:themeColor="accent1" w:themeShade="BF"/>
+      <w:sz w:val="26"/>
+      <w:szCs w:val="26"/>
+    </w:rPr>
+  </w:style>
+  <w:style w:type="paragraph" w:styleId="HTMLPreformatted">
+    <w:name w:val="HTML Preformatted"/>
+    <w:basedOn w:val="Normal"/>
+    <w:link w:val="HTMLPreformattedChar"/>
+    <w:uiPriority w:val="99"/>
+    <w:semiHidden/>
+    <w:unhideWhenUsed/>
+    <w:rsid w:val="007F6782"/>
+    <w:pPr>
+      <w:tabs>
+        <w:tab w:val="left" w:pos="916"/>
+        <w:tab w:val="left" w:pos="1832"/>
+        <w:tab w:val="left" w:pos="2748"/>
+        <w:tab w:val="left" w:pos="3664"/>
+        <w:tab w:val="left" w:pos="4580"/>
+        <w:tab w:val="left" w:pos="5496"/>
+        <w:tab w:val="left" w:pos="6412"/>
+        <w:tab w:val="left" w:pos="7328"/>
+        <w:tab w:val="left" w:pos="8244"/>
+        <w:tab w:val="left" w:pos="9160"/>
+        <w:tab w:val="left" w:pos="10076"/>
+        <w:tab w:val="left" w:pos="10992"/>
+        <w:tab w:val="left" w:pos="11908"/>
+        <w:tab w:val="left" w:pos="12824"/>
+        <w:tab w:val="left" w:pos="13740"/>
+        <w:tab w:val="left" w:pos="14656"/>
+      </w:tabs>
+      <w:spacing w:after="0" w:line="240" w:lineRule="auto"/>
+    </w:pPr>
+    <w:rPr>
+      <w:rFonts w:ascii="Courier New" w:eastAsia="Times New Roman" w:hAnsi="Courier New" w:cs="Courier New"/>
+      <w:sz w:val="20"/>
+      <w:szCs w:val="20"/>
+    </w:rPr>
+  </w:style>
+  <w:style w:type="character" w:customStyle="1" w:styleId="HTMLPreformattedChar">
+    <w:name w:val="HTML Preformatted Char"/>
+    <w:basedOn w:val="DefaultParagraphFont"/>
+    <w:link w:val="HTMLPreformatted"/>
+    <w:uiPriority w:val="99"/>
+    <w:semiHidden/>
+    <w:rsid w:val="007F6782"/>
+    <w:rPr>
+      <w:rFonts w:ascii="Courier New" w:eastAsia="Times New Roman" w:hAnsi="Courier New" w:cs="Courier New"/>
+      <w:sz w:val="20"/>
+      <w:szCs w:val="20"/>
+    </w:rPr>
+  </w:style>
+  <w:style w:type="character" w:styleId="Hyperlink">
+    <w:name w:val="Hyperlink"/>
+    <w:basedOn w:val="DefaultParagraphFont"/>
+    <w:uiPriority w:val="99"/>
+    <w:unhideWhenUsed/>
+    <w:rsid w:val="000B040A"/>
+    <w:rPr>
+      <w:color w:val="0563C1" w:themeColor="hyperlink"/>
+      <w:u w:val="single"/>
+    </w:rPr>
+  </w:style>
+</w:styles>
+</file>
+
+<file path=word/stylesWithEffects.xml><?xml version="1.0" encoding="utf-8"?>
+<w:styles xmlns:wpc="http://schemas.microsoft.com/office/word/2010/wordprocessingCanvas" xmlns:mc="http://schemas.openxmlformats.org/markup-compatibility/2006" xmlns:o="urn:schemas-microsoft-com:office:office" xmlns:r="http://schemas.openxmlformats.org/officeDocument/2006/relationships" xmlns:m="http://schemas.openxmlformats.org/officeDocument/2006/math" xmlns:v="urn:schemas-microsoft-com:vml" xmlns:wp14="http://schemas.microsoft.com/office/word/2010/wordprocessingDrawing" xmlns:wp="http://schemas.openxmlformats.org/drawingml/2006/wordprocessingDrawing" xmlns:w10="urn:schemas-microsoft-com:office:word" xmlns:w="http://schemas.openxmlformats.org/wordprocessingml/2006/main" xmlns:w14="http://schemas.microsoft.com/office/word/2010/wordml" xmlns:wpg="http://schemas.microsoft.com/office/word/2010/wordprocessingGroup" xmlns:wpi="http://schemas.microsoft.com/office/word/2010/wordprocessingInk" xmlns:wne="http://schemas.microsoft.com/office/word/2006/wordml" xmlns:wps="http://schemas.microsoft.com/office/word/2010/wordprocessingShape" mc:Ignorable="w14 wp14">
+  <w:docDefaults>
+    <w:rPrDefault>
+      <w:rPr>
+        <w:rFonts w:asciiTheme="minorHAnsi" w:eastAsiaTheme="minorHAnsi" w:hAnsiTheme="minorHAnsi" w:cstheme="minorBidi"/>
+        <w:sz w:val="22"/>
+        <w:szCs w:val="22"/>
+        <w:lang w:val="en-US" w:eastAsia="en-US" w:bidi="ar-SA"/>
+      </w:rPr>
+    </w:rPrDefault>
+    <w:pPrDefault>
+      <w:pPr>
+        <w:spacing w:after="160" w:line="259" w:lineRule="auto"/>
+      </w:pPr>
+    </w:pPrDefault>
+  </w:docDefaults>
+  <w:latentStyles w:defLockedState="0" w:defUIPriority="99" w:defSemiHidden="1" w:defUnhideWhenUsed="1" w:defQFormat="0" w:count="267">
+    <w:lsdException w:name="Normal" w:semiHidden="0" w:uiPriority="0" w:unhideWhenUsed="0" w:qFormat="1"/>
+    <w:lsdException w:name="heading 1" w:semiHidden="0" w:uiPriority="9" w:unhideWhenUsed="0" w:qFormat="1"/>
+    <w:lsdException w:name="heading 2" w:uiPriority="9" w:qFormat="1"/>
+    <w:lsdException w:name="heading 3" w:uiPriority="9" w:qFormat="1"/>
+    <w:lsdException w:name="heading 4" w:uiPriority="9" w:qFormat="1"/>
+    <w:lsdException w:name="heading 5" w:uiPriority="9" w:qFormat="1"/>
+    <w:lsdException w:name="heading 6" w:uiPriority="9" w:qFormat="1"/>
+    <w:lsdException w:name="heading 7" w:uiPriority="9" w:qFormat="1"/>
+    <w:lsdException w:name="heading 8" w:uiPriority="9" w:qFormat="1"/>
+    <w:lsdException w:name="heading 9" w:uiPriority="9" w:qFormat="1"/>
+    <w:lsdException w:name="toc 1" w:uiPriority="39"/>
+    <w:lsdException w:name="toc 2" w:uiPriority="39"/>
+    <w:lsdException w:name="toc 3" w:uiPriority="39"/>
+    <w:lsdException w:name="toc 4" w:uiPriority="39"/>
+    <w:lsdException w:name="toc 5" w:uiPriority="39"/>
+    <w:lsdException w:name="toc 6" w:uiPriority="39"/>
+    <w:lsdException w:name="toc 7" w:uiPriority="39"/>
+    <w:lsdException w:name="toc 8" w:uiPriority="39"/>
+    <w:lsdException w:name="toc 9" w:uiPriority="39"/>
+    <w:lsdException w:name="caption" w:uiPriority="35" w:qFormat="1"/>
+    <w:lsdException w:name="Title" w:semiHidden="0" w:uiPriority="10" w:unhideWhenUsed="0" w:qFormat="1"/>
+    <w:lsdException w:name="Default Paragraph Font" w:uiPriority="1"/>
+    <w:lsdException w:name="Subtitle" w:semiHidden="0" w:uiPriority="11" w:unhideWhenUsed="0" w:qFormat="1"/>
+    <w:lsdException w:name="Strong" w:semiHidden="0" w:uiPriority="22" w:unhideWhenUsed="0" w:qFormat="1"/>
+    <w:lsdException w:name="Emphasis" w:semiHidden="0" w:uiPriority="20" w:unhideWhenUsed="0" w:qFormat="1"/>
+    <w:lsdException w:name="Table Grid" w:semiHidden="0" w:uiPriority="39" w:unhideWhenUsed="0"/>
+    <w:lsdException w:name="Placeholder Text" w:unhideWhenUsed="0"/>
+    <w:lsdException w:name="No Spacing" w:semiHidden="0" w:uiPriority="1" w:unhideWhenUsed="0" w:qFormat="1"/>
+    <w:lsdException w:name="Light Shading" w:semiHidden="0" w:uiPriority="60" w:unhideWhenUsed="0"/>
+    <w:lsdException w:name="Light List" w:semiHidden="0" w:uiPriority="61" w:unhideWhenUsed="0"/>
+    <w:lsdException w:name="Light Grid" w:semiHidden="0" w:uiPriority="62" w:unhideWhenUsed="0"/>
+    <w:lsdException w:name="Medium Shading 1" w:semiHidden="0" w:uiPriority="63" w:unhideWhenUsed="0"/>
+    <w:lsdException w:name="Medium Shading 2" w:semiHidden="0" w:uiPriority="64" w:unhideWhenUsed="0"/>
+    <w:lsdException w:name="Medium List 1" w:semiHidden="0" w:uiPriority="65" w:unhideWhenUsed="0"/>
+    <w:lsdException w:name="Medium List 2" w:semiHidden="0" w:uiPriority="66" w:unhideWhenUsed="0"/>
+    <w:lsdException w:name="Medium Grid 1" w:semiHidden="0" w:uiPriority="67" w:unhideWhenUsed="0"/>
+    <w:lsdException w:name="Medium Grid 2" w:semiHidden="0" w:uiPriority="68" w:unhideWhenUsed="0"/>
+    <w:lsdException w:name="Medium Grid 3" w:semiHidden="0" w:uiPriority="69" w:unhideWhenUsed="0"/>
+    <w:lsdException w:name="Dark List" w:semiHidden="0" w:uiPriority="70" w:unhideWhenUsed="0"/>
+    <w:lsdException w:name="Colorful Shading" w:semiHidden="0" w:uiPriority="71" w:unhideWhenUsed="0"/>
+    <w:lsdException w:name="Colorful List" w:semiHidden="0" w:uiPriority="72" w:unhideWhenUsed="0"/>
+    <w:lsdException w:name="Colorful Grid" w:semiHidden="0" w:uiPriority="73" w:unhideWhenUsed="0"/>
+    <w:lsdException w:name="Light Shading Accent 1" w:semiHidden="0" w:uiPriority="60" w:unhideWhenUsed="0"/>
+    <w:lsdException w:name="Light List Accent 1" w:semiHidden="0" w:uiPriority="61" w:unhideWhenUsed="0"/>
+    <w:lsdException w:name="Light Grid Accent 1" w:semiHidden="0" w:uiPriority="62" w:unhideWhenUsed="0"/>
+    <w:lsdException w:name="Medium Shading 1 Accent 1" w:semiHidden="0" w:uiPriority="63" w:unhideWhenUsed="0"/>
+    <w:lsdException w:name="Medium Shading 2 Accent 1" w:semiHidden="0" w:uiPriority="64" w:unhideWhenUsed="0"/>
+    <w:lsdException w:name="Medium List 1 Accent 1" w:semiHidden="0" w:uiPriority="65" w:unhideWhenUsed="0"/>
+    <w:lsdException w:name="Revision" w:unhideWhenUsed="0"/>
+    <w:lsdException w:name="List Paragraph" w:semiHidden="0" w:uiPriority="34" w:unhideWhenUsed="0" w:qFormat="1"/>
+    <w:lsdException w:name="Quote" w:semiHidden="0" w:uiPriority="29" w:unhideWhenUsed="0" w:qFormat="1"/>
+    <w:lsdException w:name="Intense Quote" w:semiHidden="0" w:uiPriority="30" w:unhideWhenUsed="0" w:qFormat="1"/>
+    <w:lsdException w:name="Medium List 2 Accent 1" w:semiHidden="0" w:uiPriority="66" w:unhideWhenUsed="0"/>
+    <w:lsdException w:name="Medium Grid 1 Accent 1" w:semiHidden="0" w:uiPriority="67" w:unhideWhenUsed="0"/>
+    <w:lsdException w:name="Medium Grid 2 Accent 1" w:semiHidden="0" w:uiPriority="68" w:unhideWhenUsed="0"/>
+    <w:lsdException w:name="Medium Grid 3 Accent 1" w:semiHidden="0" w:uiPriority="69" w:unhideWhenUsed="0"/>
+    <w:lsdException w:name="Dark List Accent 1" w:semiHidden="0" w:uiPriority="70" w:unhideWhenUsed="0"/>
+    <w:lsdException w:name="Colorful Shading Accent 1" w:semiHidden="0" w:uiPriority="71" w:unhideWhenUsed="0"/>
+    <w:lsdException w:name="Colorful List Accent 1" w:semiHidden="0" w:uiPriority="72" w:unhideWhenUsed="0"/>
+    <w:lsdException w:name="Colorful Grid Accent 1" w:semiHidden="0" w:uiPriority="73" w:unhideWhenUsed="0"/>
+    <w:lsdException w:name="Light Shading Accent 2" w:semiHidden="0" w:uiPriority="60" w:unhideWhenUsed="0"/>
+    <w:lsdException w:name="Light List Accent 2" w:semiHidden="0" w:uiPriority="61" w:unhideWhenUsed="0"/>
+    <w:lsdException w:name="Light Grid Accent 2" w:semiHidden="0" w:uiPriority="62" w:unhideWhenUsed="0"/>
+    <w:lsdException w:name="Medium Shading 1 Accent 2" w:semiHidden="0" w:uiPriority="63" w:unhideWhenUsed="0"/>
+    <w:lsdException w:name="Medium Shading 2 Accent 2" w:semiHidden="0" w:uiPriority="64" w:unhideWhenUsed="0"/>
+    <w:lsdException w:name="Medium List 1 Accent 2" w:semiHidden="0" w:uiPriority="65" w:unhideWhenUsed="0"/>
+    <w:lsdException w:name="Medium List 2 Accent 2" w:semiHidden="0" w:uiPriority="66" w:unhideWhenUsed="0"/>
+    <w:lsdException w:name="Medium Grid 1 Accent 2" w:semiHidden="0" w:uiPriority="67" w:unhideWhenUsed="0"/>
+    <w:lsdException w:name="Medium Grid 2 Accent 2" w:semiHidden="0" w:uiPriority="68" w:unhideWhenUsed="0"/>
+    <w:lsdException w:name="Medium Grid 3 Accent 2" w:semiHidden="0" w:uiPriority="69" w:unhideWhenUsed="0"/>
+    <w:lsdException w:name="Dark List Accent 2" w:semiHidden="0" w:uiPriority="70" w:unhideWhenUsed="0"/>
+    <w:lsdException w:name="Colorful Shading Accent 2" w:semiHidden="0" w:uiPriority="71" w:unhideWhenUsed="0"/>
+    <w:lsdException w:name="Colorful List Accent 2" w:semiHidden="0" w:uiPriority="72" w:unhideWhenUsed="0"/>
+    <w:lsdException w:name="Colorful Grid Accent 2" w:semiHidden="0" w:uiPriority="73" w:unhideWhenUsed="0"/>
+    <w:lsdException w:name="Light Shading Accent 3" w:semiHidden="0" w:uiPriority="60" w:unhideWhenUsed="0"/>
+    <w:lsdException w:name="Light List Accent 3" w:semiHidden="0" w:uiPriority="61" w:unhideWhenUsed="0"/>
+    <w:lsdException w:name="Light Grid Accent 3" w:semiHidden="0" w:uiPriority="62" w:unhideWhenUsed="0"/>
+    <w:lsdException w:name="Medium Shading 1 Accent 3" w:semiHidden="0" w:uiPriority="63" w:unhideWhenUsed="0"/>
+    <w:lsdException w:name="Medium Shading 2 Accent 3" w:semiHidden="0" w:uiPriority="64" w:unhideWhenUsed="0"/>
+    <w:lsdException w:name="Medium List 1 Accent 3" w:semiHidden="0" w:uiPriority="65" w:unhideWhenUsed="0"/>
+    <w:lsdException w:name="Medium List 2 Accent 3" w:semiHidden="0" w:uiPriority="66" w:unhideWhenUsed="0"/>
+    <w:lsdException w:name="Medium Grid 1 Accent 3" w:semiHidden="0" w:uiPriority="67" w:unhideWhenUsed="0"/>
+    <w:lsdException w:name="Medium Grid 2 Accent 3" w:semiHidden="0" w:uiPriority="68" w:unhideWhenUsed="0"/>
+    <w:lsdException w:name="Medium Grid 3 Accent 3" w:semiHidden="0" w:uiPriority="69" w:unhideWhenUsed="0"/>
+    <w:lsdException w:name="Dark List Accent 3" w:semiHidden="0" w:uiPriority="70" w:unhideWhenUsed="0"/>
+    <w:lsdException w:name="Colorful Shading Accent 3" w:semiHidden="0" w:uiPriority="71" w:unhideWhenUsed="0"/>
+    <w:lsdException w:name="Colorful List Accent 3" w:semiHidden="0" w:uiPriority="72" w:unhideWhenUsed="0"/>
+    <w:lsdException w:name="Colorful Grid Accent 3" w:semiHidden="0" w:uiPriority="73" w:unhideWhenUsed="0"/>
+    <w:lsdException w:name="Light Shading Accent 4" w:semiHidden="0" w:uiPriority="60" w:unhideWhenUsed="0"/>
+    <w:lsdException w:name="Light List Accent 4" w:semiHidden="0" w:uiPriority="61" w:unhideWhenUsed="0"/>
+    <w:lsdException w:name="Light Grid Accent 4" w:semiHidden="0" w:uiPriority="62" w:unhideWhenUsed="0"/>
+    <w:lsdException w:name="Medium Shading 1 Accent 4" w:semiHidden="0" w:uiPriority="63" w:unhideWhenUsed="0"/>
+    <w:lsdException w:name="Medium Shading 2 Accent 4" w:semiHidden="0" w:uiPriority="64" w:unhideWhenUsed="0"/>
+    <w:lsdException w:name="Medium List 1 Accent 4" w:semiHidden="0" w:uiPriority="65" w:unhideWhenUsed="0"/>
+    <w:lsdException w:name="Medium List 2 Accent 4" w:semiHidden="0" w:uiPriority="66" w:unhideWhenUsed="0"/>
+    <w:lsdException w:name="Medium Grid 1 Accent 4" w:semiHidden="0" w:uiPriority="67" w:unhideWhenUsed="0"/>
+    <w:lsdException w:name="Medium Grid 2 Accent 4" w:semiHidden="0" w:uiPriority="68" w:unhideWhenUsed="0"/>
+    <w:lsdException w:name="Medium Grid 3 Accent 4" w:semiHidden="0" w:uiPriority="69" w:unhideWhenUsed="0"/>
+    <w:lsdException w:name="Dark List Accent 4" w:semiHidden="0" w:uiPriority="70" w:unhideWhenUsed="0"/>
+    <w:lsdException w:name="Colorful Shading Accent 4" w:semiHidden="0" w:uiPriority="71" w:unhideWhenUsed="0"/>
+    <w:lsdException w:name="Colorful List Accent 4" w:semiHidden="0" w:uiPriority="72" w:unhideWhenUsed="0"/>
+    <w:lsdException w:name="Colorful Grid Accent 4" w:semiHidden="0" w:uiPriority="73" w:unhideWhenUsed="0"/>
+    <w:lsdException w:name="Light Shading Accent 5" w:semiHidden="0" w:uiPriority="60" w:unhideWhenUsed="0"/>
+    <w:lsdException w:name="Light List Accent 5" w:semiHidden="0" w:uiPriority="61" w:unhideWhenUsed="0"/>
+    <w:lsdException w:name="Light Grid Accent 5" w:semiHidden="0" w:uiPriority="62" w:unhideWhenUsed="0"/>
+    <w:lsdException w:name="Medium Shading 1 Accent 5" w:semiHidden="0" w:uiPriority="63" w:unhideWhenUsed="0"/>
+    <w:lsdException w:name="Medium Shading 2 Accent 5" w:semiHidden="0" w:uiPriority="64" w:unhideWhenUsed="0"/>
+    <w:lsdException w:name="Medium List 1 Accent 5" w:semiHidden="0" w:uiPriority="65" w:unhideWhenUsed="0"/>
+    <w:lsdException w:name="Medium List 2 Accent 5" w:semiHidden="0" w:uiPriority="66" w:unhideWhenUsed="0"/>
+    <w:lsdException w:name="Medium Grid 1 Accent 5" w:semiHidden="0" w:uiPriority="67" w:unhideWhenUsed="0"/>
+    <w:lsdException w:name="Medium Grid 2 Accent 5" w:semiHidden="0" w:uiPriority="68" w:unhideWhenUsed="0"/>
+    <w:lsdException w:name="Medium Grid 3 Accent 5" w:semiHidden="0" w:uiPriority="69" w:unhideWhenUsed="0"/>
+    <w:lsdException w:name="Dark List Accent 5" w:semiHidden="0" w:uiPriority="70" w:unhideWhenUsed="0"/>
+    <w:lsdException w:name="Colorful Shading Accent 5" w:semiHidden="0" w:uiPriority="71" w:unhideWhenUsed="0"/>
+    <w:lsdException w:name="Colorful List Accent 5" w:semiHidden="0" w:uiPriority="72" w:unhideWhenUsed="0"/>
+    <w:lsdException w:name="Colorful Grid Accent 5" w:semiHidden="0" w:uiPriority="73" w:unhideWhenUsed="0"/>
+    <w:lsdException w:name="Light Shading Accent 6" w:semiHidden="0" w:uiPriority="60" w:unhideWhenUsed="0"/>
+    <w:lsdException w:name="Light List Accent 6" w:semiHidden="0" w:uiPriority="61" w:unhideWhenUsed="0"/>
+    <w:lsdException w:name="Light Grid Accent 6" w:semiHidden="0" w:uiPriority="62" w:unhideWhenUsed="0"/>
+    <w:lsdException w:name="Medium Shading 1 Accent 6" w:semiHidden="0" w:uiPriority="63" w:unhideWhenUsed="0"/>
+    <w:lsdException w:name="Medium Shading 2 Accent 6" w:semiHidden="0" w:uiPriority="64" w:unhideWhenUsed="0"/>
+    <w:lsdException w:name="Medium List 1 Accent 6" w:semiHidden="0" w:uiPriority="65" w:unhideWhenUsed="0"/>
+    <w:lsdException w:name="Medium List 2 Accent 6" w:semiHidden="0" w:uiPriority="66" w:unhideWhenUsed="0"/>
+    <w:lsdException w:name="Medium Grid 1 Accent 6" w:semiHidden="0" w:uiPriority="67" w:unhideWhenUsed="0"/>
+    <w:lsdException w:name="Medium Grid 2 Accent 6" w:semiHidden="0" w:uiPriority="68" w:unhideWhenUsed="0"/>
+    <w:lsdException w:name="Medium Grid 3 Accent 6" w:semiHidden="0" w:uiPriority="69" w:unhideWhenUsed="0"/>
+    <w:lsdException w:name="Dark List Accent 6" w:semiHidden="0" w:uiPriority="70" w:unhideWhenUsed="0"/>
+    <w:lsdException w:name="Colorful Shading Accent 6" w:semiHidden="0" w:uiPriority="71" w:unhideWhenUsed="0"/>
+    <w:lsdException w:name="Colorful List Accent 6" w:semiHidden="0" w:uiPriority="72" w:unhideWhenUsed="0"/>
+    <w:lsdException w:name="Colorful Grid Accent 6" w:semiHidden="0" w:uiPriority="73" w:unhideWhenUsed="0"/>
+    <w:lsdException w:name="Subtle Emphasis" w:semiHidden="0" w:uiPriority="19" w:unhideWhenUsed="0" w:qFormat="1"/>
+    <w:lsdException w:name="Intense Emphasis" w:semiHidden="0" w:uiPriority="21" w:unhideWhenUsed="0" w:qFormat="1"/>
+    <w:lsdException w:name="Subtle Reference" w:semiHidden="0" w:uiPriority="31" w:unhideWhenUsed="0" w:qFormat="1"/>
+    <w:lsdException w:name="Intense Reference" w:semiHidden="0" w:uiPriority="32" w:unhideWhenUsed="0" w:qFormat="1"/>
+    <w:lsdException w:name="Book Title" w:semiHidden="0" w:uiPriority="33" w:unhideWhenUsed="0" w:qFormat="1"/>
+    <w:lsdException w:name="Bibliography" w:uiPriority="37"/>
+    <w:lsdException w:name="TOC Heading" w:uiPriority="39" w:qFormat="1"/>
   </w:latentStyles>
   <w:style w:type="paragraph" w:default="1" w:styleId="Normal">
     <w:name w:val="Normal"/>
@@ -6828,7 +7456,7 @@
   <a:extraClrSchemeLst/>
   <a:extLst>
     <a:ext uri="{05A4C25C-085E-4340-85A3-A5531E510DB2}">
-      <thm15:themeFamily xmlns:thm15="http://schemas.microsoft.com/office/thememl/2012/main" name="Office Theme" id="{62F939B6-93AF-4DB8-9C6B-D6C7DFDC589F}" vid="{4A3C46E8-61CC-4603-A589-7422A47A8E4A}"/>
+      <thm15:themeFamily xmlns:thm15="http://schemas.microsoft.com/office/thememl/2012/main" xmlns="" name="Office Theme" id="{62F939B6-93AF-4DB8-9C6B-D6C7DFDC589F}" vid="{4A3C46E8-61CC-4603-A589-7422A47A8E4A}"/>
     </a:ext>
   </a:extLst>
 </a:theme>

</xml_diff>

<commit_message>
Created a foreach loop in Main to print list of students, also created print method in class
</commit_message>
<xml_diff>
--- a/Midterm Questions.docx
+++ b/Midterm Questions.docx
@@ -1,6 +1,6 @@
 
 <file path=word/document.xml><?xml version="1.0" encoding="utf-8"?>
-<w:document xmlns:wpc="http://schemas.microsoft.com/office/word/2010/wordprocessingCanvas" xmlns:mc="http://schemas.openxmlformats.org/markup-compatibility/2006" xmlns:o="urn:schemas-microsoft-com:office:office" xmlns:r="http://schemas.openxmlformats.org/officeDocument/2006/relationships" xmlns:m="http://schemas.openxmlformats.org/officeDocument/2006/math" xmlns:v="urn:schemas-microsoft-com:vml" xmlns:wp14="http://schemas.microsoft.com/office/word/2010/wordprocessingDrawing" xmlns:wp="http://schemas.openxmlformats.org/drawingml/2006/wordprocessingDrawing" xmlns:w10="urn:schemas-microsoft-com:office:word" xmlns:w="http://schemas.openxmlformats.org/wordprocessingml/2006/main" xmlns:w14="http://schemas.microsoft.com/office/word/2010/wordml" xmlns:w15="http://schemas.microsoft.com/office/word/2012/wordml" xmlns:wpg="http://schemas.microsoft.com/office/word/2010/wordprocessingGroup" xmlns:wpi="http://schemas.microsoft.com/office/word/2010/wordprocessingInk" xmlns:wne="http://schemas.microsoft.com/office/word/2006/wordml" xmlns:wps="http://schemas.microsoft.com/office/word/2010/wordprocessingShape" mc:Ignorable="w14 w15 wp14">
+<w:document xmlns:wpc="http://schemas.microsoft.com/office/word/2010/wordprocessingCanvas" xmlns:mo="http://schemas.microsoft.com/office/mac/office/2008/main" xmlns:mc="http://schemas.openxmlformats.org/markup-compatibility/2006" xmlns:mv="urn:schemas-microsoft-com:mac:vml" xmlns:o="urn:schemas-microsoft-com:office:office" xmlns:r="http://schemas.openxmlformats.org/officeDocument/2006/relationships" xmlns:m="http://schemas.openxmlformats.org/officeDocument/2006/math" xmlns:v="urn:schemas-microsoft-com:vml" xmlns:wp14="http://schemas.microsoft.com/office/word/2010/wordprocessingDrawing" xmlns:wp="http://schemas.openxmlformats.org/drawingml/2006/wordprocessingDrawing" xmlns:w10="urn:schemas-microsoft-com:office:word" xmlns:w="http://schemas.openxmlformats.org/wordprocessingml/2006/main" xmlns:w14="http://schemas.microsoft.com/office/word/2010/wordml" xmlns:wpg="http://schemas.microsoft.com/office/word/2010/wordprocessingGroup" xmlns:wpi="http://schemas.microsoft.com/office/word/2010/wordprocessingInk" xmlns:wne="http://schemas.microsoft.com/office/word/2006/wordml" xmlns:wps="http://schemas.microsoft.com/office/word/2010/wordprocessingShape" mc:Ignorable="w14 wp14">
   <w:body>
     <w:p>
       <w:pPr>
@@ -33,8 +33,6 @@
       <w:r>
         <w:t>You can use paper to document your data model.</w:t>
       </w:r>
-      <w:bookmarkStart w:id="0" w:name="_GoBack"/>
-      <w:bookmarkEnd w:id="0"/>
     </w:p>
     <w:p>
       <w:pPr>
@@ -1874,10 +1872,53 @@
         <w:t>What is an example URL that would call the following controller method, assuming the default routes have been configured?</w:t>
       </w:r>
     </w:p>
+    <w:p>
+      <w:pPr>
+        <w:rPr>
+          <w:b/>
+        </w:rPr>
+      </w:pPr>
+      <w:r>
+        <w:rPr>
+          <w:b/>
+        </w:rPr>
+        <w:t>MY ANSWER: http://localhost</w:t>
+      </w:r>
+      <w:proofErr w:type="gramStart"/>
+      <w:r>
+        <w:rPr>
+          <w:b/>
+        </w:rPr>
+        <w:t>:1234</w:t>
+      </w:r>
+      <w:proofErr w:type="gramEnd"/>
+      <w:r>
+        <w:rPr>
+          <w:b/>
+        </w:rPr>
+        <w:t>/Catalog</w:t>
+      </w:r>
+    </w:p>
     <w:p/>
     <w:p>
       <w:r>
         <w:t>Part II:  What HTTP Verb is used?</w:t>
+      </w:r>
+      <w:r>
+        <w:t xml:space="preserve"> </w:t>
+      </w:r>
+    </w:p>
+    <w:p>
+      <w:pPr>
+        <w:rPr>
+          <w:b/>
+        </w:rPr>
+      </w:pPr>
+      <w:r>
+        <w:rPr>
+          <w:b/>
+        </w:rPr>
+        <w:t>MY ANSWER: Specifications</w:t>
       </w:r>
     </w:p>
     <w:p/>
@@ -3111,6 +3152,7 @@
           <w:sz w:val="20"/>
           <w:szCs w:val="20"/>
         </w:rPr>
+        <w:lastRenderedPageBreak/>
         <w:t>&lt;</w:t>
       </w:r>
       <w:r>
@@ -3424,7 +3466,6 @@
           <w:sz w:val="20"/>
           <w:szCs w:val="20"/>
         </w:rPr>
-        <w:lastRenderedPageBreak/>
         <w:t>        </w:t>
       </w:r>
       <w:r>
@@ -5248,6 +5289,29 @@
       <w:r>
         <w:t>What type is the Model?</w:t>
       </w:r>
+      <w:r>
+        <w:t xml:space="preserve"> </w:t>
+      </w:r>
+      <w:r>
+        <w:rPr>
+          <w:b/>
+        </w:rPr>
+        <w:t>MY ANSW</w:t>
+      </w:r>
+      <w:r>
+        <w:rPr>
+          <w:b/>
+        </w:rPr>
+        <w:t xml:space="preserve">ER: It is a strong model type of </w:t>
+      </w:r>
+      <w:proofErr w:type="spellStart"/>
+      <w:r>
+        <w:rPr>
+          <w:b/>
+        </w:rPr>
+        <w:t>IEnumerable</w:t>
+      </w:r>
+      <w:proofErr w:type="spellEnd"/>
     </w:p>
     <w:p>
       <w:pPr>
@@ -5272,6 +5336,17 @@
       <w:r>
         <w:t>What properties are on the items in the model?</w:t>
       </w:r>
+      <w:r>
+        <w:t xml:space="preserve"> </w:t>
+      </w:r>
+      <w:r>
+        <w:rPr>
+          <w:b/>
+        </w:rPr>
+        <w:t xml:space="preserve">MY ANSWER: Name, Value and Id are properties on the items in the model. </w:t>
+      </w:r>
+      <w:bookmarkStart w:id="0" w:name="_GoBack"/>
+      <w:bookmarkEnd w:id="0"/>
     </w:p>
     <w:p>
       <w:pPr>
@@ -5303,7 +5378,7 @@
       <w:r>
         <w:t xml:space="preserve">Go to Github.com and fork the repository </w:t>
       </w:r>
-      <w:hyperlink r:id="rId5" w:history="1">
+      <w:hyperlink r:id="rId6" w:history="1">
         <w:r>
           <w:rPr>
             <w:rStyle w:val="Hyperlink"/>
@@ -5385,6 +5460,7 @@
         </w:numPr>
       </w:pPr>
       <w:r>
+        <w:lastRenderedPageBreak/>
         <w:t xml:space="preserve">Open the </w:t>
       </w:r>
       <w:proofErr w:type="spellStart"/>
@@ -5433,7 +5509,6 @@
         </w:numPr>
       </w:pPr>
       <w:r>
-        <w:lastRenderedPageBreak/>
         <w:t xml:space="preserve">Make a new ASP.NET MVC project and add it to the solution. Add a controller called </w:t>
       </w:r>
       <w:proofErr w:type="spellStart"/>
@@ -5489,7 +5564,7 @@
 </file>
 
 <file path=word/numbering.xml><?xml version="1.0" encoding="utf-8"?>
-<w:numbering xmlns:wpc="http://schemas.microsoft.com/office/word/2010/wordprocessingCanvas" xmlns:mc="http://schemas.openxmlformats.org/markup-compatibility/2006" xmlns:o="urn:schemas-microsoft-com:office:office" xmlns:r="http://schemas.openxmlformats.org/officeDocument/2006/relationships" xmlns:m="http://schemas.openxmlformats.org/officeDocument/2006/math" xmlns:v="urn:schemas-microsoft-com:vml" xmlns:wp14="http://schemas.microsoft.com/office/word/2010/wordprocessingDrawing" xmlns:wp="http://schemas.openxmlformats.org/drawingml/2006/wordprocessingDrawing" xmlns:w10="urn:schemas-microsoft-com:office:word" xmlns:w="http://schemas.openxmlformats.org/wordprocessingml/2006/main" xmlns:w14="http://schemas.microsoft.com/office/word/2010/wordml" xmlns:w15="http://schemas.microsoft.com/office/word/2012/wordml" xmlns:wpg="http://schemas.microsoft.com/office/word/2010/wordprocessingGroup" xmlns:wpi="http://schemas.microsoft.com/office/word/2010/wordprocessingInk" xmlns:wne="http://schemas.microsoft.com/office/word/2006/wordml" xmlns:wps="http://schemas.microsoft.com/office/word/2010/wordprocessingShape" mc:Ignorable="w14 w15 wp14">
+<w:numbering xmlns:wpc="http://schemas.microsoft.com/office/word/2010/wordprocessingCanvas" xmlns:mo="http://schemas.microsoft.com/office/mac/office/2008/main" xmlns:mc="http://schemas.openxmlformats.org/markup-compatibility/2006" xmlns:mv="urn:schemas-microsoft-com:mac:vml" xmlns:o="urn:schemas-microsoft-com:office:office" xmlns:r="http://schemas.openxmlformats.org/officeDocument/2006/relationships" xmlns:m="http://schemas.openxmlformats.org/officeDocument/2006/math" xmlns:v="urn:schemas-microsoft-com:vml" xmlns:wp14="http://schemas.microsoft.com/office/word/2010/wordprocessingDrawing" xmlns:wp="http://schemas.openxmlformats.org/drawingml/2006/wordprocessingDrawing" xmlns:w10="urn:schemas-microsoft-com:office:word" xmlns:w="http://schemas.openxmlformats.org/wordprocessingml/2006/main" xmlns:w14="http://schemas.microsoft.com/office/word/2010/wordml" xmlns:wpg="http://schemas.microsoft.com/office/word/2010/wordprocessingGroup" xmlns:wpi="http://schemas.microsoft.com/office/word/2010/wordprocessingInk" xmlns:wne="http://schemas.microsoft.com/office/word/2006/wordml" xmlns:wps="http://schemas.microsoft.com/office/word/2010/wordprocessingShape" mc:Ignorable="w14 wp14">
   <w:abstractNum w:abstractNumId="0">
     <w:nsid w:val="038A7BFB"/>
     <w:multiLevelType w:val="hybridMultilevel"/>
@@ -6006,7 +6081,7 @@
 </file>
 
 <file path=word/styles.xml><?xml version="1.0" encoding="utf-8"?>
-<w:styles xmlns:mc="http://schemas.openxmlformats.org/markup-compatibility/2006" xmlns:r="http://schemas.openxmlformats.org/officeDocument/2006/relationships" xmlns:w="http://schemas.openxmlformats.org/wordprocessingml/2006/main" xmlns:w14="http://schemas.microsoft.com/office/word/2010/wordml" xmlns:w15="http://schemas.microsoft.com/office/word/2012/wordml" mc:Ignorable="w14 w15">
+<w:styles xmlns:mc="http://schemas.openxmlformats.org/markup-compatibility/2006" xmlns:r="http://schemas.openxmlformats.org/officeDocument/2006/relationships" xmlns:w="http://schemas.openxmlformats.org/wordprocessingml/2006/main" xmlns:w14="http://schemas.microsoft.com/office/word/2010/wordml" mc:Ignorable="w14">
   <w:docDefaults>
     <w:rPrDefault>
       <w:rPr>
@@ -6022,378 +6097,496 @@
       </w:pPr>
     </w:pPrDefault>
   </w:docDefaults>
-  <w:latentStyles w:defLockedState="0" w:defUIPriority="99" w:defSemiHidden="0" w:defUnhideWhenUsed="0" w:defQFormat="0" w:count="371">
-    <w:lsdException w:name="Normal" w:uiPriority="0" w:qFormat="1"/>
-    <w:lsdException w:name="heading 1" w:uiPriority="9" w:qFormat="1"/>
-    <w:lsdException w:name="heading 2" w:semiHidden="1" w:uiPriority="9" w:unhideWhenUsed="1" w:qFormat="1"/>
-    <w:lsdException w:name="heading 3" w:semiHidden="1" w:uiPriority="9" w:unhideWhenUsed="1" w:qFormat="1"/>
-    <w:lsdException w:name="heading 4" w:semiHidden="1" w:uiPriority="9" w:unhideWhenUsed="1" w:qFormat="1"/>
-    <w:lsdException w:name="heading 5" w:semiHidden="1" w:uiPriority="9" w:unhideWhenUsed="1" w:qFormat="1"/>
-    <w:lsdException w:name="heading 6" w:semiHidden="1" w:uiPriority="9" w:unhideWhenUsed="1" w:qFormat="1"/>
-    <w:lsdException w:name="heading 7" w:semiHidden="1" w:uiPriority="9" w:unhideWhenUsed="1" w:qFormat="1"/>
-    <w:lsdException w:name="heading 8" w:semiHidden="1" w:uiPriority="9" w:unhideWhenUsed="1" w:qFormat="1"/>
-    <w:lsdException w:name="heading 9" w:semiHidden="1" w:uiPriority="9" w:unhideWhenUsed="1" w:qFormat="1"/>
-    <w:lsdException w:name="index 1" w:semiHidden="1" w:unhideWhenUsed="1"/>
-    <w:lsdException w:name="index 2" w:semiHidden="1" w:unhideWhenUsed="1"/>
-    <w:lsdException w:name="index 3" w:semiHidden="1" w:unhideWhenUsed="1"/>
-    <w:lsdException w:name="index 4" w:semiHidden="1" w:unhideWhenUsed="1"/>
-    <w:lsdException w:name="index 5" w:semiHidden="1" w:unhideWhenUsed="1"/>
-    <w:lsdException w:name="index 6" w:semiHidden="1" w:unhideWhenUsed="1"/>
-    <w:lsdException w:name="index 7" w:semiHidden="1" w:unhideWhenUsed="1"/>
-    <w:lsdException w:name="index 8" w:semiHidden="1" w:unhideWhenUsed="1"/>
-    <w:lsdException w:name="index 9" w:semiHidden="1" w:unhideWhenUsed="1"/>
-    <w:lsdException w:name="toc 1" w:semiHidden="1" w:uiPriority="39" w:unhideWhenUsed="1"/>
-    <w:lsdException w:name="toc 2" w:semiHidden="1" w:uiPriority="39" w:unhideWhenUsed="1"/>
-    <w:lsdException w:name="toc 3" w:semiHidden="1" w:uiPriority="39" w:unhideWhenUsed="1"/>
-    <w:lsdException w:name="toc 4" w:semiHidden="1" w:uiPriority="39" w:unhideWhenUsed="1"/>
-    <w:lsdException w:name="toc 5" w:semiHidden="1" w:uiPriority="39" w:unhideWhenUsed="1"/>
-    <w:lsdException w:name="toc 6" w:semiHidden="1" w:uiPriority="39" w:unhideWhenUsed="1"/>
-    <w:lsdException w:name="toc 7" w:semiHidden="1" w:uiPriority="39" w:unhideWhenUsed="1"/>
-    <w:lsdException w:name="toc 8" w:semiHidden="1" w:uiPriority="39" w:unhideWhenUsed="1"/>
-    <w:lsdException w:name="toc 9" w:semiHidden="1" w:uiPriority="39" w:unhideWhenUsed="1"/>
-    <w:lsdException w:name="Normal Indent" w:semiHidden="1" w:unhideWhenUsed="1"/>
-    <w:lsdException w:name="footnote text" w:semiHidden="1" w:unhideWhenUsed="1"/>
-    <w:lsdException w:name="annotation text" w:semiHidden="1" w:unhideWhenUsed="1"/>
-    <w:lsdException w:name="header" w:semiHidden="1" w:unhideWhenUsed="1"/>
-    <w:lsdException w:name="footer" w:semiHidden="1" w:unhideWhenUsed="1"/>
-    <w:lsdException w:name="index heading" w:semiHidden="1" w:unhideWhenUsed="1"/>
-    <w:lsdException w:name="caption" w:semiHidden="1" w:uiPriority="35" w:unhideWhenUsed="1" w:qFormat="1"/>
-    <w:lsdException w:name="table of figures" w:semiHidden="1" w:unhideWhenUsed="1"/>
-    <w:lsdException w:name="envelope address" w:semiHidden="1" w:unhideWhenUsed="1"/>
-    <w:lsdException w:name="envelope return" w:semiHidden="1" w:unhideWhenUsed="1"/>
-    <w:lsdException w:name="footnote reference" w:semiHidden="1" w:unhideWhenUsed="1"/>
-    <w:lsdException w:name="annotation reference" w:semiHidden="1" w:unhideWhenUsed="1"/>
-    <w:lsdException w:name="line number" w:semiHidden="1" w:unhideWhenUsed="1"/>
-    <w:lsdException w:name="page number" w:semiHidden="1" w:unhideWhenUsed="1"/>
-    <w:lsdException w:name="endnote reference" w:semiHidden="1" w:unhideWhenUsed="1"/>
-    <w:lsdException w:name="endnote text" w:semiHidden="1" w:unhideWhenUsed="1"/>
-    <w:lsdException w:name="table of authorities" w:semiHidden="1" w:unhideWhenUsed="1"/>
-    <w:lsdException w:name="macro" w:semiHidden="1" w:unhideWhenUsed="1"/>
-    <w:lsdException w:name="toa heading" w:semiHidden="1" w:unhideWhenUsed="1"/>
-    <w:lsdException w:name="List" w:semiHidden="1" w:unhideWhenUsed="1"/>
-    <w:lsdException w:name="List Bullet" w:semiHidden="1" w:unhideWhenUsed="1"/>
-    <w:lsdException w:name="List Number" w:semiHidden="1" w:unhideWhenUsed="1"/>
-    <w:lsdException w:name="List 2" w:semiHidden="1" w:unhideWhenUsed="1"/>
-    <w:lsdException w:name="List 3" w:semiHidden="1" w:unhideWhenUsed="1"/>
-    <w:lsdException w:name="List 4" w:semiHidden="1" w:unhideWhenUsed="1"/>
-    <w:lsdException w:name="List 5" w:semiHidden="1" w:unhideWhenUsed="1"/>
-    <w:lsdException w:name="List Bullet 2" w:semiHidden="1" w:unhideWhenUsed="1"/>
-    <w:lsdException w:name="List Bullet 3" w:semiHidden="1" w:unhideWhenUsed="1"/>
-    <w:lsdException w:name="List Bullet 4" w:semiHidden="1" w:unhideWhenUsed="1"/>
-    <w:lsdException w:name="List Bullet 5" w:semiHidden="1" w:unhideWhenUsed="1"/>
-    <w:lsdException w:name="List Number 2" w:semiHidden="1" w:unhideWhenUsed="1"/>
-    <w:lsdException w:name="List Number 3" w:semiHidden="1" w:unhideWhenUsed="1"/>
-    <w:lsdException w:name="List Number 4" w:semiHidden="1" w:unhideWhenUsed="1"/>
-    <w:lsdException w:name="List Number 5" w:semiHidden="1" w:unhideWhenUsed="1"/>
-    <w:lsdException w:name="Title" w:uiPriority="10" w:qFormat="1"/>
-    <w:lsdException w:name="Closing" w:semiHidden="1" w:unhideWhenUsed="1"/>
-    <w:lsdException w:name="Signature" w:semiHidden="1" w:unhideWhenUsed="1"/>
-    <w:lsdException w:name="Default Paragraph Font" w:semiHidden="1" w:uiPriority="1" w:unhideWhenUsed="1"/>
-    <w:lsdException w:name="Body Text" w:semiHidden="1" w:unhideWhenUsed="1"/>
-    <w:lsdException w:name="Body Text Indent" w:semiHidden="1" w:unhideWhenUsed="1"/>
-    <w:lsdException w:name="List Continue" w:semiHidden="1" w:unhideWhenUsed="1"/>
-    <w:lsdException w:name="List Continue 2" w:semiHidden="1" w:unhideWhenUsed="1"/>
-    <w:lsdException w:name="List Continue 3" w:semiHidden="1" w:unhideWhenUsed="1"/>
-    <w:lsdException w:name="List Continue 4" w:semiHidden="1" w:unhideWhenUsed="1"/>
-    <w:lsdException w:name="List Continue 5" w:semiHidden="1" w:unhideWhenUsed="1"/>
-    <w:lsdException w:name="Message Header" w:semiHidden="1" w:unhideWhenUsed="1"/>
-    <w:lsdException w:name="Subtitle" w:uiPriority="11" w:qFormat="1"/>
-    <w:lsdException w:name="Salutation" w:semiHidden="1" w:unhideWhenUsed="1"/>
-    <w:lsdException w:name="Date" w:semiHidden="1" w:unhideWhenUsed="1"/>
-    <w:lsdException w:name="Body Text First Indent" w:semiHidden="1" w:unhideWhenUsed="1"/>
-    <w:lsdException w:name="Body Text First Indent 2" w:semiHidden="1" w:unhideWhenUsed="1"/>
-    <w:lsdException w:name="Note Heading" w:semiHidden="1" w:unhideWhenUsed="1"/>
-    <w:lsdException w:name="Body Text 2" w:semiHidden="1" w:unhideWhenUsed="1"/>
-    <w:lsdException w:name="Body Text 3" w:semiHidden="1" w:unhideWhenUsed="1"/>
-    <w:lsdException w:name="Body Text Indent 2" w:semiHidden="1" w:unhideWhenUsed="1"/>
-    <w:lsdException w:name="Body Text Indent 3" w:semiHidden="1" w:unhideWhenUsed="1"/>
-    <w:lsdException w:name="Block Text" w:semiHidden="1" w:unhideWhenUsed="1"/>
-    <w:lsdException w:name="Hyperlink" w:semiHidden="1" w:unhideWhenUsed="1"/>
-    <w:lsdException w:name="FollowedHyperlink" w:semiHidden="1" w:unhideWhenUsed="1"/>
-    <w:lsdException w:name="Strong" w:uiPriority="22" w:qFormat="1"/>
-    <w:lsdException w:name="Emphasis" w:uiPriority="20" w:qFormat="1"/>
-    <w:lsdException w:name="Document Map" w:semiHidden="1" w:unhideWhenUsed="1"/>
-    <w:lsdException w:name="Plain Text" w:semiHidden="1" w:unhideWhenUsed="1"/>
-    <w:lsdException w:name="E-mail Signature" w:semiHidden="1" w:unhideWhenUsed="1"/>
-    <w:lsdException w:name="HTML Top of Form" w:semiHidden="1" w:unhideWhenUsed="1"/>
-    <w:lsdException w:name="HTML Bottom of Form" w:semiHidden="1" w:unhideWhenUsed="1"/>
-    <w:lsdException w:name="Normal (Web)" w:semiHidden="1" w:unhideWhenUsed="1"/>
-    <w:lsdException w:name="HTML Acronym" w:semiHidden="1" w:unhideWhenUsed="1"/>
-    <w:lsdException w:name="HTML Address" w:semiHidden="1" w:unhideWhenUsed="1"/>
-    <w:lsdException w:name="HTML Cite" w:semiHidden="1" w:unhideWhenUsed="1"/>
-    <w:lsdException w:name="HTML Code" w:semiHidden="1" w:unhideWhenUsed="1"/>
-    <w:lsdException w:name="HTML Definition" w:semiHidden="1" w:unhideWhenUsed="1"/>
-    <w:lsdException w:name="HTML Keyboard" w:semiHidden="1" w:unhideWhenUsed="1"/>
-    <w:lsdException w:name="HTML Preformatted" w:semiHidden="1" w:unhideWhenUsed="1"/>
-    <w:lsdException w:name="HTML Sample" w:semiHidden="1" w:unhideWhenUsed="1"/>
-    <w:lsdException w:name="HTML Typewriter" w:semiHidden="1" w:unhideWhenUsed="1"/>
-    <w:lsdException w:name="HTML Variable" w:semiHidden="1" w:unhideWhenUsed="1"/>
-    <w:lsdException w:name="Normal Table" w:semiHidden="1" w:unhideWhenUsed="1"/>
-    <w:lsdException w:name="annotation subject" w:semiHidden="1" w:unhideWhenUsed="1"/>
-    <w:lsdException w:name="No List" w:semiHidden="1" w:unhideWhenUsed="1"/>
-    <w:lsdException w:name="Outline List 1" w:semiHidden="1" w:unhideWhenUsed="1"/>
-    <w:lsdException w:name="Outline List 2" w:semiHidden="1" w:unhideWhenUsed="1"/>
-    <w:lsdException w:name="Outline List 3" w:semiHidden="1" w:unhideWhenUsed="1"/>
-    <w:lsdException w:name="Table Simple 1" w:semiHidden="1" w:unhideWhenUsed="1"/>
-    <w:lsdException w:name="Table Simple 2" w:semiHidden="1" w:unhideWhenUsed="1"/>
-    <w:lsdException w:name="Table Simple 3" w:semiHidden="1" w:unhideWhenUsed="1"/>
-    <w:lsdException w:name="Table Classic 1" w:semiHidden="1" w:unhideWhenUsed="1"/>
-    <w:lsdException w:name="Table Classic 2" w:semiHidden="1" w:unhideWhenUsed="1"/>
-    <w:lsdException w:name="Table Classic 3" w:semiHidden="1" w:unhideWhenUsed="1"/>
-    <w:lsdException w:name="Table Classic 4" w:semiHidden="1" w:unhideWhenUsed="1"/>
-    <w:lsdException w:name="Table Colorful 1" w:semiHidden="1" w:unhideWhenUsed="1"/>
-    <w:lsdException w:name="Table Colorful 2" w:semiHidden="1" w:unhideWhenUsed="1"/>
-    <w:lsdException w:name="Table Colorful 3" w:semiHidden="1" w:unhideWhenUsed="1"/>
-    <w:lsdException w:name="Table Columns 1" w:semiHidden="1" w:unhideWhenUsed="1"/>
-    <w:lsdException w:name="Table Columns 2" w:semiHidden="1" w:unhideWhenUsed="1"/>
-    <w:lsdException w:name="Table Columns 3" w:semiHidden="1" w:unhideWhenUsed="1"/>
-    <w:lsdException w:name="Table Columns 4" w:semiHidden="1" w:unhideWhenUsed="1"/>
-    <w:lsdException w:name="Table Columns 5" w:semiHidden="1" w:unhideWhenUsed="1"/>
-    <w:lsdException w:name="Table Grid 1" w:semiHidden="1" w:unhideWhenUsed="1"/>
-    <w:lsdException w:name="Table Grid 2" w:semiHidden="1" w:unhideWhenUsed="1"/>
-    <w:lsdException w:name="Table Grid 3" w:semiHidden="1" w:unhideWhenUsed="1"/>
-    <w:lsdException w:name="Table Grid 4" w:semiHidden="1" w:unhideWhenUsed="1"/>
-    <w:lsdException w:name="Table Grid 5" w:semiHidden="1" w:unhideWhenUsed="1"/>
-    <w:lsdException w:name="Table Grid 6" w:semiHidden="1" w:unhideWhenUsed="1"/>
-    <w:lsdException w:name="Table Grid 7" w:semiHidden="1" w:unhideWhenUsed="1"/>
-    <w:lsdException w:name="Table Grid 8" w:semiHidden="1" w:unhideWhenUsed="1"/>
-    <w:lsdException w:name="Table List 1" w:semiHidden="1" w:unhideWhenUsed="1"/>
-    <w:lsdException w:name="Table List 2" w:semiHidden="1" w:unhideWhenUsed="1"/>
-    <w:lsdException w:name="Table List 3" w:semiHidden="1" w:unhideWhenUsed="1"/>
-    <w:lsdException w:name="Table List 4" w:semiHidden="1" w:unhideWhenUsed="1"/>
-    <w:lsdException w:name="Table List 5" w:semiHidden="1" w:unhideWhenUsed="1"/>
-    <w:lsdException w:name="Table List 6" w:semiHidden="1" w:unhideWhenUsed="1"/>
-    <w:lsdException w:name="Table List 7" w:semiHidden="1" w:unhideWhenUsed="1"/>
-    <w:lsdException w:name="Table List 8" w:semiHidden="1" w:unhideWhenUsed="1"/>
-    <w:lsdException w:name="Table 3D effects 1" w:semiHidden="1" w:unhideWhenUsed="1"/>
-    <w:lsdException w:name="Table 3D effects 2" w:semiHidden="1" w:unhideWhenUsed="1"/>
-    <w:lsdException w:name="Table 3D effects 3" w:semiHidden="1" w:unhideWhenUsed="1"/>
-    <w:lsdException w:name="Table Contemporary" w:semiHidden="1" w:unhideWhenUsed="1"/>
-    <w:lsdException w:name="Table Elegant" w:semiHidden="1" w:unhideWhenUsed="1"/>
-    <w:lsdException w:name="Table Professional" w:semiHidden="1" w:unhideWhenUsed="1"/>
-    <w:lsdException w:name="Table Subtle 1" w:semiHidden="1" w:unhideWhenUsed="1"/>
-    <w:lsdException w:name="Table Subtle 2" w:semiHidden="1" w:unhideWhenUsed="1"/>
-    <w:lsdException w:name="Table Web 1" w:semiHidden="1" w:unhideWhenUsed="1"/>
-    <w:lsdException w:name="Table Web 2" w:semiHidden="1" w:unhideWhenUsed="1"/>
-    <w:lsdException w:name="Table Web 3" w:semiHidden="1" w:unhideWhenUsed="1"/>
-    <w:lsdException w:name="Balloon Text" w:semiHidden="1" w:unhideWhenUsed="1"/>
-    <w:lsdException w:name="Table Grid" w:uiPriority="39"/>
-    <w:lsdException w:name="Table Theme" w:semiHidden="1" w:unhideWhenUsed="1"/>
-    <w:lsdException w:name="Placeholder Text" w:semiHidden="1"/>
-    <w:lsdException w:name="No Spacing" w:uiPriority="1" w:qFormat="1"/>
-    <w:lsdException w:name="Light Shading" w:uiPriority="60"/>
-    <w:lsdException w:name="Light List" w:uiPriority="61"/>
-    <w:lsdException w:name="Light Grid" w:uiPriority="62"/>
-    <w:lsdException w:name="Medium Shading 1" w:uiPriority="63"/>
-    <w:lsdException w:name="Medium Shading 2" w:uiPriority="64"/>
-    <w:lsdException w:name="Medium List 1" w:uiPriority="65"/>
-    <w:lsdException w:name="Medium List 2" w:uiPriority="66"/>
-    <w:lsdException w:name="Medium Grid 1" w:uiPriority="67"/>
-    <w:lsdException w:name="Medium Grid 2" w:uiPriority="68"/>
-    <w:lsdException w:name="Medium Grid 3" w:uiPriority="69"/>
-    <w:lsdException w:name="Dark List" w:uiPriority="70"/>
-    <w:lsdException w:name="Colorful Shading" w:uiPriority="71"/>
-    <w:lsdException w:name="Colorful List" w:uiPriority="72"/>
-    <w:lsdException w:name="Colorful Grid" w:uiPriority="73"/>
-    <w:lsdException w:name="Light Shading Accent 1" w:uiPriority="60"/>
-    <w:lsdException w:name="Light List Accent 1" w:uiPriority="61"/>
-    <w:lsdException w:name="Light Grid Accent 1" w:uiPriority="62"/>
-    <w:lsdException w:name="Medium Shading 1 Accent 1" w:uiPriority="63"/>
-    <w:lsdException w:name="Medium Shading 2 Accent 1" w:uiPriority="64"/>
-    <w:lsdException w:name="Medium List 1 Accent 1" w:uiPriority="65"/>
-    <w:lsdException w:name="Revision" w:semiHidden="1"/>
-    <w:lsdException w:name="List Paragraph" w:uiPriority="34" w:qFormat="1"/>
-    <w:lsdException w:name="Quote" w:uiPriority="29" w:qFormat="1"/>
-    <w:lsdException w:name="Intense Quote" w:uiPriority="30" w:qFormat="1"/>
-    <w:lsdException w:name="Medium List 2 Accent 1" w:uiPriority="66"/>
-    <w:lsdException w:name="Medium Grid 1 Accent 1" w:uiPriority="67"/>
-    <w:lsdException w:name="Medium Grid 2 Accent 1" w:uiPriority="68"/>
-    <w:lsdException w:name="Medium Grid 3 Accent 1" w:uiPriority="69"/>
-    <w:lsdException w:name="Dark List Accent 1" w:uiPriority="70"/>
-    <w:lsdException w:name="Colorful Shading Accent 1" w:uiPriority="71"/>
-    <w:lsdException w:name="Colorful List Accent 1" w:uiPriority="72"/>
-    <w:lsdException w:name="Colorful Grid Accent 1" w:uiPriority="73"/>
-    <w:lsdException w:name="Light Shading Accent 2" w:uiPriority="60"/>
-    <w:lsdException w:name="Light List Accent 2" w:uiPriority="61"/>
-    <w:lsdException w:name="Light Grid Accent 2" w:uiPriority="62"/>
-    <w:lsdException w:name="Medium Shading 1 Accent 2" w:uiPriority="63"/>
-    <w:lsdException w:name="Medium Shading 2 Accent 2" w:uiPriority="64"/>
-    <w:lsdException w:name="Medium List 1 Accent 2" w:uiPriority="65"/>
-    <w:lsdException w:name="Medium List 2 Accent 2" w:uiPriority="66"/>
-    <w:lsdException w:name="Medium Grid 1 Accent 2" w:uiPriority="67"/>
-    <w:lsdException w:name="Medium Grid 2 Accent 2" w:uiPriority="68"/>
-    <w:lsdException w:name="Medium Grid 3 Accent 2" w:uiPriority="69"/>
-    <w:lsdException w:name="Dark List Accent 2" w:uiPriority="70"/>
-    <w:lsdException w:name="Colorful Shading Accent 2" w:uiPriority="71"/>
-    <w:lsdException w:name="Colorful List Accent 2" w:uiPriority="72"/>
-    <w:lsdException w:name="Colorful Grid Accent 2" w:uiPriority="73"/>
-    <w:lsdException w:name="Light Shading Accent 3" w:uiPriority="60"/>
-    <w:lsdException w:name="Light List Accent 3" w:uiPriority="61"/>
-    <w:lsdException w:name="Light Grid Accent 3" w:uiPriority="62"/>
-    <w:lsdException w:name="Medium Shading 1 Accent 3" w:uiPriority="63"/>
-    <w:lsdException w:name="Medium Shading 2 Accent 3" w:uiPriority="64"/>
-    <w:lsdException w:name="Medium List 1 Accent 3" w:uiPriority="65"/>
-    <w:lsdException w:name="Medium List 2 Accent 3" w:uiPriority="66"/>
-    <w:lsdException w:name="Medium Grid 1 Accent 3" w:uiPriority="67"/>
-    <w:lsdException w:name="Medium Grid 2 Accent 3" w:uiPriority="68"/>
-    <w:lsdException w:name="Medium Grid 3 Accent 3" w:uiPriority="69"/>
-    <w:lsdException w:name="Dark List Accent 3" w:uiPriority="70"/>
-    <w:lsdException w:name="Colorful Shading Accent 3" w:uiPriority="71"/>
-    <w:lsdException w:name="Colorful List Accent 3" w:uiPriority="72"/>
-    <w:lsdException w:name="Colorful Grid Accent 3" w:uiPriority="73"/>
-    <w:lsdException w:name="Light Shading Accent 4" w:uiPriority="60"/>
-    <w:lsdException w:name="Light List Accent 4" w:uiPriority="61"/>
-    <w:lsdException w:name="Light Grid Accent 4" w:uiPriority="62"/>
-    <w:lsdException w:name="Medium Shading 1 Accent 4" w:uiPriority="63"/>
-    <w:lsdException w:name="Medium Shading 2 Accent 4" w:uiPriority="64"/>
-    <w:lsdException w:name="Medium List 1 Accent 4" w:uiPriority="65"/>
-    <w:lsdException w:name="Medium List 2 Accent 4" w:uiPriority="66"/>
-    <w:lsdException w:name="Medium Grid 1 Accent 4" w:uiPriority="67"/>
-    <w:lsdException w:name="Medium Grid 2 Accent 4" w:uiPriority="68"/>
-    <w:lsdException w:name="Medium Grid 3 Accent 4" w:uiPriority="69"/>
-    <w:lsdException w:name="Dark List Accent 4" w:uiPriority="70"/>
-    <w:lsdException w:name="Colorful Shading Accent 4" w:uiPriority="71"/>
-    <w:lsdException w:name="Colorful List Accent 4" w:uiPriority="72"/>
-    <w:lsdException w:name="Colorful Grid Accent 4" w:uiPriority="73"/>
-    <w:lsdException w:name="Light Shading Accent 5" w:uiPriority="60"/>
-    <w:lsdException w:name="Light List Accent 5" w:uiPriority="61"/>
-    <w:lsdException w:name="Light Grid Accent 5" w:uiPriority="62"/>
-    <w:lsdException w:name="Medium Shading 1 Accent 5" w:uiPriority="63"/>
-    <w:lsdException w:name="Medium Shading 2 Accent 5" w:uiPriority="64"/>
-    <w:lsdException w:name="Medium List 1 Accent 5" w:uiPriority="65"/>
-    <w:lsdException w:name="Medium List 2 Accent 5" w:uiPriority="66"/>
-    <w:lsdException w:name="Medium Grid 1 Accent 5" w:uiPriority="67"/>
-    <w:lsdException w:name="Medium Grid 2 Accent 5" w:uiPriority="68"/>
-    <w:lsdException w:name="Medium Grid 3 Accent 5" w:uiPriority="69"/>
-    <w:lsdException w:name="Dark List Accent 5" w:uiPriority="70"/>
-    <w:lsdException w:name="Colorful Shading Accent 5" w:uiPriority="71"/>
-    <w:lsdException w:name="Colorful List Accent 5" w:uiPriority="72"/>
-    <w:lsdException w:name="Colorful Grid Accent 5" w:uiPriority="73"/>
-    <w:lsdException w:name="Light Shading Accent 6" w:uiPriority="60"/>
-    <w:lsdException w:name="Light List Accent 6" w:uiPriority="61"/>
-    <w:lsdException w:name="Light Grid Accent 6" w:uiPriority="62"/>
-    <w:lsdException w:name="Medium Shading 1 Accent 6" w:uiPriority="63"/>
-    <w:lsdException w:name="Medium Shading 2 Accent 6" w:uiPriority="64"/>
-    <w:lsdException w:name="Medium List 1 Accent 6" w:uiPriority="65"/>
-    <w:lsdException w:name="Medium List 2 Accent 6" w:uiPriority="66"/>
-    <w:lsdException w:name="Medium Grid 1 Accent 6" w:uiPriority="67"/>
-    <w:lsdException w:name="Medium Grid 2 Accent 6" w:uiPriority="68"/>
-    <w:lsdException w:name="Medium Grid 3 Accent 6" w:uiPriority="69"/>
-    <w:lsdException w:name="Dark List Accent 6" w:uiPriority="70"/>
-    <w:lsdException w:name="Colorful Shading Accent 6" w:uiPriority="71"/>
-    <w:lsdException w:name="Colorful List Accent 6" w:uiPriority="72"/>
-    <w:lsdException w:name="Colorful Grid Accent 6" w:uiPriority="73"/>
-    <w:lsdException w:name="Subtle Emphasis" w:uiPriority="19" w:qFormat="1"/>
-    <w:lsdException w:name="Intense Emphasis" w:uiPriority="21" w:qFormat="1"/>
-    <w:lsdException w:name="Subtle Reference" w:uiPriority="31" w:qFormat="1"/>
-    <w:lsdException w:name="Intense Reference" w:uiPriority="32" w:qFormat="1"/>
-    <w:lsdException w:name="Book Title" w:uiPriority="33" w:qFormat="1"/>
-    <w:lsdException w:name="Bibliography" w:semiHidden="1" w:uiPriority="37" w:unhideWhenUsed="1"/>
-    <w:lsdException w:name="TOC Heading" w:semiHidden="1" w:uiPriority="39" w:unhideWhenUsed="1" w:qFormat="1"/>
-    <w:lsdException w:name="Plain Table 1" w:uiPriority="41"/>
-    <w:lsdException w:name="Plain Table 2" w:uiPriority="42"/>
-    <w:lsdException w:name="Plain Table 3" w:uiPriority="43"/>
-    <w:lsdException w:name="Plain Table 4" w:uiPriority="44"/>
-    <w:lsdException w:name="Plain Table 5" w:uiPriority="45"/>
-    <w:lsdException w:name="Grid Table Light" w:uiPriority="40"/>
-    <w:lsdException w:name="Grid Table 1 Light" w:uiPriority="46"/>
-    <w:lsdException w:name="Grid Table 2" w:uiPriority="47"/>
-    <w:lsdException w:name="Grid Table 3" w:uiPriority="48"/>
-    <w:lsdException w:name="Grid Table 4" w:uiPriority="49"/>
-    <w:lsdException w:name="Grid Table 5 Dark" w:uiPriority="50"/>
-    <w:lsdException w:name="Grid Table 6 Colorful" w:uiPriority="51"/>
-    <w:lsdException w:name="Grid Table 7 Colorful" w:uiPriority="52"/>
-    <w:lsdException w:name="Grid Table 1 Light Accent 1" w:uiPriority="46"/>
-    <w:lsdException w:name="Grid Table 2 Accent 1" w:uiPriority="47"/>
-    <w:lsdException w:name="Grid Table 3 Accent 1" w:uiPriority="48"/>
-    <w:lsdException w:name="Grid Table 4 Accent 1" w:uiPriority="49"/>
-    <w:lsdException w:name="Grid Table 5 Dark Accent 1" w:uiPriority="50"/>
-    <w:lsdException w:name="Grid Table 6 Colorful Accent 1" w:uiPriority="51"/>
-    <w:lsdException w:name="Grid Table 7 Colorful Accent 1" w:uiPriority="52"/>
-    <w:lsdException w:name="Grid Table 1 Light Accent 2" w:uiPriority="46"/>
-    <w:lsdException w:name="Grid Table 2 Accent 2" w:uiPriority="47"/>
-    <w:lsdException w:name="Grid Table 3 Accent 2" w:uiPriority="48"/>
-    <w:lsdException w:name="Grid Table 4 Accent 2" w:uiPriority="49"/>
-    <w:lsdException w:name="Grid Table 5 Dark Accent 2" w:uiPriority="50"/>
-    <w:lsdException w:name="Grid Table 6 Colorful Accent 2" w:uiPriority="51"/>
-    <w:lsdException w:name="Grid Table 7 Colorful Accent 2" w:uiPriority="52"/>
-    <w:lsdException w:name="Grid Table 1 Light Accent 3" w:uiPriority="46"/>
-    <w:lsdException w:name="Grid Table 2 Accent 3" w:uiPriority="47"/>
-    <w:lsdException w:name="Grid Table 3 Accent 3" w:uiPriority="48"/>
-    <w:lsdException w:name="Grid Table 4 Accent 3" w:uiPriority="49"/>
-    <w:lsdException w:name="Grid Table 5 Dark Accent 3" w:uiPriority="50"/>
-    <w:lsdException w:name="Grid Table 6 Colorful Accent 3" w:uiPriority="51"/>
-    <w:lsdException w:name="Grid Table 7 Colorful Accent 3" w:uiPriority="52"/>
-    <w:lsdException w:name="Grid Table 1 Light Accent 4" w:uiPriority="46"/>
-    <w:lsdException w:name="Grid Table 2 Accent 4" w:uiPriority="47"/>
-    <w:lsdException w:name="Grid Table 3 Accent 4" w:uiPriority="48"/>
-    <w:lsdException w:name="Grid Table 4 Accent 4" w:uiPriority="49"/>
-    <w:lsdException w:name="Grid Table 5 Dark Accent 4" w:uiPriority="50"/>
-    <w:lsdException w:name="Grid Table 6 Colorful Accent 4" w:uiPriority="51"/>
-    <w:lsdException w:name="Grid Table 7 Colorful Accent 4" w:uiPriority="52"/>
-    <w:lsdException w:name="Grid Table 1 Light Accent 5" w:uiPriority="46"/>
-    <w:lsdException w:name="Grid Table 2 Accent 5" w:uiPriority="47"/>
-    <w:lsdException w:name="Grid Table 3 Accent 5" w:uiPriority="48"/>
-    <w:lsdException w:name="Grid Table 4 Accent 5" w:uiPriority="49"/>
-    <w:lsdException w:name="Grid Table 5 Dark Accent 5" w:uiPriority="50"/>
-    <w:lsdException w:name="Grid Table 6 Colorful Accent 5" w:uiPriority="51"/>
-    <w:lsdException w:name="Grid Table 7 Colorful Accent 5" w:uiPriority="52"/>
-    <w:lsdException w:name="Grid Table 1 Light Accent 6" w:uiPriority="46"/>
-    <w:lsdException w:name="Grid Table 2 Accent 6" w:uiPriority="47"/>
-    <w:lsdException w:name="Grid Table 3 Accent 6" w:uiPriority="48"/>
-    <w:lsdException w:name="Grid Table 4 Accent 6" w:uiPriority="49"/>
-    <w:lsdException w:name="Grid Table 5 Dark Accent 6" w:uiPriority="50"/>
-    <w:lsdException w:name="Grid Table 6 Colorful Accent 6" w:uiPriority="51"/>
-    <w:lsdException w:name="Grid Table 7 Colorful Accent 6" w:uiPriority="52"/>
-    <w:lsdException w:name="List Table 1 Light" w:uiPriority="46"/>
-    <w:lsdException w:name="List Table 2" w:uiPriority="47"/>
-    <w:lsdException w:name="List Table 3" w:uiPriority="48"/>
-    <w:lsdException w:name="List Table 4" w:uiPriority="49"/>
-    <w:lsdException w:name="List Table 5 Dark" w:uiPriority="50"/>
-    <w:lsdException w:name="List Table 6 Colorful" w:uiPriority="51"/>
-    <w:lsdException w:name="List Table 7 Colorful" w:uiPriority="52"/>
-    <w:lsdException w:name="List Table 1 Light Accent 1" w:uiPriority="46"/>
-    <w:lsdException w:name="List Table 2 Accent 1" w:uiPriority="47"/>
-    <w:lsdException w:name="List Table 3 Accent 1" w:uiPriority="48"/>
-    <w:lsdException w:name="List Table 4 Accent 1" w:uiPriority="49"/>
-    <w:lsdException w:name="List Table 5 Dark Accent 1" w:uiPriority="50"/>
-    <w:lsdException w:name="List Table 6 Colorful Accent 1" w:uiPriority="51"/>
-    <w:lsdException w:name="List Table 7 Colorful Accent 1" w:uiPriority="52"/>
-    <w:lsdException w:name="List Table 1 Light Accent 2" w:uiPriority="46"/>
-    <w:lsdException w:name="List Table 2 Accent 2" w:uiPriority="47"/>
-    <w:lsdException w:name="List Table 3 Accent 2" w:uiPriority="48"/>
-    <w:lsdException w:name="List Table 4 Accent 2" w:uiPriority="49"/>
-    <w:lsdException w:name="List Table 5 Dark Accent 2" w:uiPriority="50"/>
-    <w:lsdException w:name="List Table 6 Colorful Accent 2" w:uiPriority="51"/>
-    <w:lsdException w:name="List Table 7 Colorful Accent 2" w:uiPriority="52"/>
-    <w:lsdException w:name="List Table 1 Light Accent 3" w:uiPriority="46"/>
-    <w:lsdException w:name="List Table 2 Accent 3" w:uiPriority="47"/>
-    <w:lsdException w:name="List Table 3 Accent 3" w:uiPriority="48"/>
-    <w:lsdException w:name="List Table 4 Accent 3" w:uiPriority="49"/>
-    <w:lsdException w:name="List Table 5 Dark Accent 3" w:uiPriority="50"/>
-    <w:lsdException w:name="List Table 6 Colorful Accent 3" w:uiPriority="51"/>
-    <w:lsdException w:name="List Table 7 Colorful Accent 3" w:uiPriority="52"/>
-    <w:lsdException w:name="List Table 1 Light Accent 4" w:uiPriority="46"/>
-    <w:lsdException w:name="List Table 2 Accent 4" w:uiPriority="47"/>
-    <w:lsdException w:name="List Table 3 Accent 4" w:uiPriority="48"/>
-    <w:lsdException w:name="List Table 4 Accent 4" w:uiPriority="49"/>
-    <w:lsdException w:name="List Table 5 Dark Accent 4" w:uiPriority="50"/>
-    <w:lsdException w:name="List Table 6 Colorful Accent 4" w:uiPriority="51"/>
-    <w:lsdException w:name="List Table 7 Colorful Accent 4" w:uiPriority="52"/>
-    <w:lsdException w:name="List Table 1 Light Accent 5" w:uiPriority="46"/>
-    <w:lsdException w:name="List Table 2 Accent 5" w:uiPriority="47"/>
-    <w:lsdException w:name="List Table 3 Accent 5" w:uiPriority="48"/>
-    <w:lsdException w:name="List Table 4 Accent 5" w:uiPriority="49"/>
-    <w:lsdException w:name="List Table 5 Dark Accent 5" w:uiPriority="50"/>
-    <w:lsdException w:name="List Table 6 Colorful Accent 5" w:uiPriority="51"/>
-    <w:lsdException w:name="List Table 7 Colorful Accent 5" w:uiPriority="52"/>
-    <w:lsdException w:name="List Table 1 Light Accent 6" w:uiPriority="46"/>
-    <w:lsdException w:name="List Table 2 Accent 6" w:uiPriority="47"/>
-    <w:lsdException w:name="List Table 3 Accent 6" w:uiPriority="48"/>
-    <w:lsdException w:name="List Table 4 Accent 6" w:uiPriority="49"/>
-    <w:lsdException w:name="List Table 5 Dark Accent 6" w:uiPriority="50"/>
-    <w:lsdException w:name="List Table 6 Colorful Accent 6" w:uiPriority="51"/>
-    <w:lsdException w:name="List Table 7 Colorful Accent 6" w:uiPriority="52"/>
+  <w:latentStyles w:defLockedState="0" w:defUIPriority="99" w:defSemiHidden="1" w:defUnhideWhenUsed="1" w:defQFormat="0" w:count="276">
+    <w:lsdException w:name="Normal" w:semiHidden="0" w:uiPriority="0" w:unhideWhenUsed="0" w:qFormat="1"/>
+    <w:lsdException w:name="heading 1" w:semiHidden="0" w:uiPriority="9" w:unhideWhenUsed="0" w:qFormat="1"/>
+    <w:lsdException w:name="heading 2" w:uiPriority="9" w:qFormat="1"/>
+    <w:lsdException w:name="heading 3" w:uiPriority="9" w:qFormat="1"/>
+    <w:lsdException w:name="heading 4" w:uiPriority="9" w:qFormat="1"/>
+    <w:lsdException w:name="heading 5" w:uiPriority="9" w:qFormat="1"/>
+    <w:lsdException w:name="heading 6" w:uiPriority="9" w:qFormat="1"/>
+    <w:lsdException w:name="heading 7" w:uiPriority="9" w:qFormat="1"/>
+    <w:lsdException w:name="heading 8" w:uiPriority="9" w:qFormat="1"/>
+    <w:lsdException w:name="heading 9" w:uiPriority="9" w:qFormat="1"/>
+    <w:lsdException w:name="toc 1" w:uiPriority="39"/>
+    <w:lsdException w:name="toc 2" w:uiPriority="39"/>
+    <w:lsdException w:name="toc 3" w:uiPriority="39"/>
+    <w:lsdException w:name="toc 4" w:uiPriority="39"/>
+    <w:lsdException w:name="toc 5" w:uiPriority="39"/>
+    <w:lsdException w:name="toc 6" w:uiPriority="39"/>
+    <w:lsdException w:name="toc 7" w:uiPriority="39"/>
+    <w:lsdException w:name="toc 8" w:uiPriority="39"/>
+    <w:lsdException w:name="toc 9" w:uiPriority="39"/>
+    <w:lsdException w:name="caption" w:uiPriority="35" w:qFormat="1"/>
+    <w:lsdException w:name="Title" w:semiHidden="0" w:uiPriority="10" w:unhideWhenUsed="0" w:qFormat="1"/>
+    <w:lsdException w:name="Default Paragraph Font" w:uiPriority="1"/>
+    <w:lsdException w:name="Subtitle" w:semiHidden="0" w:uiPriority="11" w:unhideWhenUsed="0" w:qFormat="1"/>
+    <w:lsdException w:name="Strong" w:semiHidden="0" w:uiPriority="22" w:unhideWhenUsed="0" w:qFormat="1"/>
+    <w:lsdException w:name="Emphasis" w:semiHidden="0" w:uiPriority="20" w:unhideWhenUsed="0" w:qFormat="1"/>
+    <w:lsdException w:name="Table Grid" w:semiHidden="0" w:uiPriority="39" w:unhideWhenUsed="0"/>
+    <w:lsdException w:name="Note Level 1" w:semiHidden="0" w:unhideWhenUsed="0"/>
+    <w:lsdException w:name="Note Level 2" w:semiHidden="0" w:unhideWhenUsed="0"/>
+    <w:lsdException w:name="Note Level 3" w:semiHidden="0" w:unhideWhenUsed="0"/>
+    <w:lsdException w:name="Note Level 4" w:semiHidden="0" w:unhideWhenUsed="0"/>
+    <w:lsdException w:name="Note Level 5" w:semiHidden="0" w:unhideWhenUsed="0"/>
+    <w:lsdException w:name="Note Level 6" w:semiHidden="0" w:unhideWhenUsed="0"/>
+    <w:lsdException w:name="Note Level 7" w:semiHidden="0" w:unhideWhenUsed="0"/>
+    <w:lsdException w:name="Note Level 8" w:semiHidden="0" w:unhideWhenUsed="0"/>
+    <w:lsdException w:name="Note Level 9" w:semiHidden="0" w:unhideWhenUsed="0"/>
+    <w:lsdException w:name="Placeholder Text" w:unhideWhenUsed="0"/>
+    <w:lsdException w:name="No Spacing" w:semiHidden="0" w:uiPriority="1" w:unhideWhenUsed="0" w:qFormat="1"/>
+    <w:lsdException w:name="Light Shading" w:semiHidden="0" w:uiPriority="60" w:unhideWhenUsed="0"/>
+    <w:lsdException w:name="Light List" w:semiHidden="0" w:uiPriority="61" w:unhideWhenUsed="0"/>
+    <w:lsdException w:name="Light Grid" w:semiHidden="0" w:uiPriority="62" w:unhideWhenUsed="0"/>
+    <w:lsdException w:name="Medium Shading 1" w:semiHidden="0" w:uiPriority="63" w:unhideWhenUsed="0"/>
+    <w:lsdException w:name="Medium Shading 2" w:semiHidden="0" w:uiPriority="64" w:unhideWhenUsed="0"/>
+    <w:lsdException w:name="Medium List 1" w:semiHidden="0" w:uiPriority="65" w:unhideWhenUsed="0"/>
+    <w:lsdException w:name="Medium List 2" w:semiHidden="0" w:uiPriority="66" w:unhideWhenUsed="0"/>
+    <w:lsdException w:name="Medium Grid 1" w:semiHidden="0" w:uiPriority="67" w:unhideWhenUsed="0"/>
+    <w:lsdException w:name="Medium Grid 2" w:semiHidden="0" w:uiPriority="68" w:unhideWhenUsed="0"/>
+    <w:lsdException w:name="Medium Grid 3" w:semiHidden="0" w:uiPriority="69" w:unhideWhenUsed="0"/>
+    <w:lsdException w:name="Dark List" w:semiHidden="0" w:uiPriority="70" w:unhideWhenUsed="0"/>
+    <w:lsdException w:name="Colorful Shading" w:semiHidden="0" w:uiPriority="71" w:unhideWhenUsed="0"/>
+    <w:lsdException w:name="Colorful List" w:semiHidden="0" w:uiPriority="72" w:unhideWhenUsed="0"/>
+    <w:lsdException w:name="Colorful Grid" w:semiHidden="0" w:uiPriority="73" w:unhideWhenUsed="0"/>
+    <w:lsdException w:name="Light Shading Accent 1" w:semiHidden="0" w:uiPriority="60" w:unhideWhenUsed="0"/>
+    <w:lsdException w:name="Light List Accent 1" w:semiHidden="0" w:uiPriority="61" w:unhideWhenUsed="0"/>
+    <w:lsdException w:name="Light Grid Accent 1" w:semiHidden="0" w:uiPriority="62" w:unhideWhenUsed="0"/>
+    <w:lsdException w:name="Medium Shading 1 Accent 1" w:semiHidden="0" w:uiPriority="63" w:unhideWhenUsed="0"/>
+    <w:lsdException w:name="Medium Shading 2 Accent 1" w:semiHidden="0" w:uiPriority="64" w:unhideWhenUsed="0"/>
+    <w:lsdException w:name="Medium List 1 Accent 1" w:semiHidden="0" w:uiPriority="65" w:unhideWhenUsed="0"/>
+    <w:lsdException w:name="Revision" w:unhideWhenUsed="0"/>
+    <w:lsdException w:name="List Paragraph" w:semiHidden="0" w:uiPriority="34" w:unhideWhenUsed="0" w:qFormat="1"/>
+    <w:lsdException w:name="Quote" w:semiHidden="0" w:uiPriority="29" w:unhideWhenUsed="0" w:qFormat="1"/>
+    <w:lsdException w:name="Intense Quote" w:semiHidden="0" w:uiPriority="30" w:unhideWhenUsed="0" w:qFormat="1"/>
+    <w:lsdException w:name="Medium List 2 Accent 1" w:semiHidden="0" w:uiPriority="66" w:unhideWhenUsed="0"/>
+    <w:lsdException w:name="Medium Grid 1 Accent 1" w:semiHidden="0" w:uiPriority="67" w:unhideWhenUsed="0"/>
+    <w:lsdException w:name="Medium Grid 2 Accent 1" w:semiHidden="0" w:uiPriority="68" w:unhideWhenUsed="0"/>
+    <w:lsdException w:name="Medium Grid 3 Accent 1" w:semiHidden="0" w:uiPriority="69" w:unhideWhenUsed="0"/>
+    <w:lsdException w:name="Dark List Accent 1" w:semiHidden="0" w:uiPriority="70" w:unhideWhenUsed="0"/>
+    <w:lsdException w:name="Colorful Shading Accent 1" w:semiHidden="0" w:uiPriority="71" w:unhideWhenUsed="0"/>
+    <w:lsdException w:name="Colorful List Accent 1" w:semiHidden="0" w:uiPriority="72" w:unhideWhenUsed="0"/>
+    <w:lsdException w:name="Colorful Grid Accent 1" w:semiHidden="0" w:uiPriority="73" w:unhideWhenUsed="0"/>
+    <w:lsdException w:name="Light Shading Accent 2" w:semiHidden="0" w:uiPriority="60" w:unhideWhenUsed="0"/>
+    <w:lsdException w:name="Light List Accent 2" w:semiHidden="0" w:uiPriority="61" w:unhideWhenUsed="0"/>
+    <w:lsdException w:name="Light Grid Accent 2" w:semiHidden="0" w:uiPriority="62" w:unhideWhenUsed="0"/>
+    <w:lsdException w:name="Medium Shading 1 Accent 2" w:semiHidden="0" w:uiPriority="63" w:unhideWhenUsed="0"/>
+    <w:lsdException w:name="Medium Shading 2 Accent 2" w:semiHidden="0" w:uiPriority="64" w:unhideWhenUsed="0"/>
+    <w:lsdException w:name="Medium List 1 Accent 2" w:semiHidden="0" w:uiPriority="65" w:unhideWhenUsed="0"/>
+    <w:lsdException w:name="Medium List 2 Accent 2" w:semiHidden="0" w:uiPriority="66" w:unhideWhenUsed="0"/>
+    <w:lsdException w:name="Medium Grid 1 Accent 2" w:semiHidden="0" w:uiPriority="67" w:unhideWhenUsed="0"/>
+    <w:lsdException w:name="Medium Grid 2 Accent 2" w:semiHidden="0" w:uiPriority="68" w:unhideWhenUsed="0"/>
+    <w:lsdException w:name="Medium Grid 3 Accent 2" w:semiHidden="0" w:uiPriority="69" w:unhideWhenUsed="0"/>
+    <w:lsdException w:name="Dark List Accent 2" w:semiHidden="0" w:uiPriority="70" w:unhideWhenUsed="0"/>
+    <w:lsdException w:name="Colorful Shading Accent 2" w:semiHidden="0" w:uiPriority="71" w:unhideWhenUsed="0"/>
+    <w:lsdException w:name="Colorful List Accent 2" w:semiHidden="0" w:uiPriority="72" w:unhideWhenUsed="0"/>
+    <w:lsdException w:name="Colorful Grid Accent 2" w:semiHidden="0" w:uiPriority="73" w:unhideWhenUsed="0"/>
+    <w:lsdException w:name="Light Shading Accent 3" w:semiHidden="0" w:uiPriority="60" w:unhideWhenUsed="0"/>
+    <w:lsdException w:name="Light List Accent 3" w:semiHidden="0" w:uiPriority="61" w:unhideWhenUsed="0"/>
+    <w:lsdException w:name="Light Grid Accent 3" w:semiHidden="0" w:uiPriority="62" w:unhideWhenUsed="0"/>
+    <w:lsdException w:name="Medium Shading 1 Accent 3" w:semiHidden="0" w:uiPriority="63" w:unhideWhenUsed="0"/>
+    <w:lsdException w:name="Medium Shading 2 Accent 3" w:semiHidden="0" w:uiPriority="64" w:unhideWhenUsed="0"/>
+    <w:lsdException w:name="Medium List 1 Accent 3" w:semiHidden="0" w:uiPriority="65" w:unhideWhenUsed="0"/>
+    <w:lsdException w:name="Medium List 2 Accent 3" w:semiHidden="0" w:uiPriority="66" w:unhideWhenUsed="0"/>
+    <w:lsdException w:name="Medium Grid 1 Accent 3" w:semiHidden="0" w:uiPriority="67" w:unhideWhenUsed="0"/>
+    <w:lsdException w:name="Medium Grid 2 Accent 3" w:semiHidden="0" w:uiPriority="68" w:unhideWhenUsed="0"/>
+    <w:lsdException w:name="Medium Grid 3 Accent 3" w:semiHidden="0" w:uiPriority="69" w:unhideWhenUsed="0"/>
+    <w:lsdException w:name="Dark List Accent 3" w:semiHidden="0" w:uiPriority="70" w:unhideWhenUsed="0"/>
+    <w:lsdException w:name="Colorful Shading Accent 3" w:semiHidden="0" w:uiPriority="71" w:unhideWhenUsed="0"/>
+    <w:lsdException w:name="Colorful List Accent 3" w:semiHidden="0" w:uiPriority="72" w:unhideWhenUsed="0"/>
+    <w:lsdException w:name="Colorful Grid Accent 3" w:semiHidden="0" w:uiPriority="73" w:unhideWhenUsed="0"/>
+    <w:lsdException w:name="Light Shading Accent 4" w:semiHidden="0" w:uiPriority="60" w:unhideWhenUsed="0"/>
+    <w:lsdException w:name="Light List Accent 4" w:semiHidden="0" w:uiPriority="61" w:unhideWhenUsed="0"/>
+    <w:lsdException w:name="Light Grid Accent 4" w:semiHidden="0" w:uiPriority="62" w:unhideWhenUsed="0"/>
+    <w:lsdException w:name="Medium Shading 1 Accent 4" w:semiHidden="0" w:uiPriority="63" w:unhideWhenUsed="0"/>
+    <w:lsdException w:name="Medium Shading 2 Accent 4" w:semiHidden="0" w:uiPriority="64" w:unhideWhenUsed="0"/>
+    <w:lsdException w:name="Medium List 1 Accent 4" w:semiHidden="0" w:uiPriority="65" w:unhideWhenUsed="0"/>
+    <w:lsdException w:name="Medium List 2 Accent 4" w:semiHidden="0" w:uiPriority="66" w:unhideWhenUsed="0"/>
+    <w:lsdException w:name="Medium Grid 1 Accent 4" w:semiHidden="0" w:uiPriority="67" w:unhideWhenUsed="0"/>
+    <w:lsdException w:name="Medium Grid 2 Accent 4" w:semiHidden="0" w:uiPriority="68" w:unhideWhenUsed="0"/>
+    <w:lsdException w:name="Medium Grid 3 Accent 4" w:semiHidden="0" w:uiPriority="69" w:unhideWhenUsed="0"/>
+    <w:lsdException w:name="Dark List Accent 4" w:semiHidden="0" w:uiPriority="70" w:unhideWhenUsed="0"/>
+    <w:lsdException w:name="Colorful Shading Accent 4" w:semiHidden="0" w:uiPriority="71" w:unhideWhenUsed="0"/>
+    <w:lsdException w:name="Colorful List Accent 4" w:semiHidden="0" w:uiPriority="72" w:unhideWhenUsed="0"/>
+    <w:lsdException w:name="Colorful Grid Accent 4" w:semiHidden="0" w:uiPriority="73" w:unhideWhenUsed="0"/>
+    <w:lsdException w:name="Light Shading Accent 5" w:semiHidden="0" w:uiPriority="60" w:unhideWhenUsed="0"/>
+    <w:lsdException w:name="Light List Accent 5" w:semiHidden="0" w:uiPriority="61" w:unhideWhenUsed="0"/>
+    <w:lsdException w:name="Light Grid Accent 5" w:semiHidden="0" w:uiPriority="62" w:unhideWhenUsed="0"/>
+    <w:lsdException w:name="Medium Shading 1 Accent 5" w:semiHidden="0" w:uiPriority="63" w:unhideWhenUsed="0"/>
+    <w:lsdException w:name="Medium Shading 2 Accent 5" w:semiHidden="0" w:uiPriority="64" w:unhideWhenUsed="0"/>
+    <w:lsdException w:name="Medium List 1 Accent 5" w:semiHidden="0" w:uiPriority="65" w:unhideWhenUsed="0"/>
+    <w:lsdException w:name="Medium List 2 Accent 5" w:semiHidden="0" w:uiPriority="66" w:unhideWhenUsed="0"/>
+    <w:lsdException w:name="Medium Grid 1 Accent 5" w:semiHidden="0" w:uiPriority="67" w:unhideWhenUsed="0"/>
+    <w:lsdException w:name="Medium Grid 2 Accent 5" w:semiHidden="0" w:uiPriority="68" w:unhideWhenUsed="0"/>
+    <w:lsdException w:name="Medium Grid 3 Accent 5" w:semiHidden="0" w:uiPriority="69" w:unhideWhenUsed="0"/>
+    <w:lsdException w:name="Dark List Accent 5" w:semiHidden="0" w:uiPriority="70" w:unhideWhenUsed="0"/>
+    <w:lsdException w:name="Colorful Shading Accent 5" w:semiHidden="0" w:uiPriority="71" w:unhideWhenUsed="0"/>
+    <w:lsdException w:name="Colorful List Accent 5" w:semiHidden="0" w:uiPriority="72" w:unhideWhenUsed="0"/>
+    <w:lsdException w:name="Colorful Grid Accent 5" w:semiHidden="0" w:uiPriority="73" w:unhideWhenUsed="0"/>
+    <w:lsdException w:name="Light Shading Accent 6" w:semiHidden="0" w:uiPriority="60" w:unhideWhenUsed="0"/>
+    <w:lsdException w:name="Light List Accent 6" w:semiHidden="0" w:uiPriority="61" w:unhideWhenUsed="0"/>
+    <w:lsdException w:name="Light Grid Accent 6" w:semiHidden="0" w:uiPriority="62" w:unhideWhenUsed="0"/>
+    <w:lsdException w:name="Medium Shading 1 Accent 6" w:semiHidden="0" w:uiPriority="63" w:unhideWhenUsed="0"/>
+    <w:lsdException w:name="Medium Shading 2 Accent 6" w:semiHidden="0" w:uiPriority="64" w:unhideWhenUsed="0"/>
+    <w:lsdException w:name="Medium List 1 Accent 6" w:semiHidden="0" w:uiPriority="65" w:unhideWhenUsed="0"/>
+    <w:lsdException w:name="Medium List 2 Accent 6" w:semiHidden="0" w:uiPriority="66" w:unhideWhenUsed="0"/>
+    <w:lsdException w:name="Medium Grid 1 Accent 6" w:semiHidden="0" w:uiPriority="67" w:unhideWhenUsed="0"/>
+    <w:lsdException w:name="Medium Grid 2 Accent 6" w:semiHidden="0" w:uiPriority="68" w:unhideWhenUsed="0"/>
+    <w:lsdException w:name="Medium Grid 3 Accent 6" w:semiHidden="0" w:uiPriority="69" w:unhideWhenUsed="0"/>
+    <w:lsdException w:name="Dark List Accent 6" w:semiHidden="0" w:uiPriority="70" w:unhideWhenUsed="0"/>
+    <w:lsdException w:name="Colorful Shading Accent 6" w:semiHidden="0" w:uiPriority="71" w:unhideWhenUsed="0"/>
+    <w:lsdException w:name="Colorful List Accent 6" w:semiHidden="0" w:uiPriority="72" w:unhideWhenUsed="0"/>
+    <w:lsdException w:name="Colorful Grid Accent 6" w:semiHidden="0" w:uiPriority="73" w:unhideWhenUsed="0"/>
+    <w:lsdException w:name="Subtle Emphasis" w:semiHidden="0" w:uiPriority="19" w:unhideWhenUsed="0" w:qFormat="1"/>
+    <w:lsdException w:name="Intense Emphasis" w:semiHidden="0" w:uiPriority="21" w:unhideWhenUsed="0" w:qFormat="1"/>
+    <w:lsdException w:name="Subtle Reference" w:semiHidden="0" w:uiPriority="31" w:unhideWhenUsed="0" w:qFormat="1"/>
+    <w:lsdException w:name="Intense Reference" w:semiHidden="0" w:uiPriority="32" w:unhideWhenUsed="0" w:qFormat="1"/>
+    <w:lsdException w:name="Book Title" w:semiHidden="0" w:uiPriority="33" w:unhideWhenUsed="0" w:qFormat="1"/>
+    <w:lsdException w:name="Bibliography" w:uiPriority="37"/>
+    <w:lsdException w:name="TOC Heading" w:uiPriority="39" w:qFormat="1"/>
+  </w:latentStyles>
+  <w:style w:type="paragraph" w:default="1" w:styleId="Normal">
+    <w:name w:val="Normal"/>
+    <w:qFormat/>
+  </w:style>
+  <w:style w:type="paragraph" w:styleId="Heading1">
+    <w:name w:val="heading 1"/>
+    <w:basedOn w:val="Normal"/>
+    <w:next w:val="Normal"/>
+    <w:link w:val="Heading1Char"/>
+    <w:uiPriority w:val="9"/>
+    <w:qFormat/>
+    <w:rsid w:val="001657AB"/>
+    <w:pPr>
+      <w:keepNext/>
+      <w:keepLines/>
+      <w:spacing w:before="240" w:after="0"/>
+      <w:outlineLvl w:val="0"/>
+    </w:pPr>
+    <w:rPr>
+      <w:rFonts w:asciiTheme="majorHAnsi" w:eastAsiaTheme="majorEastAsia" w:hAnsiTheme="majorHAnsi" w:cstheme="majorBidi"/>
+      <w:color w:val="2E74B5" w:themeColor="accent1" w:themeShade="BF"/>
+      <w:sz w:val="32"/>
+      <w:szCs w:val="32"/>
+    </w:rPr>
+  </w:style>
+  <w:style w:type="paragraph" w:styleId="Heading2">
+    <w:name w:val="heading 2"/>
+    <w:basedOn w:val="Normal"/>
+    <w:next w:val="Normal"/>
+    <w:link w:val="Heading2Char"/>
+    <w:uiPriority w:val="9"/>
+    <w:unhideWhenUsed/>
+    <w:qFormat/>
+    <w:rsid w:val="0095698C"/>
+    <w:pPr>
+      <w:keepNext/>
+      <w:keepLines/>
+      <w:spacing w:before="40" w:after="0"/>
+      <w:outlineLvl w:val="1"/>
+    </w:pPr>
+    <w:rPr>
+      <w:rFonts w:asciiTheme="majorHAnsi" w:eastAsiaTheme="majorEastAsia" w:hAnsiTheme="majorHAnsi" w:cstheme="majorBidi"/>
+      <w:color w:val="2E74B5" w:themeColor="accent1" w:themeShade="BF"/>
+      <w:sz w:val="26"/>
+      <w:szCs w:val="26"/>
+    </w:rPr>
+  </w:style>
+  <w:style w:type="character" w:default="1" w:styleId="DefaultParagraphFont">
+    <w:name w:val="Default Paragraph Font"/>
+    <w:uiPriority w:val="1"/>
+    <w:semiHidden/>
+    <w:unhideWhenUsed/>
+  </w:style>
+  <w:style w:type="table" w:default="1" w:styleId="TableNormal">
+    <w:name w:val="Normal Table"/>
+    <w:uiPriority w:val="99"/>
+    <w:semiHidden/>
+    <w:unhideWhenUsed/>
+    <w:tblPr>
+      <w:tblInd w:w="0" w:type="dxa"/>
+      <w:tblCellMar>
+        <w:top w:w="0" w:type="dxa"/>
+        <w:left w:w="108" w:type="dxa"/>
+        <w:bottom w:w="0" w:type="dxa"/>
+        <w:right w:w="108" w:type="dxa"/>
+      </w:tblCellMar>
+    </w:tblPr>
+  </w:style>
+  <w:style w:type="numbering" w:default="1" w:styleId="NoList">
+    <w:name w:val="No List"/>
+    <w:uiPriority w:val="99"/>
+    <w:semiHidden/>
+    <w:unhideWhenUsed/>
+  </w:style>
+  <w:style w:type="paragraph" w:styleId="ListParagraph">
+    <w:name w:val="List Paragraph"/>
+    <w:basedOn w:val="Normal"/>
+    <w:uiPriority w:val="34"/>
+    <w:qFormat/>
+    <w:rsid w:val="00F61390"/>
+    <w:pPr>
+      <w:ind w:left="720"/>
+      <w:contextualSpacing/>
+    </w:pPr>
+  </w:style>
+  <w:style w:type="character" w:customStyle="1" w:styleId="Heading1Char">
+    <w:name w:val="Heading 1 Char"/>
+    <w:basedOn w:val="DefaultParagraphFont"/>
+    <w:link w:val="Heading1"/>
+    <w:uiPriority w:val="9"/>
+    <w:rsid w:val="001657AB"/>
+    <w:rPr>
+      <w:rFonts w:asciiTheme="majorHAnsi" w:eastAsiaTheme="majorEastAsia" w:hAnsiTheme="majorHAnsi" w:cstheme="majorBidi"/>
+      <w:color w:val="2E74B5" w:themeColor="accent1" w:themeShade="BF"/>
+      <w:sz w:val="32"/>
+      <w:szCs w:val="32"/>
+    </w:rPr>
+  </w:style>
+  <w:style w:type="character" w:customStyle="1" w:styleId="apple-converted-space">
+    <w:name w:val="apple-converted-space"/>
+    <w:basedOn w:val="DefaultParagraphFont"/>
+    <w:rsid w:val="0095698C"/>
+  </w:style>
+  <w:style w:type="character" w:customStyle="1" w:styleId="Heading2Char">
+    <w:name w:val="Heading 2 Char"/>
+    <w:basedOn w:val="DefaultParagraphFont"/>
+    <w:link w:val="Heading2"/>
+    <w:uiPriority w:val="9"/>
+    <w:rsid w:val="0095698C"/>
+    <w:rPr>
+      <w:rFonts w:asciiTheme="majorHAnsi" w:eastAsiaTheme="majorEastAsia" w:hAnsiTheme="majorHAnsi" w:cstheme="majorBidi"/>
+      <w:color w:val="2E74B5" w:themeColor="accent1" w:themeShade="BF"/>
+      <w:sz w:val="26"/>
+      <w:szCs w:val="26"/>
+    </w:rPr>
+  </w:style>
+  <w:style w:type="paragraph" w:styleId="HTMLPreformatted">
+    <w:name w:val="HTML Preformatted"/>
+    <w:basedOn w:val="Normal"/>
+    <w:link w:val="HTMLPreformattedChar"/>
+    <w:uiPriority w:val="99"/>
+    <w:semiHidden/>
+    <w:unhideWhenUsed/>
+    <w:rsid w:val="007F6782"/>
+    <w:pPr>
+      <w:tabs>
+        <w:tab w:val="left" w:pos="916"/>
+        <w:tab w:val="left" w:pos="1832"/>
+        <w:tab w:val="left" w:pos="2748"/>
+        <w:tab w:val="left" w:pos="3664"/>
+        <w:tab w:val="left" w:pos="4580"/>
+        <w:tab w:val="left" w:pos="5496"/>
+        <w:tab w:val="left" w:pos="6412"/>
+        <w:tab w:val="left" w:pos="7328"/>
+        <w:tab w:val="left" w:pos="8244"/>
+        <w:tab w:val="left" w:pos="9160"/>
+        <w:tab w:val="left" w:pos="10076"/>
+        <w:tab w:val="left" w:pos="10992"/>
+        <w:tab w:val="left" w:pos="11908"/>
+        <w:tab w:val="left" w:pos="12824"/>
+        <w:tab w:val="left" w:pos="13740"/>
+        <w:tab w:val="left" w:pos="14656"/>
+      </w:tabs>
+      <w:spacing w:after="0" w:line="240" w:lineRule="auto"/>
+    </w:pPr>
+    <w:rPr>
+      <w:rFonts w:ascii="Courier New" w:eastAsia="Times New Roman" w:hAnsi="Courier New" w:cs="Courier New"/>
+      <w:sz w:val="20"/>
+      <w:szCs w:val="20"/>
+    </w:rPr>
+  </w:style>
+  <w:style w:type="character" w:customStyle="1" w:styleId="HTMLPreformattedChar">
+    <w:name w:val="HTML Preformatted Char"/>
+    <w:basedOn w:val="DefaultParagraphFont"/>
+    <w:link w:val="HTMLPreformatted"/>
+    <w:uiPriority w:val="99"/>
+    <w:semiHidden/>
+    <w:rsid w:val="007F6782"/>
+    <w:rPr>
+      <w:rFonts w:ascii="Courier New" w:eastAsia="Times New Roman" w:hAnsi="Courier New" w:cs="Courier New"/>
+      <w:sz w:val="20"/>
+      <w:szCs w:val="20"/>
+    </w:rPr>
+  </w:style>
+  <w:style w:type="character" w:styleId="Hyperlink">
+    <w:name w:val="Hyperlink"/>
+    <w:basedOn w:val="DefaultParagraphFont"/>
+    <w:uiPriority w:val="99"/>
+    <w:unhideWhenUsed/>
+    <w:rsid w:val="000B040A"/>
+    <w:rPr>
+      <w:color w:val="0563C1" w:themeColor="hyperlink"/>
+      <w:u w:val="single"/>
+    </w:rPr>
+  </w:style>
+</w:styles>
+</file>
+
+<file path=word/stylesWithEffects.xml><?xml version="1.0" encoding="utf-8"?>
+<w:styles xmlns:wpc="http://schemas.microsoft.com/office/word/2010/wordprocessingCanvas" xmlns:mo="http://schemas.microsoft.com/office/mac/office/2008/main" xmlns:mc="http://schemas.openxmlformats.org/markup-compatibility/2006" xmlns:mv="urn:schemas-microsoft-com:mac:vml" xmlns:o="urn:schemas-microsoft-com:office:office" xmlns:r="http://schemas.openxmlformats.org/officeDocument/2006/relationships" xmlns:m="http://schemas.openxmlformats.org/officeDocument/2006/math" xmlns:v="urn:schemas-microsoft-com:vml" xmlns:wp14="http://schemas.microsoft.com/office/word/2010/wordprocessingDrawing" xmlns:wp="http://schemas.openxmlformats.org/drawingml/2006/wordprocessingDrawing" xmlns:w10="urn:schemas-microsoft-com:office:word" xmlns:w="http://schemas.openxmlformats.org/wordprocessingml/2006/main" xmlns:w14="http://schemas.microsoft.com/office/word/2010/wordml" xmlns:wpg="http://schemas.microsoft.com/office/word/2010/wordprocessingGroup" xmlns:wpi="http://schemas.microsoft.com/office/word/2010/wordprocessingInk" xmlns:wne="http://schemas.microsoft.com/office/word/2006/wordml" xmlns:wps="http://schemas.microsoft.com/office/word/2010/wordprocessingShape" mc:Ignorable="w14 wp14">
+  <w:docDefaults>
+    <w:rPrDefault>
+      <w:rPr>
+        <w:rFonts w:asciiTheme="minorHAnsi" w:eastAsiaTheme="minorHAnsi" w:hAnsiTheme="minorHAnsi" w:cstheme="minorBidi"/>
+        <w:sz w:val="22"/>
+        <w:szCs w:val="22"/>
+        <w:lang w:val="en-US" w:eastAsia="en-US" w:bidi="ar-SA"/>
+      </w:rPr>
+    </w:rPrDefault>
+    <w:pPrDefault>
+      <w:pPr>
+        <w:spacing w:after="160" w:line="259" w:lineRule="auto"/>
+      </w:pPr>
+    </w:pPrDefault>
+  </w:docDefaults>
+  <w:latentStyles w:defLockedState="0" w:defUIPriority="99" w:defSemiHidden="1" w:defUnhideWhenUsed="1" w:defQFormat="0" w:count="276">
+    <w:lsdException w:name="Normal" w:semiHidden="0" w:uiPriority="0" w:unhideWhenUsed="0" w:qFormat="1"/>
+    <w:lsdException w:name="heading 1" w:semiHidden="0" w:uiPriority="9" w:unhideWhenUsed="0" w:qFormat="1"/>
+    <w:lsdException w:name="heading 2" w:uiPriority="9" w:qFormat="1"/>
+    <w:lsdException w:name="heading 3" w:uiPriority="9" w:qFormat="1"/>
+    <w:lsdException w:name="heading 4" w:uiPriority="9" w:qFormat="1"/>
+    <w:lsdException w:name="heading 5" w:uiPriority="9" w:qFormat="1"/>
+    <w:lsdException w:name="heading 6" w:uiPriority="9" w:qFormat="1"/>
+    <w:lsdException w:name="heading 7" w:uiPriority="9" w:qFormat="1"/>
+    <w:lsdException w:name="heading 8" w:uiPriority="9" w:qFormat="1"/>
+    <w:lsdException w:name="heading 9" w:uiPriority="9" w:qFormat="1"/>
+    <w:lsdException w:name="toc 1" w:uiPriority="39"/>
+    <w:lsdException w:name="toc 2" w:uiPriority="39"/>
+    <w:lsdException w:name="toc 3" w:uiPriority="39"/>
+    <w:lsdException w:name="toc 4" w:uiPriority="39"/>
+    <w:lsdException w:name="toc 5" w:uiPriority="39"/>
+    <w:lsdException w:name="toc 6" w:uiPriority="39"/>
+    <w:lsdException w:name="toc 7" w:uiPriority="39"/>
+    <w:lsdException w:name="toc 8" w:uiPriority="39"/>
+    <w:lsdException w:name="toc 9" w:uiPriority="39"/>
+    <w:lsdException w:name="caption" w:uiPriority="35" w:qFormat="1"/>
+    <w:lsdException w:name="Title" w:semiHidden="0" w:uiPriority="10" w:unhideWhenUsed="0" w:qFormat="1"/>
+    <w:lsdException w:name="Default Paragraph Font" w:uiPriority="1"/>
+    <w:lsdException w:name="Subtitle" w:semiHidden="0" w:uiPriority="11" w:unhideWhenUsed="0" w:qFormat="1"/>
+    <w:lsdException w:name="Strong" w:semiHidden="0" w:uiPriority="22" w:unhideWhenUsed="0" w:qFormat="1"/>
+    <w:lsdException w:name="Emphasis" w:semiHidden="0" w:uiPriority="20" w:unhideWhenUsed="0" w:qFormat="1"/>
+    <w:lsdException w:name="Table Grid" w:semiHidden="0" w:uiPriority="39" w:unhideWhenUsed="0"/>
+    <w:lsdException w:name="Note Level 1" w:semiHidden="0" w:unhideWhenUsed="0"/>
+    <w:lsdException w:name="Note Level 2" w:semiHidden="0" w:unhideWhenUsed="0"/>
+    <w:lsdException w:name="Note Level 3" w:semiHidden="0" w:unhideWhenUsed="0"/>
+    <w:lsdException w:name="Note Level 4" w:semiHidden="0" w:unhideWhenUsed="0"/>
+    <w:lsdException w:name="Note Level 5" w:semiHidden="0" w:unhideWhenUsed="0"/>
+    <w:lsdException w:name="Note Level 6" w:semiHidden="0" w:unhideWhenUsed="0"/>
+    <w:lsdException w:name="Note Level 7" w:semiHidden="0" w:unhideWhenUsed="0"/>
+    <w:lsdException w:name="Note Level 8" w:semiHidden="0" w:unhideWhenUsed="0"/>
+    <w:lsdException w:name="Note Level 9" w:semiHidden="0" w:unhideWhenUsed="0"/>
+    <w:lsdException w:name="Placeholder Text" w:unhideWhenUsed="0"/>
+    <w:lsdException w:name="No Spacing" w:semiHidden="0" w:uiPriority="1" w:unhideWhenUsed="0" w:qFormat="1"/>
+    <w:lsdException w:name="Light Shading" w:semiHidden="0" w:uiPriority="60" w:unhideWhenUsed="0"/>
+    <w:lsdException w:name="Light List" w:semiHidden="0" w:uiPriority="61" w:unhideWhenUsed="0"/>
+    <w:lsdException w:name="Light Grid" w:semiHidden="0" w:uiPriority="62" w:unhideWhenUsed="0"/>
+    <w:lsdException w:name="Medium Shading 1" w:semiHidden="0" w:uiPriority="63" w:unhideWhenUsed="0"/>
+    <w:lsdException w:name="Medium Shading 2" w:semiHidden="0" w:uiPriority="64" w:unhideWhenUsed="0"/>
+    <w:lsdException w:name="Medium List 1" w:semiHidden="0" w:uiPriority="65" w:unhideWhenUsed="0"/>
+    <w:lsdException w:name="Medium List 2" w:semiHidden="0" w:uiPriority="66" w:unhideWhenUsed="0"/>
+    <w:lsdException w:name="Medium Grid 1" w:semiHidden="0" w:uiPriority="67" w:unhideWhenUsed="0"/>
+    <w:lsdException w:name="Medium Grid 2" w:semiHidden="0" w:uiPriority="68" w:unhideWhenUsed="0"/>
+    <w:lsdException w:name="Medium Grid 3" w:semiHidden="0" w:uiPriority="69" w:unhideWhenUsed="0"/>
+    <w:lsdException w:name="Dark List" w:semiHidden="0" w:uiPriority="70" w:unhideWhenUsed="0"/>
+    <w:lsdException w:name="Colorful Shading" w:semiHidden="0" w:uiPriority="71" w:unhideWhenUsed="0"/>
+    <w:lsdException w:name="Colorful List" w:semiHidden="0" w:uiPriority="72" w:unhideWhenUsed="0"/>
+    <w:lsdException w:name="Colorful Grid" w:semiHidden="0" w:uiPriority="73" w:unhideWhenUsed="0"/>
+    <w:lsdException w:name="Light Shading Accent 1" w:semiHidden="0" w:uiPriority="60" w:unhideWhenUsed="0"/>
+    <w:lsdException w:name="Light List Accent 1" w:semiHidden="0" w:uiPriority="61" w:unhideWhenUsed="0"/>
+    <w:lsdException w:name="Light Grid Accent 1" w:semiHidden="0" w:uiPriority="62" w:unhideWhenUsed="0"/>
+    <w:lsdException w:name="Medium Shading 1 Accent 1" w:semiHidden="0" w:uiPriority="63" w:unhideWhenUsed="0"/>
+    <w:lsdException w:name="Medium Shading 2 Accent 1" w:semiHidden="0" w:uiPriority="64" w:unhideWhenUsed="0"/>
+    <w:lsdException w:name="Medium List 1 Accent 1" w:semiHidden="0" w:uiPriority="65" w:unhideWhenUsed="0"/>
+    <w:lsdException w:name="Revision" w:unhideWhenUsed="0"/>
+    <w:lsdException w:name="List Paragraph" w:semiHidden="0" w:uiPriority="34" w:unhideWhenUsed="0" w:qFormat="1"/>
+    <w:lsdException w:name="Quote" w:semiHidden="0" w:uiPriority="29" w:unhideWhenUsed="0" w:qFormat="1"/>
+    <w:lsdException w:name="Intense Quote" w:semiHidden="0" w:uiPriority="30" w:unhideWhenUsed="0" w:qFormat="1"/>
+    <w:lsdException w:name="Medium List 2 Accent 1" w:semiHidden="0" w:uiPriority="66" w:unhideWhenUsed="0"/>
+    <w:lsdException w:name="Medium Grid 1 Accent 1" w:semiHidden="0" w:uiPriority="67" w:unhideWhenUsed="0"/>
+    <w:lsdException w:name="Medium Grid 2 Accent 1" w:semiHidden="0" w:uiPriority="68" w:unhideWhenUsed="0"/>
+    <w:lsdException w:name="Medium Grid 3 Accent 1" w:semiHidden="0" w:uiPriority="69" w:unhideWhenUsed="0"/>
+    <w:lsdException w:name="Dark List Accent 1" w:semiHidden="0" w:uiPriority="70" w:unhideWhenUsed="0"/>
+    <w:lsdException w:name="Colorful Shading Accent 1" w:semiHidden="0" w:uiPriority="71" w:unhideWhenUsed="0"/>
+    <w:lsdException w:name="Colorful List Accent 1" w:semiHidden="0" w:uiPriority="72" w:unhideWhenUsed="0"/>
+    <w:lsdException w:name="Colorful Grid Accent 1" w:semiHidden="0" w:uiPriority="73" w:unhideWhenUsed="0"/>
+    <w:lsdException w:name="Light Shading Accent 2" w:semiHidden="0" w:uiPriority="60" w:unhideWhenUsed="0"/>
+    <w:lsdException w:name="Light List Accent 2" w:semiHidden="0" w:uiPriority="61" w:unhideWhenUsed="0"/>
+    <w:lsdException w:name="Light Grid Accent 2" w:semiHidden="0" w:uiPriority="62" w:unhideWhenUsed="0"/>
+    <w:lsdException w:name="Medium Shading 1 Accent 2" w:semiHidden="0" w:uiPriority="63" w:unhideWhenUsed="0"/>
+    <w:lsdException w:name="Medium Shading 2 Accent 2" w:semiHidden="0" w:uiPriority="64" w:unhideWhenUsed="0"/>
+    <w:lsdException w:name="Medium List 1 Accent 2" w:semiHidden="0" w:uiPriority="65" w:unhideWhenUsed="0"/>
+    <w:lsdException w:name="Medium List 2 Accent 2" w:semiHidden="0" w:uiPriority="66" w:unhideWhenUsed="0"/>
+    <w:lsdException w:name="Medium Grid 1 Accent 2" w:semiHidden="0" w:uiPriority="67" w:unhideWhenUsed="0"/>
+    <w:lsdException w:name="Medium Grid 2 Accent 2" w:semiHidden="0" w:uiPriority="68" w:unhideWhenUsed="0"/>
+    <w:lsdException w:name="Medium Grid 3 Accent 2" w:semiHidden="0" w:uiPriority="69" w:unhideWhenUsed="0"/>
+    <w:lsdException w:name="Dark List Accent 2" w:semiHidden="0" w:uiPriority="70" w:unhideWhenUsed="0"/>
+    <w:lsdException w:name="Colorful Shading Accent 2" w:semiHidden="0" w:uiPriority="71" w:unhideWhenUsed="0"/>
+    <w:lsdException w:name="Colorful List Accent 2" w:semiHidden="0" w:uiPriority="72" w:unhideWhenUsed="0"/>
+    <w:lsdException w:name="Colorful Grid Accent 2" w:semiHidden="0" w:uiPriority="73" w:unhideWhenUsed="0"/>
+    <w:lsdException w:name="Light Shading Accent 3" w:semiHidden="0" w:uiPriority="60" w:unhideWhenUsed="0"/>
+    <w:lsdException w:name="Light List Accent 3" w:semiHidden="0" w:uiPriority="61" w:unhideWhenUsed="0"/>
+    <w:lsdException w:name="Light Grid Accent 3" w:semiHidden="0" w:uiPriority="62" w:unhideWhenUsed="0"/>
+    <w:lsdException w:name="Medium Shading 1 Accent 3" w:semiHidden="0" w:uiPriority="63" w:unhideWhenUsed="0"/>
+    <w:lsdException w:name="Medium Shading 2 Accent 3" w:semiHidden="0" w:uiPriority="64" w:unhideWhenUsed="0"/>
+    <w:lsdException w:name="Medium List 1 Accent 3" w:semiHidden="0" w:uiPriority="65" w:unhideWhenUsed="0"/>
+    <w:lsdException w:name="Medium List 2 Accent 3" w:semiHidden="0" w:uiPriority="66" w:unhideWhenUsed="0"/>
+    <w:lsdException w:name="Medium Grid 1 Accent 3" w:semiHidden="0" w:uiPriority="67" w:unhideWhenUsed="0"/>
+    <w:lsdException w:name="Medium Grid 2 Accent 3" w:semiHidden="0" w:uiPriority="68" w:unhideWhenUsed="0"/>
+    <w:lsdException w:name="Medium Grid 3 Accent 3" w:semiHidden="0" w:uiPriority="69" w:unhideWhenUsed="0"/>
+    <w:lsdException w:name="Dark List Accent 3" w:semiHidden="0" w:uiPriority="70" w:unhideWhenUsed="0"/>
+    <w:lsdException w:name="Colorful Shading Accent 3" w:semiHidden="0" w:uiPriority="71" w:unhideWhenUsed="0"/>
+    <w:lsdException w:name="Colorful List Accent 3" w:semiHidden="0" w:uiPriority="72" w:unhideWhenUsed="0"/>
+    <w:lsdException w:name="Colorful Grid Accent 3" w:semiHidden="0" w:uiPriority="73" w:unhideWhenUsed="0"/>
+    <w:lsdException w:name="Light Shading Accent 4" w:semiHidden="0" w:uiPriority="60" w:unhideWhenUsed="0"/>
+    <w:lsdException w:name="Light List Accent 4" w:semiHidden="0" w:uiPriority="61" w:unhideWhenUsed="0"/>
+    <w:lsdException w:name="Light Grid Accent 4" w:semiHidden="0" w:uiPriority="62" w:unhideWhenUsed="0"/>
+    <w:lsdException w:name="Medium Shading 1 Accent 4" w:semiHidden="0" w:uiPriority="63" w:unhideWhenUsed="0"/>
+    <w:lsdException w:name="Medium Shading 2 Accent 4" w:semiHidden="0" w:uiPriority="64" w:unhideWhenUsed="0"/>
+    <w:lsdException w:name="Medium List 1 Accent 4" w:semiHidden="0" w:uiPriority="65" w:unhideWhenUsed="0"/>
+    <w:lsdException w:name="Medium List 2 Accent 4" w:semiHidden="0" w:uiPriority="66" w:unhideWhenUsed="0"/>
+    <w:lsdException w:name="Medium Grid 1 Accent 4" w:semiHidden="0" w:uiPriority="67" w:unhideWhenUsed="0"/>
+    <w:lsdException w:name="Medium Grid 2 Accent 4" w:semiHidden="0" w:uiPriority="68" w:unhideWhenUsed="0"/>
+    <w:lsdException w:name="Medium Grid 3 Accent 4" w:semiHidden="0" w:uiPriority="69" w:unhideWhenUsed="0"/>
+    <w:lsdException w:name="Dark List Accent 4" w:semiHidden="0" w:uiPriority="70" w:unhideWhenUsed="0"/>
+    <w:lsdException w:name="Colorful Shading Accent 4" w:semiHidden="0" w:uiPriority="71" w:unhideWhenUsed="0"/>
+    <w:lsdException w:name="Colorful List Accent 4" w:semiHidden="0" w:uiPriority="72" w:unhideWhenUsed="0"/>
+    <w:lsdException w:name="Colorful Grid Accent 4" w:semiHidden="0" w:uiPriority="73" w:unhideWhenUsed="0"/>
+    <w:lsdException w:name="Light Shading Accent 5" w:semiHidden="0" w:uiPriority="60" w:unhideWhenUsed="0"/>
+    <w:lsdException w:name="Light List Accent 5" w:semiHidden="0" w:uiPriority="61" w:unhideWhenUsed="0"/>
+    <w:lsdException w:name="Light Grid Accent 5" w:semiHidden="0" w:uiPriority="62" w:unhideWhenUsed="0"/>
+    <w:lsdException w:name="Medium Shading 1 Accent 5" w:semiHidden="0" w:uiPriority="63" w:unhideWhenUsed="0"/>
+    <w:lsdException w:name="Medium Shading 2 Accent 5" w:semiHidden="0" w:uiPriority="64" w:unhideWhenUsed="0"/>
+    <w:lsdException w:name="Medium List 1 Accent 5" w:semiHidden="0" w:uiPriority="65" w:unhideWhenUsed="0"/>
+    <w:lsdException w:name="Medium List 2 Accent 5" w:semiHidden="0" w:uiPriority="66" w:unhideWhenUsed="0"/>
+    <w:lsdException w:name="Medium Grid 1 Accent 5" w:semiHidden="0" w:uiPriority="67" w:unhideWhenUsed="0"/>
+    <w:lsdException w:name="Medium Grid 2 Accent 5" w:semiHidden="0" w:uiPriority="68" w:unhideWhenUsed="0"/>
+    <w:lsdException w:name="Medium Grid 3 Accent 5" w:semiHidden="0" w:uiPriority="69" w:unhideWhenUsed="0"/>
+    <w:lsdException w:name="Dark List Accent 5" w:semiHidden="0" w:uiPriority="70" w:unhideWhenUsed="0"/>
+    <w:lsdException w:name="Colorful Shading Accent 5" w:semiHidden="0" w:uiPriority="71" w:unhideWhenUsed="0"/>
+    <w:lsdException w:name="Colorful List Accent 5" w:semiHidden="0" w:uiPriority="72" w:unhideWhenUsed="0"/>
+    <w:lsdException w:name="Colorful Grid Accent 5" w:semiHidden="0" w:uiPriority="73" w:unhideWhenUsed="0"/>
+    <w:lsdException w:name="Light Shading Accent 6" w:semiHidden="0" w:uiPriority="60" w:unhideWhenUsed="0"/>
+    <w:lsdException w:name="Light List Accent 6" w:semiHidden="0" w:uiPriority="61" w:unhideWhenUsed="0"/>
+    <w:lsdException w:name="Light Grid Accent 6" w:semiHidden="0" w:uiPriority="62" w:unhideWhenUsed="0"/>
+    <w:lsdException w:name="Medium Shading 1 Accent 6" w:semiHidden="0" w:uiPriority="63" w:unhideWhenUsed="0"/>
+    <w:lsdException w:name="Medium Shading 2 Accent 6" w:semiHidden="0" w:uiPriority="64" w:unhideWhenUsed="0"/>
+    <w:lsdException w:name="Medium List 1 Accent 6" w:semiHidden="0" w:uiPriority="65" w:unhideWhenUsed="0"/>
+    <w:lsdException w:name="Medium List 2 Accent 6" w:semiHidden="0" w:uiPriority="66" w:unhideWhenUsed="0"/>
+    <w:lsdException w:name="Medium Grid 1 Accent 6" w:semiHidden="0" w:uiPriority="67" w:unhideWhenUsed="0"/>
+    <w:lsdException w:name="Medium Grid 2 Accent 6" w:semiHidden="0" w:uiPriority="68" w:unhideWhenUsed="0"/>
+    <w:lsdException w:name="Medium Grid 3 Accent 6" w:semiHidden="0" w:uiPriority="69" w:unhideWhenUsed="0"/>
+    <w:lsdException w:name="Dark List Accent 6" w:semiHidden="0" w:uiPriority="70" w:unhideWhenUsed="0"/>
+    <w:lsdException w:name="Colorful Shading Accent 6" w:semiHidden="0" w:uiPriority="71" w:unhideWhenUsed="0"/>
+    <w:lsdException w:name="Colorful List Accent 6" w:semiHidden="0" w:uiPriority="72" w:unhideWhenUsed="0"/>
+    <w:lsdException w:name="Colorful Grid Accent 6" w:semiHidden="0" w:uiPriority="73" w:unhideWhenUsed="0"/>
+    <w:lsdException w:name="Subtle Emphasis" w:semiHidden="0" w:uiPriority="19" w:unhideWhenUsed="0" w:qFormat="1"/>
+    <w:lsdException w:name="Intense Emphasis" w:semiHidden="0" w:uiPriority="21" w:unhideWhenUsed="0" w:qFormat="1"/>
+    <w:lsdException w:name="Subtle Reference" w:semiHidden="0" w:uiPriority="31" w:unhideWhenUsed="0" w:qFormat="1"/>
+    <w:lsdException w:name="Intense Reference" w:semiHidden="0" w:uiPriority="32" w:unhideWhenUsed="0" w:qFormat="1"/>
+    <w:lsdException w:name="Book Title" w:semiHidden="0" w:uiPriority="33" w:unhideWhenUsed="0" w:qFormat="1"/>
+    <w:lsdException w:name="Bibliography" w:uiPriority="37"/>
+    <w:lsdException w:name="TOC Heading" w:uiPriority="39" w:qFormat="1"/>
   </w:latentStyles>
   <w:style w:type="paragraph" w:default="1" w:styleId="Normal">
     <w:name w:val="Normal"/>
@@ -6616,7 +6809,7 @@
     </a:clrScheme>
     <a:fontScheme name="Office">
       <a:majorFont>
-        <a:latin typeface="Calibri Light" panose="020F0302020204030204"/>
+        <a:latin typeface="Calibri Light"/>
         <a:ea typeface=""/>
         <a:cs typeface=""/>
         <a:font script="Jpan" typeface="ＭＳ ゴシック"/>
@@ -6651,7 +6844,7 @@
         <a:font script="Geor" typeface="Sylfaen"/>
       </a:majorFont>
       <a:minorFont>
-        <a:latin typeface="Calibri" panose="020F0502020204030204"/>
+        <a:latin typeface="Calibri"/>
         <a:ea typeface=""/>
         <a:cs typeface=""/>
         <a:font script="Jpan" typeface="ＭＳ 明朝"/>
@@ -6828,7 +7021,7 @@
   <a:extraClrSchemeLst/>
   <a:extLst>
     <a:ext uri="{05A4C25C-085E-4340-85A3-A5531E510DB2}">
-      <thm15:themeFamily xmlns:thm15="http://schemas.microsoft.com/office/thememl/2012/main" name="Office Theme" id="{62F939B6-93AF-4DB8-9C6B-D6C7DFDC589F}" vid="{4A3C46E8-61CC-4603-A589-7422A47A8E4A}"/>
+      <thm15:themeFamily xmlns:thm15="http://schemas.microsoft.com/office/thememl/2012/main" xmlns="" name="Office Theme" id="{62F939B6-93AF-4DB8-9C6B-D6C7DFDC589F}" vid="{4A3C46E8-61CC-4603-A589-7422A47A8E4A}"/>
     </a:ext>
   </a:extLst>
 </a:theme>

</xml_diff>

<commit_message>
Mid Term Exam Completed
Done, Done, Done
</commit_message>
<xml_diff>
--- a/Midterm Questions.docx
+++ b/Midterm Questions.docx
@@ -5,6 +5,9 @@
     <w:p>
       <w:pPr>
         <w:pStyle w:val="Heading1"/>
+        <w:rPr>
+          <w:u w:val="single"/>
+        </w:rPr>
       </w:pPr>
       <w:r>
         <w:t>Data Modeling Questions</w:t>
@@ -19,7 +22,33 @@
         </w:numPr>
       </w:pPr>
       <w:r>
-        <w:t>Design a database to model a cookbook with meal types, recipes, ingredients.</w:t>
+        <w:rPr>
+          <w:u w:val="single"/>
+        </w:rPr>
+        <w:t xml:space="preserve">Design a database to model a cookbook with meal types, recipes, </w:t>
+      </w:r>
+      <w:r>
+        <w:t>ingredients.</w:t>
+      </w:r>
+    </w:p>
+    <w:p>
+      <w:pPr>
+        <w:ind w:firstLine="720"/>
+      </w:pPr>
+      <w:r>
+        <w:rPr>
+          <w:color w:val="FF0000"/>
+        </w:rPr>
+        <w:t>Answer:</w:t>
+      </w:r>
+      <w:r>
+        <w:rPr>
+          <w:color w:val="FF0000"/>
+        </w:rPr>
+        <w:t xml:space="preserve"> </w:t>
+      </w:r>
+      <w:r>
+        <w:t>See Attached Word Document.</w:t>
       </w:r>
     </w:p>
     <w:p>
@@ -118,7 +147,7 @@
     </w:p>
     <w:p>
       <w:pPr>
-        <w:spacing w:line="240" w:lineRule="auto"/>
+        <w:spacing w:after="0" w:line="240" w:lineRule="auto"/>
         <w:ind w:left="720"/>
       </w:pPr>
       <w:r>
@@ -128,7 +157,33 @@
         <w:t xml:space="preserve">Answer: </w:t>
       </w:r>
       <w:r>
-        <w:t xml:space="preserve">CUST is the table, NAME is an alias. </w:t>
+        <w:t>CUST is the table</w:t>
+      </w:r>
+      <w:r>
+        <w:t xml:space="preserve"> </w:t>
+      </w:r>
+      <w:proofErr w:type="gramStart"/>
+      <w:r>
+        <w:t>alias</w:t>
+      </w:r>
+      <w:r>
+        <w:t>,</w:t>
+      </w:r>
+      <w:proofErr w:type="gramEnd"/>
+      <w:r>
+        <w:t xml:space="preserve"> NAME</w:t>
+      </w:r>
+      <w:r>
+        <w:t xml:space="preserve"> is the co</w:t>
+      </w:r>
+      <w:r>
+        <w:t>lumn name for output</w:t>
+      </w:r>
+      <w:r>
+        <w:t>.</w:t>
+      </w:r>
+      <w:r>
+        <w:t xml:space="preserve"> </w:t>
       </w:r>
     </w:p>
     <w:p>
@@ -1618,6 +1673,7 @@
     </w:p>
     <w:p>
       <w:pPr>
+        <w:spacing w:after="0"/>
         <w:ind w:left="720"/>
         <w:rPr>
           <w:rFonts w:ascii="Consolas" w:eastAsia="Times New Roman" w:hAnsi="Consolas" w:cs="Consolas"/>
@@ -1775,6 +1831,11 @@
       </w:r>
     </w:p>
     <w:p>
+      <w:pPr>
+        <w:spacing w:after="0"/>
+      </w:pPr>
+      <w:bookmarkStart w:id="0" w:name="_GoBack"/>
+      <w:bookmarkEnd w:id="0"/>
       <w:r>
         <w:rPr>
           <w:color w:val="FF0000"/>
@@ -1785,47 +1846,44 @@
         <w:rPr>
           <w:color w:val="FF0000"/>
         </w:rPr>
-        <w:t xml:space="preserve"> </w:t>
-      </w:r>
-      <w:r>
+        <w:t xml:space="preserve"> F</w:t>
+      </w:r>
+      <w:r>
+        <w:t xml:space="preserve">ull list of </w:t>
+      </w:r>
+      <w:proofErr w:type="spellStart"/>
+      <w:r>
+        <w:t>OrderID</w:t>
+      </w:r>
+      <w:proofErr w:type="spellEnd"/>
+      <w:r>
+        <w:t xml:space="preserve"> and </w:t>
+      </w:r>
+      <w:proofErr w:type="spellStart"/>
+      <w:r>
+        <w:t>OrderDate</w:t>
+      </w:r>
+      <w:proofErr w:type="spellEnd"/>
+      <w:r>
+        <w:t xml:space="preserve"> with the </w:t>
+      </w:r>
+      <w:proofErr w:type="spellStart"/>
+      <w:r>
+        <w:t>CustomerName</w:t>
+      </w:r>
+      <w:proofErr w:type="spellEnd"/>
+      <w:r>
+        <w:t xml:space="preserve"> associated with each order.</w:t>
+      </w:r>
+    </w:p>
+    <w:p>
+      <w:pPr>
+        <w:pStyle w:val="Heading1"/>
+        <w:spacing w:before="0" w:line="240" w:lineRule="auto"/>
         <w:rPr>
           <w:color w:val="FF0000"/>
-        </w:rPr>
-        <w:t>F</w:t>
-      </w:r>
-      <w:r>
-        <w:t xml:space="preserve">ull list of </w:t>
-      </w:r>
-      <w:proofErr w:type="spellStart"/>
-      <w:r>
-        <w:t>OrderID</w:t>
-      </w:r>
-      <w:proofErr w:type="spellEnd"/>
-      <w:r>
-        <w:t xml:space="preserve"> and </w:t>
-      </w:r>
-      <w:proofErr w:type="spellStart"/>
-      <w:r>
-        <w:t>OrderDate</w:t>
-      </w:r>
-      <w:proofErr w:type="spellEnd"/>
-      <w:r>
-        <w:t xml:space="preserve"> with the </w:t>
-      </w:r>
-      <w:proofErr w:type="spellStart"/>
-      <w:r>
-        <w:t>CustomerName</w:t>
-      </w:r>
-      <w:proofErr w:type="spellEnd"/>
-      <w:r>
-        <w:t xml:space="preserve"> associated with each order.</w:t>
-      </w:r>
-    </w:p>
-    <w:p>
-      <w:pPr>
-        <w:pStyle w:val="Heading1"/>
-        <w:rPr>
-          <w:color w:val="FF0000"/>
+          <w:sz w:val="22"/>
+          <w:szCs w:val="22"/>
         </w:rPr>
       </w:pPr>
       <w:r>
@@ -1833,13 +1891,31 @@
         <w:t>Entity Framework Questions</w:t>
       </w:r>
       <w:r>
-        <w:t xml:space="preserve"> – </w:t>
+        <w:t xml:space="preserve"> </w:t>
+      </w:r>
+      <w:proofErr w:type="gramStart"/>
+      <w:r>
+        <w:t xml:space="preserve">- </w:t>
+      </w:r>
+      <w:r>
+        <w:t xml:space="preserve"> </w:t>
       </w:r>
       <w:r>
         <w:rPr>
           <w:color w:val="FF0000"/>
-        </w:rPr>
-        <w:t>Skipped due to lack of understanding.</w:t>
+          <w:sz w:val="22"/>
+          <w:szCs w:val="22"/>
+        </w:rPr>
+        <w:t>Skipped</w:t>
+      </w:r>
+      <w:proofErr w:type="gramEnd"/>
+      <w:r>
+        <w:rPr>
+          <w:color w:val="FF0000"/>
+          <w:sz w:val="22"/>
+          <w:szCs w:val="22"/>
+        </w:rPr>
+        <w:t xml:space="preserve"> due to lack of understanding.</w:t>
       </w:r>
     </w:p>
     <w:p>
@@ -2727,22 +2803,10 @@
         <w:rPr>
           <w:color w:val="FF0000"/>
         </w:rPr>
-        <w:t xml:space="preserve"> </w:t>
-      </w:r>
-      <w:r>
-        <w:rPr>
-          <w:color w:val="FF0000"/>
-        </w:rPr>
-        <w:t xml:space="preserve"> </w:t>
-      </w:r>
-      <w:r>
-        <w:t xml:space="preserve">Using a Base Class to </w:t>
-      </w:r>
-      <w:r>
-        <w:t>standardize behavio</w:t>
-      </w:r>
-      <w:r>
-        <w:t>r of the Derived Classes.</w:t>
+        <w:t xml:space="preserve">  </w:t>
+      </w:r>
+      <w:r>
+        <w:t>Using a Base Class to standardize behavior of the Derived Classes.</w:t>
       </w:r>
     </w:p>
     <w:p>
@@ -6089,8 +6153,6 @@
         </w:rPr>
         <w:t>}</w:t>
       </w:r>
-      <w:bookmarkStart w:id="0" w:name="_GoBack"/>
-      <w:bookmarkEnd w:id="0"/>
     </w:p>
     <w:p>
       <w:pPr>
@@ -7916,7 +7978,7 @@
   <a:extraClrSchemeLst/>
   <a:extLst>
     <a:ext uri="{05A4C25C-085E-4340-85A3-A5531E510DB2}">
-      <thm15:themeFamily xmlns:thm15="http://schemas.microsoft.com/office/thememl/2012/main" xmlns="" name="Office Theme" id="{62F939B6-93AF-4DB8-9C6B-D6C7DFDC589F}" vid="{4A3C46E8-61CC-4603-A589-7422A47A8E4A}"/>
+      <thm15:themeFamily xmlns="" xmlns:thm15="http://schemas.microsoft.com/office/thememl/2012/main" name="Office Theme" id="{62F939B6-93AF-4DB8-9C6B-D6C7DFDC589F}" vid="{4A3C46E8-61CC-4603-A589-7422A47A8E4A}"/>
     </a:ext>
   </a:extLst>
 </a:theme>

</xml_diff>

<commit_message>
I signed Both Documents
All Done
</commit_message>
<xml_diff>
--- a/Midterm Questions.docx
+++ b/Midterm Questions.docx
@@ -2,6 +2,22 @@
 <file path=word/document.xml><?xml version="1.0" encoding="utf-8"?>
 <w:document xmlns:wpc="http://schemas.microsoft.com/office/word/2010/wordprocessingCanvas" xmlns:mc="http://schemas.openxmlformats.org/markup-compatibility/2006" xmlns:o="urn:schemas-microsoft-com:office:office" xmlns:r="http://schemas.openxmlformats.org/officeDocument/2006/relationships" xmlns:m="http://schemas.openxmlformats.org/officeDocument/2006/math" xmlns:v="urn:schemas-microsoft-com:vml" xmlns:wp14="http://schemas.microsoft.com/office/word/2010/wordprocessingDrawing" xmlns:wp="http://schemas.openxmlformats.org/drawingml/2006/wordprocessingDrawing" xmlns:w10="urn:schemas-microsoft-com:office:word" xmlns:w="http://schemas.openxmlformats.org/wordprocessingml/2006/main" xmlns:w14="http://schemas.microsoft.com/office/word/2010/wordml" xmlns:wpg="http://schemas.microsoft.com/office/word/2010/wordprocessingGroup" xmlns:wpi="http://schemas.microsoft.com/office/word/2010/wordprocessingInk" xmlns:wne="http://schemas.microsoft.com/office/word/2006/wordml" xmlns:wps="http://schemas.microsoft.com/office/word/2010/wordprocessingShape" mc:Ignorable="w14 wp14">
   <w:body>
+    <w:p>
+      <w:pPr>
+        <w:pStyle w:val="Heading1"/>
+        <w:rPr>
+          <w:color w:val="auto"/>
+        </w:rPr>
+      </w:pPr>
+      <w:r>
+        <w:rPr>
+          <w:color w:val="auto"/>
+        </w:rPr>
+        <w:t>David Roe</w:t>
+      </w:r>
+      <w:bookmarkStart w:id="0" w:name="_GoBack"/>
+      <w:bookmarkEnd w:id="0"/>
+    </w:p>
     <w:p>
       <w:pPr>
         <w:pStyle w:val="Heading1"/>
@@ -1768,6 +1784,7 @@
           <w:sz w:val="21"/>
           <w:szCs w:val="21"/>
         </w:rPr>
+        <w:lastRenderedPageBreak/>
         <w:t>LEFT</w:t>
       </w:r>
       <w:r>
@@ -1834,8 +1851,6 @@
       <w:pPr>
         <w:spacing w:after="0"/>
       </w:pPr>
-      <w:bookmarkStart w:id="0" w:name="_GoBack"/>
-      <w:bookmarkEnd w:id="0"/>
       <w:r>
         <w:rPr>
           <w:color w:val="FF0000"/>
@@ -1887,7 +1902,6 @@
         </w:rPr>
       </w:pPr>
       <w:r>
-        <w:lastRenderedPageBreak/>
         <w:t>Entity Framework Questions</w:t>
       </w:r>
       <w:r>
@@ -2853,7 +2867,6 @@
         <w:pStyle w:val="Heading1"/>
       </w:pPr>
       <w:r>
-        <w:lastRenderedPageBreak/>
         <w:t>MVC Questions</w:t>
       </w:r>
     </w:p>
@@ -5427,6 +5440,7 @@
           <w:sz w:val="20"/>
           <w:szCs w:val="20"/>
         </w:rPr>
+        <w:lastRenderedPageBreak/>
         <w:t>            </w:t>
       </w:r>
       <w:proofErr w:type="gramStart"/>
@@ -5604,7 +5618,6 @@
           <w:sz w:val="20"/>
           <w:szCs w:val="20"/>
         </w:rPr>
-        <w:lastRenderedPageBreak/>
         <w:t>        </w:t>
       </w:r>
       <w:r>
@@ -7978,7 +7991,7 @@
   <a:extraClrSchemeLst/>
   <a:extLst>
     <a:ext uri="{05A4C25C-085E-4340-85A3-A5531E510DB2}">
-      <thm15:themeFamily xmlns="" xmlns:thm15="http://schemas.microsoft.com/office/thememl/2012/main" name="Office Theme" id="{62F939B6-93AF-4DB8-9C6B-D6C7DFDC589F}" vid="{4A3C46E8-61CC-4603-A589-7422A47A8E4A}"/>
+      <thm15:themeFamily xmlns:thm15="http://schemas.microsoft.com/office/thememl/2012/main" xmlns="" name="Office Theme" id="{62F939B6-93AF-4DB8-9C6B-D6C7DFDC589F}" vid="{4A3C46E8-61CC-4603-A589-7422A47A8E4A}"/>
     </a:ext>
   </a:extLst>
 </a:theme>

</xml_diff>